<commit_message>
make json for test
</commit_message>
<xml_diff>
--- a/order_json_format_translate.docx
+++ b/order_json_format_translate.docx
@@ -1187,7 +1187,16 @@
                 <w:kern w:val="0"/>
                 <w:szCs w:val="21"/>
               </w:rPr>
-              <w:t>Detail</w:t>
+              <w:t>d</w:t>
+            </w:r>
+            <w:r>
+              <w:rPr>
+                <w:rFonts w:ascii="Microsoft YaHei UI" w:eastAsia="Microsoft YaHei UI" w:hAnsi="Microsoft YaHei UI" w:cs="宋体"/>
+                <w:color w:val="000000"/>
+                <w:kern w:val="0"/>
+                <w:szCs w:val="21"/>
+              </w:rPr>
+              <w:t>etail</w:t>
             </w:r>
             <w:r>
               <w:rPr>
@@ -1262,7 +1271,16 @@
                 <w:kern w:val="0"/>
                 <w:szCs w:val="21"/>
               </w:rPr>
-              <w:t>Detail</w:t>
+              <w:t>d</w:t>
+            </w:r>
+            <w:r>
+              <w:rPr>
+                <w:rFonts w:ascii="Microsoft YaHei UI" w:eastAsia="Microsoft YaHei UI" w:hAnsi="Microsoft YaHei UI" w:cs="宋体"/>
+                <w:color w:val="000000"/>
+                <w:kern w:val="0"/>
+                <w:szCs w:val="21"/>
+              </w:rPr>
+              <w:t>etail</w:t>
             </w:r>
             <w:r>
               <w:rPr>
@@ -1337,7 +1355,16 @@
                 <w:kern w:val="0"/>
                 <w:szCs w:val="21"/>
               </w:rPr>
-              <w:t>Detail</w:t>
+              <w:t>d</w:t>
+            </w:r>
+            <w:r>
+              <w:rPr>
+                <w:rFonts w:ascii="Microsoft YaHei UI" w:eastAsia="Microsoft YaHei UI" w:hAnsi="Microsoft YaHei UI" w:cs="宋体"/>
+                <w:color w:val="000000"/>
+                <w:kern w:val="0"/>
+                <w:szCs w:val="21"/>
+              </w:rPr>
+              <w:t>etail</w:t>
             </w:r>
             <w:r>
               <w:rPr>
@@ -1412,7 +1439,16 @@
                 <w:kern w:val="0"/>
                 <w:szCs w:val="21"/>
               </w:rPr>
-              <w:t>Detail</w:t>
+              <w:t>d</w:t>
+            </w:r>
+            <w:r>
+              <w:rPr>
+                <w:rFonts w:ascii="Microsoft YaHei UI" w:eastAsia="Microsoft YaHei UI" w:hAnsi="Microsoft YaHei UI" w:cs="宋体"/>
+                <w:color w:val="000000"/>
+                <w:kern w:val="0"/>
+                <w:szCs w:val="21"/>
+              </w:rPr>
+              <w:t>etail</w:t>
             </w:r>
             <w:r>
               <w:rPr>
@@ -1487,7 +1523,16 @@
                 <w:kern w:val="0"/>
                 <w:szCs w:val="21"/>
               </w:rPr>
-              <w:t>Detail</w:t>
+              <w:t>d</w:t>
+            </w:r>
+            <w:r>
+              <w:rPr>
+                <w:rFonts w:ascii="Microsoft YaHei UI" w:eastAsia="Microsoft YaHei UI" w:hAnsi="Microsoft YaHei UI" w:cs="宋体"/>
+                <w:color w:val="000000"/>
+                <w:kern w:val="0"/>
+                <w:szCs w:val="21"/>
+              </w:rPr>
+              <w:t>etail</w:t>
             </w:r>
             <w:r>
               <w:rPr>
@@ -1562,7 +1607,16 @@
                 <w:kern w:val="0"/>
                 <w:szCs w:val="21"/>
               </w:rPr>
-              <w:t>Detail</w:t>
+              <w:t>d</w:t>
+            </w:r>
+            <w:r>
+              <w:rPr>
+                <w:rFonts w:ascii="Microsoft YaHei UI" w:eastAsia="Microsoft YaHei UI" w:hAnsi="Microsoft YaHei UI" w:cs="宋体"/>
+                <w:color w:val="000000"/>
+                <w:kern w:val="0"/>
+                <w:szCs w:val="21"/>
+              </w:rPr>
+              <w:t>etail</w:t>
             </w:r>
             <w:r>
               <w:rPr>
@@ -1580,34 +1634,34 @@
                 <w:kern w:val="0"/>
                 <w:szCs w:val="21"/>
               </w:rPr>
-              <w:t>sub_tax</w:t>
-            </w:r>
-          </w:p>
-        </w:tc>
-        <w:tc>
-          <w:tcPr>
-            <w:tcW w:w="4868" w:type="dxa"/>
-          </w:tcPr>
-          <w:p>
-            <w:pPr>
-              <w:widowControl/>
-              <w:spacing w:line="315" w:lineRule="atLeast"/>
-              <w:jc w:val="left"/>
-              <w:rPr>
-                <w:rFonts w:ascii="Microsoft YaHei UI" w:eastAsia="Microsoft YaHei UI" w:hAnsi="Microsoft YaHei UI" w:cs="宋体"/>
-                <w:color w:val="000000"/>
-                <w:kern w:val="0"/>
-                <w:szCs w:val="21"/>
-              </w:rPr>
-            </w:pPr>
-            <w:r>
-              <w:rPr>
-                <w:rFonts w:ascii="Microsoft YaHei UI" w:eastAsia="Microsoft YaHei UI" w:hAnsi="Microsoft YaHei UI" w:cs="宋体" w:hint="eastAsia"/>
-                <w:color w:val="000000"/>
-                <w:kern w:val="0"/>
-                <w:szCs w:val="21"/>
-              </w:rPr>
-              <w:t>每项税额</w:t>
+              <w:t>sub_shipping_cost</w:t>
+            </w:r>
+          </w:p>
+        </w:tc>
+        <w:tc>
+          <w:tcPr>
+            <w:tcW w:w="4868" w:type="dxa"/>
+          </w:tcPr>
+          <w:p>
+            <w:pPr>
+              <w:widowControl/>
+              <w:spacing w:line="315" w:lineRule="atLeast"/>
+              <w:jc w:val="left"/>
+              <w:rPr>
+                <w:rFonts w:ascii="Microsoft YaHei UI" w:eastAsia="Microsoft YaHei UI" w:hAnsi="Microsoft YaHei UI" w:cs="宋体"/>
+                <w:color w:val="000000"/>
+                <w:kern w:val="0"/>
+                <w:szCs w:val="21"/>
+              </w:rPr>
+            </w:pPr>
+            <w:r>
+              <w:rPr>
+                <w:rFonts w:ascii="Microsoft YaHei UI" w:eastAsia="Microsoft YaHei UI" w:hAnsi="Microsoft YaHei UI" w:cs="宋体" w:hint="eastAsia"/>
+                <w:color w:val="000000"/>
+                <w:kern w:val="0"/>
+                <w:szCs w:val="21"/>
+              </w:rPr>
+              <w:t>每项运费</w:t>
             </w:r>
           </w:p>
         </w:tc>
@@ -1637,82 +1691,16 @@
                 <w:kern w:val="0"/>
                 <w:szCs w:val="21"/>
               </w:rPr>
-              <w:t>Detail</w:t>
-            </w:r>
-            <w:r>
-              <w:rPr>
-                <w:rFonts w:ascii="Microsoft YaHei UI" w:eastAsia="Microsoft YaHei UI" w:hAnsi="Microsoft YaHei UI" w:cs="宋体" w:hint="eastAsia"/>
-                <w:color w:val="000000"/>
-                <w:kern w:val="0"/>
-                <w:szCs w:val="21"/>
-              </w:rPr>
-              <w:t>.</w:t>
-            </w:r>
-            <w:r>
-              <w:rPr>
-                <w:rFonts w:ascii="Microsoft YaHei UI" w:eastAsia="Microsoft YaHei UI" w:hAnsi="Microsoft YaHei UI" w:cs="宋体" w:hint="eastAsia"/>
-                <w:color w:val="000000"/>
-                <w:kern w:val="0"/>
-                <w:szCs w:val="21"/>
-              </w:rPr>
-              <w:t>sub_shipping_cost</w:t>
-            </w:r>
-          </w:p>
-        </w:tc>
-        <w:tc>
-          <w:tcPr>
-            <w:tcW w:w="4868" w:type="dxa"/>
-          </w:tcPr>
-          <w:p>
-            <w:pPr>
-              <w:widowControl/>
-              <w:spacing w:line="315" w:lineRule="atLeast"/>
-              <w:jc w:val="left"/>
-              <w:rPr>
-                <w:rFonts w:ascii="Microsoft YaHei UI" w:eastAsia="Microsoft YaHei UI" w:hAnsi="Microsoft YaHei UI" w:cs="宋体"/>
-                <w:color w:val="000000"/>
-                <w:kern w:val="0"/>
-                <w:szCs w:val="21"/>
-              </w:rPr>
-            </w:pPr>
-            <w:r>
-              <w:rPr>
-                <w:rFonts w:ascii="Microsoft YaHei UI" w:eastAsia="Microsoft YaHei UI" w:hAnsi="Microsoft YaHei UI" w:cs="宋体" w:hint="eastAsia"/>
-                <w:color w:val="000000"/>
-                <w:kern w:val="0"/>
-                <w:szCs w:val="21"/>
-              </w:rPr>
-              <w:t>每项运费</w:t>
-            </w:r>
-          </w:p>
-        </w:tc>
-      </w:tr>
-      <w:tr>
-        <w:tc>
-          <w:tcPr>
-            <w:tcW w:w="4868" w:type="dxa"/>
-          </w:tcPr>
-          <w:p>
-            <w:pPr>
-              <w:widowControl/>
-              <w:shd w:val="clear" w:color="auto" w:fill="FFFFFF"/>
-              <w:spacing w:line="315" w:lineRule="atLeast"/>
-              <w:jc w:val="left"/>
-              <w:rPr>
-                <w:rFonts w:ascii="Microsoft YaHei UI" w:eastAsia="Microsoft YaHei UI" w:hAnsi="Microsoft YaHei UI" w:cs="宋体"/>
-                <w:color w:val="000000"/>
-                <w:kern w:val="0"/>
-                <w:szCs w:val="21"/>
-              </w:rPr>
-            </w:pPr>
-            <w:r>
-              <w:rPr>
-                <w:rFonts w:ascii="Microsoft YaHei UI" w:eastAsia="Microsoft YaHei UI" w:hAnsi="Microsoft YaHei UI" w:cs="宋体"/>
-                <w:color w:val="000000"/>
-                <w:kern w:val="0"/>
-                <w:szCs w:val="21"/>
-              </w:rPr>
-              <w:t>Detail</w:t>
+              <w:t>d</w:t>
+            </w:r>
+            <w:r>
+              <w:rPr>
+                <w:rFonts w:ascii="Microsoft YaHei UI" w:eastAsia="Microsoft YaHei UI" w:hAnsi="Microsoft YaHei UI" w:cs="宋体"/>
+                <w:color w:val="000000"/>
+                <w:kern w:val="0"/>
+                <w:szCs w:val="21"/>
+              </w:rPr>
+              <w:t>etail</w:t>
             </w:r>
             <w:r>
               <w:rPr>
@@ -2014,12 +2002,12 @@
             </w:pPr>
             <w:r>
               <w:rPr>
-                <w:rFonts w:ascii="Microsoft YaHei UI" w:eastAsia="Microsoft YaHei UI" w:hAnsi="Microsoft YaHei UI" w:cs="宋体" w:hint="eastAsia"/>
-                <w:color w:val="000000"/>
-                <w:kern w:val="0"/>
-                <w:szCs w:val="21"/>
-              </w:rPr>
-              <w:t>设为false</w:t>
+                <w:rFonts w:ascii="Microsoft YaHei UI" w:eastAsia="Microsoft YaHei UI" w:hAnsi="Microsoft YaHei UI" w:cs="宋体"/>
+                <w:color w:val="000000"/>
+                <w:kern w:val="0"/>
+                <w:szCs w:val="21"/>
+              </w:rPr>
+              <w:t>A flag indicating if the order is billed to a third party. Default: false</w:t>
             </w:r>
           </w:p>
         </w:tc>
@@ -3376,80 +3364,6 @@
                 <w:szCs w:val="21"/>
               </w:rPr>
               <w:t>额外相关order id 可选</w:t>
-            </w:r>
-          </w:p>
-        </w:tc>
-      </w:tr>
-      <w:tr>
-        <w:tc>
-          <w:tcPr>
-            <w:tcW w:w="4868" w:type="dxa"/>
-          </w:tcPr>
-          <w:p>
-            <w:pPr>
-              <w:pStyle w:val="Default"/>
-            </w:pPr>
-            <w:r>
-              <w:t xml:space="preserve">order_lines.product_taxes </w:t>
-            </w:r>
-          </w:p>
-          <w:p>
-            <w:pPr>
-              <w:widowControl/>
-              <w:shd w:val="clear" w:color="auto" w:fill="FFFFFF"/>
-              <w:spacing w:line="315" w:lineRule="atLeast"/>
-              <w:jc w:val="left"/>
-              <w:rPr>
-                <w:rFonts w:ascii="Microsoft YaHei UI" w:eastAsia="Microsoft YaHei UI" w:hAnsi="Microsoft YaHei UI" w:cs="宋体"/>
-                <w:color w:val="000000"/>
-                <w:kern w:val="0"/>
-                <w:szCs w:val="21"/>
-              </w:rPr>
-            </w:pPr>
-          </w:p>
-        </w:tc>
-        <w:tc>
-          <w:tcPr>
-            <w:tcW w:w="4868" w:type="dxa"/>
-          </w:tcPr>
-          <w:p>
-            <w:pPr>
-              <w:widowControl/>
-              <w:spacing w:line="315" w:lineRule="atLeast"/>
-              <w:jc w:val="left"/>
-              <w:rPr>
-                <w:rFonts w:ascii="Microsoft YaHei UI" w:eastAsia="Microsoft YaHei UI" w:hAnsi="Microsoft YaHei UI" w:cs="宋体"/>
-                <w:color w:val="000000"/>
-                <w:kern w:val="0"/>
-                <w:szCs w:val="21"/>
-              </w:rPr>
-            </w:pPr>
-            <w:r>
-              <w:rPr>
-                <w:rFonts w:ascii="Microsoft YaHei UI" w:eastAsia="Microsoft YaHei UI" w:hAnsi="Microsoft YaHei UI" w:cs="宋体" w:hint="eastAsia"/>
-                <w:color w:val="000000"/>
-                <w:kern w:val="0"/>
-                <w:szCs w:val="21"/>
-              </w:rPr>
-              <w:t>整个</w:t>
-            </w:r>
-            <w:r>
-              <w:rPr>
-                <w:rFonts w:ascii="Microsoft YaHei UI" w:eastAsia="Microsoft YaHei UI" w:hAnsi="Microsoft YaHei UI" w:cs="宋体" w:hint="eastAsia"/>
-                <w:color w:val="000000"/>
-                <w:kern w:val="0"/>
-                <w:szCs w:val="21"/>
-              </w:rPr>
-              <w:t>数组</w:t>
-            </w:r>
-            <w:r>
-              <w:rPr>
-                <w:rFonts w:ascii="Microsoft YaHei UI" w:eastAsia="Microsoft YaHei UI" w:hAnsi="Microsoft YaHei UI" w:cs="宋体" w:hint="eastAsia"/>
-                <w:color w:val="000000"/>
-                <w:kern w:val="0"/>
-                <w:szCs w:val="21"/>
-              </w:rPr>
-              <w:t>字段无值</w:t>
             </w:r>
           </w:p>
         </w:tc>
@@ -3475,7 +3389,6 @@
           <w:kern w:val="0"/>
           <w:szCs w:val="21"/>
         </w:rPr>
-        <w:lastRenderedPageBreak/>
         <w:br/>
       </w:r>
     </w:p>
@@ -3499,6 +3412,7 @@
           <w:kern w:val="0"/>
           <w:szCs w:val="21"/>
         </w:rPr>
+        <w:lastRenderedPageBreak/>
         <w:t>（3）有疑问的对应字段</w:t>
       </w:r>
     </w:p>
@@ -3651,7 +3565,7 @@
               <w:spacing w:line="315" w:lineRule="atLeast"/>
               <w:jc w:val="left"/>
               <w:rPr>
-                <w:rFonts w:ascii="Microsoft YaHei UI" w:eastAsia="Microsoft YaHei UI" w:hAnsi="Microsoft YaHei UI" w:cs="宋体" w:hint="eastAsia"/>
+                <w:rFonts w:ascii="Microsoft YaHei UI" w:eastAsia="Microsoft YaHei UI" w:hAnsi="Microsoft YaHei UI" w:cs="宋体"/>
                 <w:color w:val="000000"/>
                 <w:kern w:val="0"/>
                 <w:szCs w:val="21"/>
@@ -3666,9 +3580,2245 @@
                 <w:shd w:val="clear" w:color="auto" w:fill="FFFFFF"/>
               </w:rPr>
               <w:t xml:space="preserve">order_date </w:t>
+            </w:r>
+          </w:p>
+        </w:tc>
+        <w:tc>
+          <w:tcPr>
+            <w:tcW w:w="3246" w:type="dxa"/>
+          </w:tcPr>
+          <w:p>
+            <w:pPr>
+              <w:widowControl/>
+              <w:spacing w:line="315" w:lineRule="atLeast"/>
+              <w:jc w:val="left"/>
+              <w:rPr>
+                <w:rFonts w:ascii="Microsoft YaHei UI" w:eastAsia="Microsoft YaHei UI" w:hAnsi="Microsoft YaHei UI" w:cs="宋体"/>
+                <w:color w:val="000000"/>
+                <w:kern w:val="0"/>
+                <w:szCs w:val="21"/>
+              </w:rPr>
+            </w:pPr>
+            <w:r>
+              <w:rPr>
+                <w:rFonts w:ascii="Microsoft YaHei UI" w:eastAsia="Microsoft YaHei UI" w:hAnsi="Microsoft YaHei UI" w:cs="宋体" w:hint="eastAsia"/>
+                <w:color w:val="000000"/>
+                <w:kern w:val="0"/>
+                <w:szCs w:val="21"/>
+                <w:shd w:val="clear" w:color="auto" w:fill="FFFFFF"/>
+              </w:rPr>
+              <w:t>格式：2015-08-26</w:t>
+            </w:r>
+          </w:p>
+        </w:tc>
+      </w:tr>
+      <w:tr>
+        <w:tc>
+          <w:tcPr>
+            <w:tcW w:w="3245" w:type="dxa"/>
+          </w:tcPr>
+          <w:p>
+            <w:pPr>
+              <w:widowControl/>
+              <w:spacing w:line="315" w:lineRule="atLeast"/>
+              <w:jc w:val="left"/>
+              <w:rPr>
+                <w:rFonts w:ascii="Microsoft YaHei UI" w:eastAsia="Microsoft YaHei UI" w:hAnsi="Microsoft YaHei UI" w:cs="宋体"/>
+                <w:color w:val="000000"/>
+                <w:kern w:val="0"/>
+                <w:szCs w:val="21"/>
+              </w:rPr>
+            </w:pPr>
+            <w:r>
+              <w:rPr>
+                <w:rFonts w:ascii="Microsoft YaHei UI" w:eastAsia="Microsoft YaHei UI" w:hAnsi="Microsoft YaHei UI" w:cs="宋体" w:hint="eastAsia"/>
+                <w:color w:val="000000"/>
+                <w:kern w:val="0"/>
+                <w:szCs w:val="21"/>
+                <w:shd w:val="clear" w:color="auto" w:fill="FFFFFF"/>
+              </w:rPr>
+              <w:t>requested_delivery_date</w:t>
+            </w:r>
+          </w:p>
+        </w:tc>
+        <w:tc>
+          <w:tcPr>
+            <w:tcW w:w="3245" w:type="dxa"/>
+          </w:tcPr>
+          <w:p>
+            <w:pPr>
+              <w:widowControl/>
+              <w:spacing w:line="315" w:lineRule="atLeast"/>
+              <w:jc w:val="left"/>
+              <w:rPr>
+                <w:rFonts w:ascii="Microsoft YaHei UI" w:eastAsia="Microsoft YaHei UI" w:hAnsi="Microsoft YaHei UI" w:cs="宋体"/>
+                <w:color w:val="000000"/>
+                <w:kern w:val="0"/>
+                <w:szCs w:val="21"/>
+              </w:rPr>
+            </w:pPr>
+            <w:r>
+              <w:rPr>
+                <w:rFonts w:ascii="Microsoft YaHei UI" w:eastAsia="Microsoft YaHei UI" w:hAnsi="Microsoft YaHei UI" w:cs="宋体" w:hint="eastAsia"/>
+                <w:color w:val="000000"/>
+                <w:kern w:val="0"/>
+                <w:szCs w:val="21"/>
+              </w:rPr>
+              <w:t xml:space="preserve">ship_date </w:t>
+            </w:r>
+          </w:p>
+        </w:tc>
+        <w:tc>
+          <w:tcPr>
+            <w:tcW w:w="3246" w:type="dxa"/>
+          </w:tcPr>
+          <w:p>
+            <w:pPr>
+              <w:widowControl/>
+              <w:spacing w:line="315" w:lineRule="atLeast"/>
+              <w:jc w:val="left"/>
+              <w:rPr>
+                <w:rFonts w:ascii="Microsoft YaHei UI" w:eastAsia="Microsoft YaHei UI" w:hAnsi="Microsoft YaHei UI" w:cs="宋体"/>
+                <w:color w:val="000000"/>
+                <w:kern w:val="0"/>
+                <w:szCs w:val="21"/>
+              </w:rPr>
+            </w:pPr>
+            <w:r>
+              <w:rPr>
+                <w:rFonts w:ascii="Microsoft YaHei UI" w:eastAsia="Microsoft YaHei UI" w:hAnsi="Microsoft YaHei UI" w:cs="宋体" w:hint="eastAsia"/>
+                <w:color w:val="000000"/>
+                <w:kern w:val="0"/>
+                <w:szCs w:val="21"/>
+              </w:rPr>
+              <w:t>是否对应？</w:t>
+            </w:r>
+          </w:p>
+        </w:tc>
+      </w:tr>
+      <w:tr>
+        <w:tc>
+          <w:tcPr>
+            <w:tcW w:w="3245" w:type="dxa"/>
+          </w:tcPr>
+          <w:p>
+            <w:pPr>
+              <w:widowControl/>
+              <w:spacing w:line="315" w:lineRule="atLeast"/>
+              <w:jc w:val="left"/>
+              <w:rPr>
+                <w:rFonts w:ascii="Microsoft YaHei UI" w:eastAsia="Microsoft YaHei UI" w:hAnsi="Microsoft YaHei UI" w:cs="宋体"/>
+                <w:color w:val="000000"/>
+                <w:kern w:val="0"/>
+                <w:szCs w:val="21"/>
+              </w:rPr>
+            </w:pPr>
+            <w:r>
+              <w:rPr>
+                <w:rFonts w:ascii="Microsoft YaHei UI" w:eastAsia="Microsoft YaHei UI" w:hAnsi="Microsoft YaHei UI" w:cs="宋体" w:hint="eastAsia"/>
+                <w:color w:val="000000"/>
+                <w:kern w:val="0"/>
+                <w:szCs w:val="21"/>
+                <w:shd w:val="clear" w:color="auto" w:fill="FFFFFF"/>
+              </w:rPr>
+              <w:t>note</w:t>
+            </w:r>
+          </w:p>
+        </w:tc>
+        <w:tc>
+          <w:tcPr>
+            <w:tcW w:w="3245" w:type="dxa"/>
+          </w:tcPr>
+          <w:p>
+            <w:pPr>
+              <w:widowControl/>
+              <w:shd w:val="clear" w:color="auto" w:fill="FFFFFF"/>
+              <w:spacing w:line="315" w:lineRule="atLeast"/>
+              <w:jc w:val="left"/>
+              <w:rPr>
+                <w:rFonts w:ascii="Microsoft YaHei UI" w:eastAsia="Microsoft YaHei UI" w:hAnsi="Microsoft YaHei UI" w:cs="宋体"/>
+                <w:color w:val="000000"/>
+                <w:kern w:val="0"/>
+                <w:szCs w:val="21"/>
+              </w:rPr>
+            </w:pPr>
+            <w:r>
+              <w:rPr>
+                <w:rFonts w:ascii="Microsoft YaHei UI" w:eastAsia="Microsoft YaHei UI" w:hAnsi="Microsoft YaHei UI" w:cs="宋体" w:hint="eastAsia"/>
+                <w:color w:val="000000"/>
+                <w:kern w:val="0"/>
+                <w:szCs w:val="21"/>
+                <w:shd w:val="clear" w:color="auto" w:fill="FFFFFF"/>
+              </w:rPr>
+              <w:t xml:space="preserve">order_notes </w:t>
+            </w:r>
+          </w:p>
+        </w:tc>
+        <w:tc>
+          <w:tcPr>
+            <w:tcW w:w="3246" w:type="dxa"/>
+          </w:tcPr>
+          <w:p>
+            <w:pPr>
+              <w:widowControl/>
+              <w:spacing w:line="315" w:lineRule="atLeast"/>
+              <w:jc w:val="left"/>
+              <w:rPr>
+                <w:rFonts w:ascii="Microsoft YaHei UI" w:eastAsia="Microsoft YaHei UI" w:hAnsi="Microsoft YaHei UI" w:cs="宋体"/>
+                <w:color w:val="000000"/>
+                <w:kern w:val="0"/>
+                <w:szCs w:val="21"/>
+              </w:rPr>
+            </w:pPr>
+            <w:r>
+              <w:rPr>
+                <w:rFonts w:ascii="Microsoft YaHei UI" w:eastAsia="Microsoft YaHei UI" w:hAnsi="Microsoft YaHei UI" w:cs="宋体" w:hint="eastAsia"/>
+                <w:color w:val="000000"/>
+                <w:kern w:val="0"/>
+                <w:szCs w:val="21"/>
+                <w:shd w:val="clear" w:color="auto" w:fill="FFFFFF"/>
+              </w:rPr>
+              <w:t>订单描述</w:t>
+            </w:r>
+          </w:p>
+        </w:tc>
+      </w:tr>
+      <w:tr>
+        <w:tc>
+          <w:tcPr>
+            <w:tcW w:w="3245" w:type="dxa"/>
+          </w:tcPr>
+          <w:p>
+            <w:pPr>
+              <w:widowControl/>
+              <w:spacing w:line="315" w:lineRule="atLeast"/>
+              <w:jc w:val="left"/>
+              <w:rPr>
+                <w:rFonts w:ascii="Microsoft YaHei UI" w:eastAsia="Microsoft YaHei UI" w:hAnsi="Microsoft YaHei UI" w:cs="宋体"/>
+                <w:color w:val="000000"/>
+                <w:kern w:val="0"/>
+                <w:szCs w:val="21"/>
+              </w:rPr>
+            </w:pPr>
+            <w:r>
+              <w:rPr>
+                <w:rFonts w:ascii="Microsoft YaHei UI" w:eastAsia="Microsoft YaHei UI" w:hAnsi="Microsoft YaHei UI" w:cs="宋体" w:hint="eastAsia"/>
+                <w:color w:val="000000"/>
+                <w:kern w:val="0"/>
+                <w:szCs w:val="21"/>
+                <w:shd w:val="clear" w:color="auto" w:fill="FFFFFF"/>
+              </w:rPr>
+              <w:t>note</w:t>
+            </w:r>
+          </w:p>
+        </w:tc>
+        <w:tc>
+          <w:tcPr>
+            <w:tcW w:w="3245" w:type="dxa"/>
+          </w:tcPr>
+          <w:p>
+            <w:pPr>
+              <w:widowControl/>
+              <w:shd w:val="clear" w:color="auto" w:fill="FFFFFF"/>
+              <w:spacing w:line="315" w:lineRule="atLeast"/>
+              <w:jc w:val="left"/>
+              <w:rPr>
+                <w:rFonts w:ascii="Microsoft YaHei UI" w:eastAsia="Microsoft YaHei UI" w:hAnsi="Microsoft YaHei UI" w:cs="宋体"/>
+                <w:color w:val="000000"/>
+                <w:kern w:val="0"/>
+                <w:szCs w:val="21"/>
+              </w:rPr>
+            </w:pPr>
+            <w:r>
+              <w:rPr>
+                <w:rFonts w:ascii="Microsoft YaHei UI" w:eastAsia="Microsoft YaHei UI" w:hAnsi="Microsoft YaHei UI" w:cs="宋体" w:hint="eastAsia"/>
+                <w:color w:val="000000"/>
+                <w:kern w:val="0"/>
+                <w:szCs w:val="21"/>
+                <w:shd w:val="clear" w:color="auto" w:fill="FFFFFF"/>
+              </w:rPr>
+              <w:t>internal_notes </w:t>
+            </w:r>
+            <w:r>
+              <w:rPr>
+                <w:rFonts w:ascii="Microsoft YaHei UI" w:eastAsia="Microsoft YaHei UI" w:hAnsi="Microsoft YaHei UI" w:cs="宋体"/>
+                <w:color w:val="000000"/>
+                <w:kern w:val="0"/>
+                <w:szCs w:val="21"/>
+              </w:rPr>
+              <w:t xml:space="preserve"> </w:t>
+            </w:r>
+          </w:p>
+          <w:p>
+            <w:pPr>
+              <w:widowControl/>
+              <w:spacing w:line="315" w:lineRule="atLeast"/>
+              <w:jc w:val="left"/>
+              <w:rPr>
+                <w:rFonts w:ascii="Microsoft YaHei UI" w:eastAsia="Microsoft YaHei UI" w:hAnsi="Microsoft YaHei UI" w:cs="宋体"/>
+                <w:color w:val="000000"/>
+                <w:kern w:val="0"/>
+                <w:szCs w:val="21"/>
+              </w:rPr>
+            </w:pPr>
+          </w:p>
+        </w:tc>
+        <w:tc>
+          <w:tcPr>
+            <w:tcW w:w="3246" w:type="dxa"/>
+          </w:tcPr>
+          <w:p>
+            <w:pPr>
+              <w:widowControl/>
+              <w:spacing w:line="315" w:lineRule="atLeast"/>
+              <w:jc w:val="left"/>
+              <w:rPr>
+                <w:rFonts w:ascii="Microsoft YaHei UI" w:eastAsia="Microsoft YaHei UI" w:hAnsi="Microsoft YaHei UI" w:cs="宋体"/>
+                <w:color w:val="000000"/>
+                <w:kern w:val="0"/>
+                <w:szCs w:val="21"/>
+              </w:rPr>
+            </w:pPr>
+            <w:r>
+              <w:rPr>
+                <w:rFonts w:ascii="Microsoft YaHei UI" w:eastAsia="Microsoft YaHei UI" w:hAnsi="Microsoft YaHei UI" w:cs="宋体" w:hint="eastAsia"/>
+                <w:color w:val="FF0000"/>
+                <w:kern w:val="0"/>
+                <w:szCs w:val="21"/>
+                <w:shd w:val="clear" w:color="auto" w:fill="FFFFFF"/>
+              </w:rPr>
+              <w:t>订单描述 是否填和上面一样的 还是不填</w:t>
+            </w:r>
+          </w:p>
+        </w:tc>
+      </w:tr>
+      <w:tr>
+        <w:tc>
+          <w:tcPr>
+            <w:tcW w:w="3245" w:type="dxa"/>
+          </w:tcPr>
+          <w:p>
+            <w:pPr>
+              <w:widowControl/>
+              <w:spacing w:line="315" w:lineRule="atLeast"/>
+              <w:jc w:val="left"/>
+              <w:rPr>
+                <w:rFonts w:ascii="Microsoft YaHei UI" w:eastAsia="Microsoft YaHei UI" w:hAnsi="Microsoft YaHei UI" w:cs="宋体"/>
+                <w:color w:val="000000"/>
+                <w:kern w:val="0"/>
+                <w:szCs w:val="21"/>
+                <w:shd w:val="clear" w:color="auto" w:fill="FFFFFF"/>
+              </w:rPr>
+            </w:pPr>
+            <w:r>
+              <w:rPr>
+                <w:rFonts w:ascii="Microsoft YaHei UI" w:eastAsia="Microsoft YaHei UI" w:hAnsi="Microsoft YaHei UI" w:cs="宋体"/>
+                <w:color w:val="000000"/>
+                <w:kern w:val="0"/>
+                <w:szCs w:val="21"/>
+                <w:shd w:val="clear" w:color="auto" w:fill="FFFFFF"/>
+              </w:rPr>
+              <w:t>S</w:t>
+            </w:r>
+            <w:r>
+              <w:rPr>
+                <w:rFonts w:ascii="Microsoft YaHei UI" w:eastAsia="Microsoft YaHei UI" w:hAnsi="Microsoft YaHei UI" w:cs="宋体" w:hint="eastAsia"/>
+                <w:color w:val="000000"/>
+                <w:kern w:val="0"/>
+                <w:szCs w:val="21"/>
+                <w:shd w:val="clear" w:color="auto" w:fill="FFFFFF"/>
+              </w:rPr>
+              <w:t>tatus</w:t>
+            </w:r>
+          </w:p>
+          <w:p>
+            <w:pPr>
+              <w:widowControl/>
+              <w:spacing w:line="315" w:lineRule="atLeast"/>
+              <w:jc w:val="left"/>
+              <w:rPr>
+                <w:rFonts w:ascii="Microsoft YaHei UI" w:eastAsia="Microsoft YaHei UI" w:hAnsi="Microsoft YaHei UI" w:cs="宋体"/>
+                <w:color w:val="000000"/>
+                <w:kern w:val="0"/>
+                <w:szCs w:val="21"/>
+                <w:shd w:val="clear" w:color="auto" w:fill="FFFFFF"/>
+              </w:rPr>
+            </w:pPr>
+            <w:r>
+              <w:rPr>
+                <w:rFonts w:ascii="Microsoft YaHei UI" w:eastAsia="Microsoft YaHei UI" w:hAnsi="Microsoft YaHei UI" w:cs="宋体" w:hint="eastAsia"/>
+                <w:color w:val="000000"/>
+                <w:kern w:val="0"/>
+                <w:szCs w:val="21"/>
+                <w:shd w:val="clear" w:color="auto" w:fill="FFFFFF"/>
+              </w:rPr>
+              <w:t>"0", "OrderByCustomer", </w:t>
+            </w:r>
+          </w:p>
+          <w:p>
+            <w:pPr>
+              <w:widowControl/>
+              <w:spacing w:line="315" w:lineRule="atLeast"/>
+              <w:jc w:val="left"/>
+              <w:rPr>
+                <w:rFonts w:ascii="Microsoft YaHei UI" w:eastAsia="Microsoft YaHei UI" w:hAnsi="Microsoft YaHei UI" w:cs="宋体"/>
+                <w:color w:val="000000"/>
+                <w:kern w:val="0"/>
+                <w:szCs w:val="21"/>
+                <w:shd w:val="clear" w:color="auto" w:fill="FFFFFF"/>
+              </w:rPr>
+            </w:pPr>
+            <w:r>
+              <w:rPr>
+                <w:rFonts w:ascii="Microsoft YaHei UI" w:eastAsia="Microsoft YaHei UI" w:hAnsi="Microsoft YaHei UI" w:cs="宋体" w:hint="eastAsia"/>
+                <w:color w:val="000000"/>
+                <w:kern w:val="0"/>
+                <w:szCs w:val="21"/>
+                <w:shd w:val="clear" w:color="auto" w:fill="FFFFFF"/>
+              </w:rPr>
+              <w:t>"1", "OrderBysales",</w:t>
+            </w:r>
+          </w:p>
+          <w:p>
+            <w:pPr>
+              <w:widowControl/>
+              <w:spacing w:line="315" w:lineRule="atLeast"/>
+              <w:jc w:val="left"/>
+              <w:rPr>
+                <w:rFonts w:ascii="Microsoft YaHei UI" w:eastAsia="Microsoft YaHei UI" w:hAnsi="Microsoft YaHei UI" w:cs="宋体"/>
+                <w:color w:val="000000"/>
+                <w:kern w:val="0"/>
+                <w:szCs w:val="21"/>
+                <w:shd w:val="clear" w:color="auto" w:fill="FFFFFF"/>
+              </w:rPr>
+            </w:pPr>
+            <w:r>
+              <w:rPr>
+                <w:rFonts w:ascii="Microsoft YaHei UI" w:eastAsia="Microsoft YaHei UI" w:hAnsi="Microsoft YaHei UI" w:cs="宋体" w:hint="eastAsia"/>
+                <w:color w:val="000000"/>
+                <w:kern w:val="0"/>
+                <w:szCs w:val="21"/>
+                <w:shd w:val="clear" w:color="auto" w:fill="FFFFFF"/>
+              </w:rPr>
+              <w:t>"2","Canceled",</w:t>
+            </w:r>
+          </w:p>
+          <w:p>
+            <w:pPr>
+              <w:widowControl/>
+              <w:spacing w:line="315" w:lineRule="atLeast"/>
+              <w:jc w:val="left"/>
+              <w:rPr>
+                <w:rFonts w:ascii="Microsoft YaHei UI" w:eastAsia="Microsoft YaHei UI" w:hAnsi="Microsoft YaHei UI" w:cs="宋体"/>
+                <w:color w:val="000000"/>
+                <w:kern w:val="0"/>
+                <w:szCs w:val="21"/>
+              </w:rPr>
+            </w:pPr>
+            <w:r>
+              <w:rPr>
+                <w:rFonts w:ascii="Microsoft YaHei UI" w:eastAsia="Microsoft YaHei UI" w:hAnsi="Microsoft YaHei UI" w:cs="宋体" w:hint="eastAsia"/>
+                <w:color w:val="000000"/>
+                <w:kern w:val="0"/>
+                <w:szCs w:val="21"/>
+                <w:shd w:val="clear" w:color="auto" w:fill="FFFFFF"/>
+              </w:rPr>
+              <w:t>"3","UnConfirmed"); </w:t>
+            </w:r>
+          </w:p>
+        </w:tc>
+        <w:tc>
+          <w:tcPr>
+            <w:tcW w:w="3245" w:type="dxa"/>
+          </w:tcPr>
+          <w:p>
+            <w:pPr>
+              <w:widowControl/>
+              <w:shd w:val="clear" w:color="auto" w:fill="FFFFFF"/>
+              <w:spacing w:line="315" w:lineRule="atLeast"/>
+              <w:jc w:val="left"/>
+              <w:rPr>
+                <w:rFonts w:ascii="Microsoft YaHei UI" w:eastAsia="Microsoft YaHei UI" w:hAnsi="Microsoft YaHei UI" w:cs="宋体"/>
+                <w:color w:val="000000"/>
+                <w:kern w:val="0"/>
+                <w:szCs w:val="21"/>
+              </w:rPr>
+            </w:pPr>
+            <w:r>
+              <w:rPr>
+                <w:rFonts w:ascii="Microsoft YaHei UI" w:eastAsia="Microsoft YaHei UI" w:hAnsi="Microsoft YaHei UI" w:cs="宋体" w:hint="eastAsia"/>
+                <w:color w:val="000000"/>
+                <w:kern w:val="0"/>
+                <w:szCs w:val="21"/>
+                <w:shd w:val="clear" w:color="auto" w:fill="FFFFFF"/>
+              </w:rPr>
+              <w:t xml:space="preserve">order_status </w:t>
+            </w:r>
+          </w:p>
+          <w:p>
+            <w:pPr>
+              <w:widowControl/>
+              <w:spacing w:line="315" w:lineRule="atLeast"/>
+              <w:jc w:val="left"/>
+              <w:rPr>
+                <w:rFonts w:ascii="Microsoft YaHei UI" w:eastAsia="Microsoft YaHei UI" w:hAnsi="Microsoft YaHei UI" w:cs="宋体"/>
+                <w:color w:val="000000"/>
+                <w:kern w:val="0"/>
+                <w:szCs w:val="21"/>
+                <w:shd w:val="clear" w:color="auto" w:fill="FFFFFF"/>
+              </w:rPr>
+            </w:pPr>
+            <w:r>
+              <w:rPr>
+                <w:rFonts w:ascii="Microsoft YaHei UI" w:eastAsia="Microsoft YaHei UI" w:hAnsi="Microsoft YaHei UI" w:cs="宋体" w:hint="eastAsia"/>
+                <w:color w:val="000000"/>
+                <w:kern w:val="0"/>
+                <w:szCs w:val="21"/>
+                <w:shd w:val="clear" w:color="auto" w:fill="FFFFFF"/>
+              </w:rPr>
+              <w:t xml:space="preserve">0||1为unshipped </w:t>
+            </w:r>
+          </w:p>
+          <w:p>
+            <w:pPr>
+              <w:widowControl/>
+              <w:spacing w:line="315" w:lineRule="atLeast"/>
+              <w:jc w:val="left"/>
+              <w:rPr>
+                <w:rFonts w:ascii="Microsoft YaHei UI" w:eastAsia="Microsoft YaHei UI" w:hAnsi="Microsoft YaHei UI" w:cs="宋体"/>
+                <w:color w:val="000000"/>
+                <w:kern w:val="0"/>
+                <w:szCs w:val="21"/>
+                <w:shd w:val="clear" w:color="auto" w:fill="FFFFFF"/>
+              </w:rPr>
+            </w:pPr>
+            <w:r>
+              <w:rPr>
+                <w:rFonts w:ascii="Microsoft YaHei UI" w:eastAsia="Microsoft YaHei UI" w:hAnsi="Microsoft YaHei UI" w:cs="宋体" w:hint="eastAsia"/>
+                <w:color w:val="000000"/>
+                <w:kern w:val="0"/>
+                <w:szCs w:val="21"/>
+                <w:shd w:val="clear" w:color="auto" w:fill="FFFFFF"/>
+              </w:rPr>
+              <w:t xml:space="preserve">2为do_not_ship </w:t>
+            </w:r>
+          </w:p>
+          <w:p>
+            <w:pPr>
+              <w:widowControl/>
+              <w:spacing w:line="315" w:lineRule="atLeast"/>
+              <w:jc w:val="left"/>
+              <w:rPr>
+                <w:rFonts w:ascii="Microsoft YaHei UI" w:eastAsia="Microsoft YaHei UI" w:hAnsi="Microsoft YaHei UI" w:cs="宋体"/>
+                <w:color w:val="000000"/>
+                <w:kern w:val="0"/>
+                <w:szCs w:val="21"/>
+              </w:rPr>
+            </w:pPr>
+            <w:r>
+              <w:rPr>
+                <w:rFonts w:ascii="Microsoft YaHei UI" w:eastAsia="Microsoft YaHei UI" w:hAnsi="Microsoft YaHei UI" w:cs="宋体" w:hint="eastAsia"/>
+                <w:color w:val="000000"/>
+                <w:kern w:val="0"/>
+                <w:szCs w:val="21"/>
+                <w:shd w:val="clear" w:color="auto" w:fill="FFFFFF"/>
+              </w:rPr>
+              <w:t>3为unconfirmed</w:t>
+            </w:r>
+          </w:p>
+        </w:tc>
+        <w:tc>
+          <w:tcPr>
+            <w:tcW w:w="3246" w:type="dxa"/>
+          </w:tcPr>
+          <w:p>
+            <w:pPr>
+              <w:widowControl/>
+              <w:spacing w:line="315" w:lineRule="atLeast"/>
+              <w:jc w:val="left"/>
+              <w:rPr>
+                <w:rFonts w:ascii="Microsoft YaHei UI" w:eastAsia="Microsoft YaHei UI" w:hAnsi="Microsoft YaHei UI" w:cs="宋体"/>
+                <w:color w:val="000000"/>
+                <w:kern w:val="0"/>
+                <w:szCs w:val="21"/>
+              </w:rPr>
+            </w:pPr>
+            <w:r>
+              <w:rPr>
+                <w:rFonts w:ascii="Microsoft YaHei UI" w:eastAsia="Microsoft YaHei UI" w:hAnsi="Microsoft YaHei UI" w:cs="宋体" w:hint="eastAsia"/>
+                <w:color w:val="FF0000"/>
+                <w:kern w:val="0"/>
+                <w:szCs w:val="21"/>
+                <w:shd w:val="clear" w:color="auto" w:fill="FFFFFF"/>
+              </w:rPr>
+              <w:t>对于订单状态下面处理逻辑是否合适？</w:t>
+            </w:r>
+          </w:p>
+        </w:tc>
+      </w:tr>
+      <w:tr>
+        <w:tc>
+          <w:tcPr>
+            <w:tcW w:w="3245" w:type="dxa"/>
+          </w:tcPr>
+          <w:p>
+            <w:pPr>
+              <w:widowControl/>
+              <w:spacing w:line="315" w:lineRule="atLeast"/>
+              <w:jc w:val="left"/>
+              <w:rPr>
+                <w:rFonts w:ascii="Microsoft YaHei UI" w:eastAsia="Microsoft YaHei UI" w:hAnsi="Microsoft YaHei UI" w:cs="宋体"/>
+                <w:color w:val="000000"/>
+                <w:kern w:val="0"/>
+                <w:szCs w:val="21"/>
+              </w:rPr>
+            </w:pPr>
+            <w:r>
+              <w:rPr>
+                <w:rFonts w:ascii="Microsoft YaHei UI" w:eastAsia="Microsoft YaHei UI" w:hAnsi="Microsoft YaHei UI" w:cs="宋体" w:hint="eastAsia"/>
+                <w:color w:val="000000"/>
+                <w:kern w:val="0"/>
+                <w:szCs w:val="21"/>
+                <w:shd w:val="clear" w:color="auto" w:fill="FFFFFF"/>
+              </w:rPr>
+              <w:t>customer_contact_id</w:t>
+            </w:r>
+          </w:p>
+        </w:tc>
+        <w:tc>
+          <w:tcPr>
+            <w:tcW w:w="3245" w:type="dxa"/>
+          </w:tcPr>
+          <w:p>
+            <w:pPr>
+              <w:widowControl/>
+              <w:spacing w:line="315" w:lineRule="atLeast"/>
+              <w:jc w:val="left"/>
+              <w:rPr>
+                <w:rFonts w:ascii="Microsoft YaHei UI" w:eastAsia="Microsoft YaHei UI" w:hAnsi="Microsoft YaHei UI" w:cs="宋体"/>
+                <w:color w:val="000000"/>
+                <w:kern w:val="0"/>
+                <w:szCs w:val="21"/>
+              </w:rPr>
+            </w:pPr>
+            <w:r>
+              <w:rPr>
+                <w:rFonts w:ascii="Microsoft YaHei UI" w:eastAsia="Microsoft YaHei UI" w:hAnsi="Microsoft YaHei UI" w:cs="宋体" w:hint="eastAsia"/>
+                <w:color w:val="000000"/>
+                <w:kern w:val="0"/>
+                <w:szCs w:val="21"/>
+              </w:rPr>
+              <w:t>reference_customer_id</w:t>
+            </w:r>
+          </w:p>
+        </w:tc>
+        <w:tc>
+          <w:tcPr>
+            <w:tcW w:w="3246" w:type="dxa"/>
+          </w:tcPr>
+          <w:p>
+            <w:pPr>
+              <w:widowControl/>
+              <w:spacing w:line="315" w:lineRule="atLeast"/>
+              <w:jc w:val="left"/>
+              <w:rPr>
+                <w:rFonts w:ascii="Microsoft YaHei UI" w:eastAsia="Microsoft YaHei UI" w:hAnsi="Microsoft YaHei UI" w:cs="宋体"/>
+                <w:color w:val="000000"/>
+                <w:kern w:val="0"/>
+                <w:szCs w:val="21"/>
+              </w:rPr>
+            </w:pPr>
+          </w:p>
+        </w:tc>
+      </w:tr>
+      <w:tr>
+        <w:tc>
+          <w:tcPr>
+            <w:tcW w:w="3245" w:type="dxa"/>
+          </w:tcPr>
+          <w:p>
+            <w:pPr>
+              <w:widowControl/>
+              <w:spacing w:line="315" w:lineRule="atLeast"/>
+              <w:jc w:val="left"/>
+              <w:rPr>
+                <w:rFonts w:ascii="Microsoft YaHei UI" w:eastAsia="Microsoft YaHei UI" w:hAnsi="Microsoft YaHei UI" w:cs="宋体"/>
+                <w:color w:val="000000"/>
+                <w:kern w:val="0"/>
+                <w:szCs w:val="21"/>
+              </w:rPr>
+            </w:pPr>
+            <w:r>
+              <w:rPr>
+                <w:rFonts w:ascii="Microsoft YaHei UI" w:eastAsia="Microsoft YaHei UI" w:hAnsi="Microsoft YaHei UI" w:cs="宋体" w:hint="eastAsia"/>
+                <w:color w:val="000000"/>
+                <w:kern w:val="0"/>
+                <w:szCs w:val="21"/>
+                <w:shd w:val="clear" w:color="auto" w:fill="FFFFFF"/>
+              </w:rPr>
+              <w:t>sales_order_id</w:t>
+            </w:r>
+          </w:p>
+        </w:tc>
+        <w:tc>
+          <w:tcPr>
+            <w:tcW w:w="3245" w:type="dxa"/>
+          </w:tcPr>
+          <w:p>
+            <w:pPr>
+              <w:widowControl/>
+              <w:spacing w:line="315" w:lineRule="atLeast"/>
+              <w:jc w:val="left"/>
+              <w:rPr>
+                <w:rFonts w:ascii="Microsoft YaHei UI" w:eastAsia="Microsoft YaHei UI" w:hAnsi="Microsoft YaHei UI" w:cs="宋体"/>
+                <w:color w:val="000000"/>
+                <w:kern w:val="0"/>
+                <w:szCs w:val="21"/>
+              </w:rPr>
+            </w:pPr>
+            <w:r>
+              <w:rPr>
+                <w:rFonts w:ascii="Microsoft YaHei UI" w:eastAsia="Microsoft YaHei UI" w:hAnsi="Microsoft YaHei UI" w:cs="宋体" w:hint="eastAsia"/>
+                <w:color w:val="000000"/>
+                <w:kern w:val="0"/>
+                <w:szCs w:val="21"/>
+              </w:rPr>
+              <w:t>reference_order_id</w:t>
+            </w:r>
+          </w:p>
+        </w:tc>
+        <w:tc>
+          <w:tcPr>
+            <w:tcW w:w="3246" w:type="dxa"/>
+          </w:tcPr>
+          <w:p>
+            <w:pPr>
+              <w:widowControl/>
+              <w:spacing w:line="315" w:lineRule="atLeast"/>
+              <w:jc w:val="left"/>
+              <w:rPr>
+                <w:rFonts w:ascii="Microsoft YaHei UI" w:eastAsia="Microsoft YaHei UI" w:hAnsi="Microsoft YaHei UI" w:cs="宋体"/>
+                <w:color w:val="000000"/>
+                <w:kern w:val="0"/>
+                <w:szCs w:val="21"/>
+              </w:rPr>
+            </w:pPr>
+          </w:p>
+        </w:tc>
+      </w:tr>
+      <w:tr>
+        <w:tc>
+          <w:tcPr>
+            <w:tcW w:w="3245" w:type="dxa"/>
+          </w:tcPr>
+          <w:p>
+            <w:pPr>
+              <w:widowControl/>
+              <w:spacing w:line="315" w:lineRule="atLeast"/>
+              <w:jc w:val="left"/>
+              <w:rPr>
+                <w:rFonts w:ascii="Microsoft YaHei UI" w:eastAsia="Microsoft YaHei UI" w:hAnsi="Microsoft YaHei UI" w:cs="宋体"/>
+                <w:color w:val="000000"/>
+                <w:kern w:val="0"/>
+                <w:szCs w:val="21"/>
+                <w:shd w:val="clear" w:color="auto" w:fill="FFFFFF"/>
+              </w:rPr>
+            </w:pPr>
+            <w:r>
+              <w:rPr>
+                <w:rFonts w:ascii="Microsoft YaHei UI" w:eastAsia="Microsoft YaHei UI" w:hAnsi="Microsoft YaHei UI" w:cs="宋体" w:hint="eastAsia"/>
+                <w:color w:val="000000"/>
+                <w:kern w:val="0"/>
+                <w:szCs w:val="21"/>
+                <w:shd w:val="clear" w:color="auto" w:fill="FFFFFF"/>
+              </w:rPr>
+              <w:t>dispatch_warehouse_id</w:t>
+            </w:r>
+          </w:p>
+        </w:tc>
+        <w:tc>
+          <w:tcPr>
+            <w:tcW w:w="3245" w:type="dxa"/>
+          </w:tcPr>
+          <w:p>
+            <w:pPr>
+              <w:widowControl/>
+              <w:spacing w:line="315" w:lineRule="atLeast"/>
+              <w:jc w:val="left"/>
+              <w:rPr>
+                <w:rFonts w:ascii="Microsoft YaHei UI" w:eastAsia="Microsoft YaHei UI" w:hAnsi="Microsoft YaHei UI" w:cs="宋体"/>
+                <w:color w:val="000000"/>
+                <w:kern w:val="0"/>
+                <w:szCs w:val="21"/>
+              </w:rPr>
+            </w:pPr>
+            <w:r>
+              <w:rPr>
+                <w:rFonts w:ascii="Microsoft YaHei UI" w:eastAsia="Microsoft YaHei UI" w:hAnsi="Microsoft YaHei UI" w:cs="宋体" w:hint="eastAsia"/>
+                <w:color w:val="000000"/>
+                <w:kern w:val="0"/>
+                <w:szCs w:val="21"/>
+                <w:shd w:val="clear" w:color="auto" w:fill="FFFFFF"/>
+              </w:rPr>
+              <w:t>distribution_center _id</w:t>
+            </w:r>
+          </w:p>
+        </w:tc>
+        <w:tc>
+          <w:tcPr>
+            <w:tcW w:w="3246" w:type="dxa"/>
+          </w:tcPr>
+          <w:p>
+            <w:pPr>
+              <w:widowControl/>
+              <w:spacing w:line="315" w:lineRule="atLeast"/>
+              <w:jc w:val="left"/>
+              <w:rPr>
+                <w:rFonts w:ascii="Microsoft YaHei UI" w:eastAsia="Microsoft YaHei UI" w:hAnsi="Microsoft YaHei UI" w:cs="宋体"/>
+                <w:color w:val="000000"/>
+                <w:kern w:val="0"/>
+                <w:szCs w:val="21"/>
+              </w:rPr>
+            </w:pPr>
+            <w:r>
+              <w:rPr>
+                <w:rFonts w:ascii="Microsoft YaHei UI" w:eastAsia="Microsoft YaHei UI" w:hAnsi="Microsoft YaHei UI" w:cs="宋体" w:hint="eastAsia"/>
+                <w:color w:val="FF0000"/>
+                <w:kern w:val="0"/>
+                <w:szCs w:val="21"/>
+                <w:shd w:val="clear" w:color="auto" w:fill="FFFFFF"/>
+              </w:rPr>
+              <w:t>是否值一样，若不一样需要从orderbot读取并保存一个对应关系</w:t>
+            </w:r>
+          </w:p>
+        </w:tc>
+      </w:tr>
+      <w:tr>
+        <w:tc>
+          <w:tcPr>
+            <w:tcW w:w="3245" w:type="dxa"/>
+          </w:tcPr>
+          <w:p>
+            <w:pPr>
+              <w:widowControl/>
+              <w:spacing w:line="315" w:lineRule="atLeast"/>
+              <w:jc w:val="left"/>
+              <w:rPr>
+                <w:rFonts w:ascii="Microsoft YaHei UI" w:eastAsia="Microsoft YaHei UI" w:hAnsi="Microsoft YaHei UI" w:cs="宋体"/>
+                <w:color w:val="000000"/>
+                <w:kern w:val="0"/>
+                <w:szCs w:val="21"/>
+                <w:shd w:val="clear" w:color="auto" w:fill="FFFFFF"/>
+              </w:rPr>
+            </w:pPr>
+            <w:r>
+              <w:rPr>
+                <w:rFonts w:ascii="Microsoft YaHei UI" w:eastAsia="Microsoft YaHei UI" w:hAnsi="Microsoft YaHei UI" w:cs="宋体" w:hint="eastAsia"/>
+                <w:color w:val="000000"/>
+                <w:kern w:val="0"/>
+                <w:szCs w:val="21"/>
+                <w:shd w:val="clear" w:color="auto" w:fill="FFFFFF"/>
+              </w:rPr>
+              <w:t>sub_total</w:t>
+            </w:r>
+          </w:p>
+        </w:tc>
+        <w:tc>
+          <w:tcPr>
+            <w:tcW w:w="3245" w:type="dxa"/>
+          </w:tcPr>
+          <w:p>
+            <w:pPr>
+              <w:widowControl/>
+              <w:spacing w:line="315" w:lineRule="atLeast"/>
+              <w:jc w:val="left"/>
+              <w:rPr>
+                <w:rFonts w:ascii="Microsoft YaHei UI" w:eastAsia="Microsoft YaHei UI" w:hAnsi="Microsoft YaHei UI" w:cs="宋体"/>
+                <w:color w:val="000000"/>
+                <w:kern w:val="0"/>
+                <w:szCs w:val="21"/>
+                <w:shd w:val="clear" w:color="auto" w:fill="FFFFFF"/>
+              </w:rPr>
+            </w:pPr>
+            <w:r>
+              <w:rPr>
+                <w:rFonts w:ascii="Microsoft YaHei UI" w:eastAsia="Microsoft YaHei UI" w:hAnsi="Microsoft YaHei UI" w:cs="宋体" w:hint="eastAsia"/>
+                <w:color w:val="000000"/>
+                <w:kern w:val="0"/>
+                <w:szCs w:val="21"/>
+                <w:shd w:val="clear" w:color="auto" w:fill="FFFFFF"/>
+              </w:rPr>
+              <w:t>subtotal</w:t>
+            </w:r>
+          </w:p>
+        </w:tc>
+        <w:tc>
+          <w:tcPr>
+            <w:tcW w:w="3246" w:type="dxa"/>
+          </w:tcPr>
+          <w:p>
+            <w:pPr>
+              <w:widowControl/>
+              <w:spacing w:line="315" w:lineRule="atLeast"/>
+              <w:jc w:val="left"/>
+              <w:rPr>
+                <w:rFonts w:ascii="Microsoft YaHei UI" w:eastAsia="Microsoft YaHei UI" w:hAnsi="Microsoft YaHei UI" w:cs="宋体"/>
+                <w:color w:val="000000"/>
+                <w:kern w:val="0"/>
+                <w:szCs w:val="21"/>
+                <w:shd w:val="clear" w:color="auto" w:fill="FFFFFF"/>
+              </w:rPr>
+            </w:pPr>
+          </w:p>
+        </w:tc>
+      </w:tr>
+      <w:tr>
+        <w:tc>
+          <w:tcPr>
+            <w:tcW w:w="3245" w:type="dxa"/>
+          </w:tcPr>
+          <w:p>
+            <w:pPr>
+              <w:widowControl/>
+              <w:spacing w:line="315" w:lineRule="atLeast"/>
+              <w:jc w:val="left"/>
+              <w:rPr>
+                <w:rFonts w:ascii="Microsoft YaHei UI" w:eastAsia="Microsoft YaHei UI" w:hAnsi="Microsoft YaHei UI" w:cs="宋体"/>
+                <w:color w:val="000000"/>
+                <w:kern w:val="0"/>
+                <w:szCs w:val="21"/>
+                <w:shd w:val="clear" w:color="auto" w:fill="FFFFFF"/>
+              </w:rPr>
+            </w:pPr>
+            <w:r>
+              <w:rPr>
+                <w:rFonts w:ascii="Microsoft YaHei UI" w:eastAsia="Microsoft YaHei UI" w:hAnsi="Microsoft YaHei UI" w:cs="宋体" w:hint="eastAsia"/>
+                <w:color w:val="000000"/>
+                <w:kern w:val="0"/>
+                <w:szCs w:val="21"/>
+                <w:shd w:val="clear" w:color="auto" w:fill="FFFFFF"/>
+              </w:rPr>
+              <w:t>shipping_cost_total</w:t>
+            </w:r>
+          </w:p>
+        </w:tc>
+        <w:tc>
+          <w:tcPr>
+            <w:tcW w:w="3245" w:type="dxa"/>
+          </w:tcPr>
+          <w:p>
+            <w:pPr>
+              <w:widowControl/>
+              <w:spacing w:line="315" w:lineRule="atLeast"/>
+              <w:jc w:val="left"/>
+              <w:rPr>
+                <w:rFonts w:ascii="Microsoft YaHei UI" w:eastAsia="Microsoft YaHei UI" w:hAnsi="Microsoft YaHei UI" w:cs="宋体"/>
+                <w:color w:val="000000"/>
+                <w:kern w:val="0"/>
+                <w:szCs w:val="21"/>
+                <w:shd w:val="clear" w:color="auto" w:fill="FFFFFF"/>
+              </w:rPr>
+            </w:pPr>
+            <w:r>
+              <w:rPr>
+                <w:rFonts w:ascii="Microsoft YaHei UI" w:eastAsia="Microsoft YaHei UI" w:hAnsi="Microsoft YaHei UI" w:cs="宋体" w:hint="eastAsia"/>
+                <w:color w:val="000000"/>
+                <w:kern w:val="0"/>
+                <w:szCs w:val="21"/>
+                <w:shd w:val="clear" w:color="auto" w:fill="FFFFFF"/>
+              </w:rPr>
+              <w:t>shipping</w:t>
+            </w:r>
+          </w:p>
+        </w:tc>
+        <w:tc>
+          <w:tcPr>
+            <w:tcW w:w="3246" w:type="dxa"/>
+          </w:tcPr>
+          <w:p>
+            <w:pPr>
+              <w:widowControl/>
+              <w:spacing w:line="315" w:lineRule="atLeast"/>
+              <w:jc w:val="left"/>
+              <w:rPr>
+                <w:rFonts w:ascii="Microsoft YaHei UI" w:eastAsia="Microsoft YaHei UI" w:hAnsi="Microsoft YaHei UI" w:cs="宋体"/>
+                <w:color w:val="000000"/>
+                <w:kern w:val="0"/>
+                <w:szCs w:val="21"/>
+                <w:shd w:val="clear" w:color="auto" w:fill="FFFFFF"/>
+              </w:rPr>
+            </w:pPr>
+          </w:p>
+        </w:tc>
+      </w:tr>
+      <w:tr>
+        <w:tc>
+          <w:tcPr>
+            <w:tcW w:w="3245" w:type="dxa"/>
+          </w:tcPr>
+          <w:p>
+            <w:pPr>
+              <w:widowControl/>
+              <w:spacing w:line="315" w:lineRule="atLeast"/>
+              <w:jc w:val="left"/>
+              <w:rPr>
+                <w:rFonts w:ascii="Microsoft YaHei UI" w:eastAsia="Microsoft YaHei UI" w:hAnsi="Microsoft YaHei UI" w:cs="宋体"/>
+                <w:color w:val="000000"/>
+                <w:kern w:val="0"/>
+                <w:szCs w:val="21"/>
+                <w:shd w:val="clear" w:color="auto" w:fill="FFFFFF"/>
+              </w:rPr>
+            </w:pPr>
+            <w:r>
+              <w:rPr>
+                <w:rFonts w:ascii="Microsoft YaHei UI" w:eastAsia="Microsoft YaHei UI" w:hAnsi="Microsoft YaHei UI" w:cs="宋体" w:hint="eastAsia"/>
+                <w:color w:val="000000"/>
+                <w:kern w:val="0"/>
+                <w:szCs w:val="21"/>
+                <w:shd w:val="clear" w:color="auto" w:fill="FFFFFF"/>
+              </w:rPr>
+              <w:t>grand_total</w:t>
+            </w:r>
+          </w:p>
+        </w:tc>
+        <w:tc>
+          <w:tcPr>
+            <w:tcW w:w="3245" w:type="dxa"/>
+          </w:tcPr>
+          <w:p>
+            <w:pPr>
+              <w:widowControl/>
+              <w:spacing w:line="315" w:lineRule="atLeast"/>
+              <w:jc w:val="left"/>
+              <w:rPr>
+                <w:rFonts w:ascii="Microsoft YaHei UI" w:eastAsia="Microsoft YaHei UI" w:hAnsi="Microsoft YaHei UI" w:cs="宋体"/>
+                <w:color w:val="000000"/>
+                <w:kern w:val="0"/>
+                <w:szCs w:val="21"/>
+                <w:shd w:val="clear" w:color="auto" w:fill="FFFFFF"/>
+              </w:rPr>
+            </w:pPr>
+            <w:r>
+              <w:rPr>
+                <w:rFonts w:ascii="Microsoft YaHei UI" w:eastAsia="Microsoft YaHei UI" w:hAnsi="Microsoft YaHei UI" w:cs="宋体" w:hint="eastAsia"/>
+                <w:color w:val="000000"/>
+                <w:kern w:val="0"/>
+                <w:szCs w:val="21"/>
+                <w:shd w:val="clear" w:color="auto" w:fill="FFFFFF"/>
+              </w:rPr>
+              <w:t>order_total</w:t>
+            </w:r>
+          </w:p>
+        </w:tc>
+        <w:tc>
+          <w:tcPr>
+            <w:tcW w:w="3246" w:type="dxa"/>
+          </w:tcPr>
+          <w:p>
+            <w:pPr>
+              <w:widowControl/>
+              <w:spacing w:line="315" w:lineRule="atLeast"/>
+              <w:jc w:val="left"/>
+              <w:rPr>
+                <w:rFonts w:ascii="Microsoft YaHei UI" w:eastAsia="Microsoft YaHei UI" w:hAnsi="Microsoft YaHei UI" w:cs="宋体"/>
+                <w:color w:val="000000"/>
+                <w:kern w:val="0"/>
+                <w:szCs w:val="21"/>
+                <w:shd w:val="clear" w:color="auto" w:fill="FFFFFF"/>
+              </w:rPr>
+            </w:pPr>
+          </w:p>
+        </w:tc>
+      </w:tr>
+      <w:tr>
+        <w:tc>
+          <w:tcPr>
+            <w:tcW w:w="3245" w:type="dxa"/>
+          </w:tcPr>
+          <w:p>
+            <w:pPr>
+              <w:widowControl/>
+              <w:spacing w:line="315" w:lineRule="atLeast"/>
+              <w:jc w:val="left"/>
+              <w:rPr>
+                <w:rFonts w:ascii="Microsoft YaHei UI" w:eastAsia="Microsoft YaHei UI" w:hAnsi="Microsoft YaHei UI" w:cs="宋体"/>
+                <w:color w:val="000000"/>
+                <w:kern w:val="0"/>
+                <w:szCs w:val="21"/>
+                <w:shd w:val="clear" w:color="auto" w:fill="FFFFFF"/>
+              </w:rPr>
+            </w:pPr>
+            <w:r>
+              <w:rPr>
+                <w:rFonts w:ascii="Microsoft YaHei UI" w:eastAsia="Microsoft YaHei UI" w:hAnsi="Microsoft YaHei UI" w:cs="宋体" w:hint="eastAsia"/>
+                <w:color w:val="000000"/>
+                <w:kern w:val="0"/>
+                <w:szCs w:val="21"/>
+                <w:shd w:val="clear" w:color="auto" w:fill="FFFFFF"/>
+              </w:rPr>
+              <w:lastRenderedPageBreak/>
+              <w:t>ship_to_contact_name</w:t>
+            </w:r>
+          </w:p>
+        </w:tc>
+        <w:tc>
+          <w:tcPr>
+            <w:tcW w:w="3245" w:type="dxa"/>
+          </w:tcPr>
+          <w:p>
+            <w:pPr>
+              <w:widowControl/>
+              <w:spacing w:line="315" w:lineRule="atLeast"/>
+              <w:jc w:val="left"/>
+              <w:rPr>
+                <w:rFonts w:ascii="Microsoft YaHei UI" w:eastAsia="Microsoft YaHei UI" w:hAnsi="Microsoft YaHei UI" w:cs="宋体"/>
+                <w:color w:val="000000"/>
+                <w:kern w:val="0"/>
+                <w:szCs w:val="21"/>
+                <w:shd w:val="clear" w:color="auto" w:fill="FFFFFF"/>
+              </w:rPr>
+            </w:pPr>
+            <w:r>
+              <w:rPr>
+                <w:rFonts w:ascii="Microsoft YaHei UI" w:eastAsia="Microsoft YaHei UI" w:hAnsi="Microsoft YaHei UI" w:cs="宋体" w:hint="eastAsia"/>
+                <w:color w:val="000000"/>
+                <w:kern w:val="0"/>
+                <w:szCs w:val="21"/>
+              </w:rPr>
+              <w:t>shipping_address.</w:t>
+            </w:r>
+            <w:r>
+              <w:rPr>
+                <w:rFonts w:ascii="Microsoft YaHei UI" w:eastAsia="Microsoft YaHei UI" w:hAnsi="Microsoft YaHei UI" w:cs="宋体" w:hint="eastAsia"/>
+                <w:color w:val="000000"/>
+                <w:kern w:val="0"/>
+                <w:szCs w:val="21"/>
+                <w:shd w:val="clear" w:color="auto" w:fill="FFFFFF"/>
+              </w:rPr>
+              <w:t>first_name</w:t>
+            </w:r>
+          </w:p>
+        </w:tc>
+        <w:tc>
+          <w:tcPr>
+            <w:tcW w:w="3246" w:type="dxa"/>
+          </w:tcPr>
+          <w:p>
+            <w:pPr>
+              <w:widowControl/>
+              <w:spacing w:line="315" w:lineRule="atLeast"/>
+              <w:jc w:val="left"/>
+              <w:rPr>
+                <w:rFonts w:ascii="Microsoft YaHei UI" w:eastAsia="Microsoft YaHei UI" w:hAnsi="Microsoft YaHei UI" w:cs="宋体"/>
+                <w:color w:val="000000"/>
+                <w:kern w:val="0"/>
+                <w:szCs w:val="21"/>
+                <w:shd w:val="clear" w:color="auto" w:fill="FFFFFF"/>
+              </w:rPr>
+            </w:pPr>
+            <w:r>
+              <w:rPr>
+                <w:rFonts w:ascii="Microsoft YaHei UI" w:eastAsia="Microsoft YaHei UI" w:hAnsi="Microsoft YaHei UI" w:cs="宋体"/>
+                <w:color w:val="000000"/>
+                <w:kern w:val="0"/>
+                <w:szCs w:val="21"/>
+              </w:rPr>
+              <w:t>c</w:t>
+            </w:r>
+            <w:r>
+              <w:rPr>
+                <w:rFonts w:ascii="Microsoft YaHei UI" w:eastAsia="Microsoft YaHei UI" w:hAnsi="Microsoft YaHei UI" w:cs="宋体" w:hint="eastAsia"/>
+                <w:color w:val="000000"/>
+                <w:kern w:val="0"/>
+                <w:szCs w:val="21"/>
+              </w:rPr>
+              <w:t>rm提供</w:t>
+            </w:r>
+            <w:r>
+              <w:rPr>
+                <w:rFonts w:ascii="Microsoft YaHei UI" w:eastAsia="Microsoft YaHei UI" w:hAnsi="Microsoft YaHei UI" w:cs="宋体" w:hint="eastAsia"/>
+                <w:color w:val="000000"/>
+                <w:kern w:val="0"/>
+                <w:szCs w:val="21"/>
+              </w:rPr>
+              <w:t>还有一个字段</w:t>
+            </w:r>
+            <w:r>
+              <w:rPr>
+                <w:rFonts w:ascii="Microsoft YaHei UI" w:eastAsia="Microsoft YaHei UI" w:hAnsi="Microsoft YaHei UI" w:cs="宋体" w:hint="eastAsia"/>
+                <w:color w:val="000000"/>
+                <w:kern w:val="0"/>
+                <w:szCs w:val="21"/>
+              </w:rPr>
+              <w:t>ship_to_customer_name</w:t>
+            </w:r>
+            <w:r>
+              <w:rPr>
+                <w:rFonts w:ascii="Microsoft YaHei UI" w:eastAsia="Microsoft YaHei UI" w:hAnsi="Microsoft YaHei UI" w:cs="宋体" w:hint="eastAsia"/>
+                <w:color w:val="000000"/>
+                <w:kern w:val="0"/>
+                <w:szCs w:val="21"/>
+              </w:rPr>
+              <w:t>用哪个？</w:t>
+            </w:r>
+          </w:p>
+        </w:tc>
+      </w:tr>
+      <w:tr>
+        <w:tc>
+          <w:tcPr>
+            <w:tcW w:w="3245" w:type="dxa"/>
+          </w:tcPr>
+          <w:p>
+            <w:pPr>
+              <w:widowControl/>
+              <w:spacing w:line="315" w:lineRule="atLeast"/>
+              <w:jc w:val="left"/>
+              <w:rPr>
+                <w:rFonts w:ascii="Microsoft YaHei UI" w:eastAsia="Microsoft YaHei UI" w:hAnsi="Microsoft YaHei UI" w:cs="宋体"/>
+                <w:color w:val="000000"/>
+                <w:kern w:val="0"/>
+                <w:szCs w:val="21"/>
+                <w:shd w:val="clear" w:color="auto" w:fill="FFFFFF"/>
+              </w:rPr>
+            </w:pPr>
+            <w:r>
+              <w:rPr>
+                <w:rFonts w:ascii="Microsoft YaHei UI" w:eastAsia="Microsoft YaHei UI" w:hAnsi="Microsoft YaHei UI" w:cs="宋体" w:hint="eastAsia"/>
+                <w:color w:val="000000"/>
+                <w:kern w:val="0"/>
+                <w:szCs w:val="21"/>
+              </w:rPr>
+              <w:t>ship_to_address</w:t>
+            </w:r>
+          </w:p>
+        </w:tc>
+        <w:tc>
+          <w:tcPr>
+            <w:tcW w:w="3245" w:type="dxa"/>
+          </w:tcPr>
+          <w:p>
+            <w:pPr>
+              <w:widowControl/>
+              <w:spacing w:line="315" w:lineRule="atLeast"/>
+              <w:jc w:val="left"/>
+              <w:rPr>
+                <w:rFonts w:ascii="Microsoft YaHei UI" w:eastAsia="Microsoft YaHei UI" w:hAnsi="Microsoft YaHei UI" w:cs="宋体"/>
+                <w:color w:val="000000"/>
+                <w:kern w:val="0"/>
+                <w:szCs w:val="21"/>
+              </w:rPr>
+            </w:pPr>
+            <w:r>
+              <w:rPr>
+                <w:rFonts w:ascii="Microsoft YaHei UI" w:eastAsia="Microsoft YaHei UI" w:hAnsi="Microsoft YaHei UI" w:cs="宋体" w:hint="eastAsia"/>
+                <w:color w:val="000000"/>
+                <w:kern w:val="0"/>
+                <w:szCs w:val="21"/>
+                <w:shd w:val="clear" w:color="auto" w:fill="FFFFFF"/>
+              </w:rPr>
+              <w:t>shipping_address.address1</w:t>
+            </w:r>
+          </w:p>
+        </w:tc>
+        <w:tc>
+          <w:tcPr>
+            <w:tcW w:w="3246" w:type="dxa"/>
+          </w:tcPr>
+          <w:p>
+            <w:pPr>
+              <w:widowControl/>
+              <w:spacing w:line="315" w:lineRule="atLeast"/>
+              <w:jc w:val="left"/>
+              <w:rPr>
+                <w:rFonts w:ascii="Microsoft YaHei UI" w:eastAsia="Microsoft YaHei UI" w:hAnsi="Microsoft YaHei UI" w:cs="宋体"/>
+                <w:color w:val="000000"/>
+                <w:kern w:val="0"/>
+                <w:szCs w:val="21"/>
+                <w:shd w:val="clear" w:color="auto" w:fill="FFFFFF"/>
+              </w:rPr>
+            </w:pPr>
+          </w:p>
+        </w:tc>
+      </w:tr>
+      <w:tr>
+        <w:tc>
+          <w:tcPr>
+            <w:tcW w:w="3245" w:type="dxa"/>
+          </w:tcPr>
+          <w:p>
+            <w:pPr>
+              <w:widowControl/>
+              <w:spacing w:line="315" w:lineRule="atLeast"/>
+              <w:jc w:val="left"/>
+              <w:rPr>
+                <w:rFonts w:ascii="Microsoft YaHei UI" w:eastAsia="Microsoft YaHei UI" w:hAnsi="Microsoft YaHei UI" w:cs="宋体"/>
+                <w:color w:val="000000"/>
+                <w:kern w:val="0"/>
+                <w:szCs w:val="21"/>
+              </w:rPr>
+            </w:pPr>
+            <w:r>
+              <w:rPr>
+                <w:rFonts w:ascii="Microsoft YaHei UI" w:eastAsia="Microsoft YaHei UI" w:hAnsi="Microsoft YaHei UI" w:cs="宋体" w:hint="eastAsia"/>
+                <w:color w:val="000000"/>
+                <w:kern w:val="0"/>
+                <w:szCs w:val="21"/>
+                <w:shd w:val="clear" w:color="auto" w:fill="FFFFFF"/>
+              </w:rPr>
+              <w:t>ship_to_city</w:t>
+            </w:r>
+          </w:p>
+        </w:tc>
+        <w:tc>
+          <w:tcPr>
+            <w:tcW w:w="3245" w:type="dxa"/>
+          </w:tcPr>
+          <w:p>
+            <w:pPr>
+              <w:widowControl/>
+              <w:spacing w:line="315" w:lineRule="atLeast"/>
+              <w:jc w:val="left"/>
+              <w:rPr>
+                <w:rFonts w:ascii="Microsoft YaHei UI" w:eastAsia="Microsoft YaHei UI" w:hAnsi="Microsoft YaHei UI" w:cs="宋体"/>
+                <w:color w:val="000000"/>
+                <w:kern w:val="0"/>
+                <w:szCs w:val="21"/>
+                <w:shd w:val="clear" w:color="auto" w:fill="FFFFFF"/>
+              </w:rPr>
+            </w:pPr>
+            <w:r>
+              <w:rPr>
+                <w:rFonts w:ascii="Microsoft YaHei UI" w:eastAsia="Microsoft YaHei UI" w:hAnsi="Microsoft YaHei UI" w:cs="宋体" w:hint="eastAsia"/>
+                <w:color w:val="000000"/>
+                <w:kern w:val="0"/>
+                <w:szCs w:val="21"/>
+                <w:shd w:val="clear" w:color="auto" w:fill="FFFFFF"/>
+              </w:rPr>
+              <w:t>shipping_address.city</w:t>
+            </w:r>
+          </w:p>
+        </w:tc>
+        <w:tc>
+          <w:tcPr>
+            <w:tcW w:w="3246" w:type="dxa"/>
+          </w:tcPr>
+          <w:p>
+            <w:pPr>
+              <w:widowControl/>
+              <w:spacing w:line="315" w:lineRule="atLeast"/>
+              <w:jc w:val="left"/>
+              <w:rPr>
+                <w:rFonts w:ascii="Microsoft YaHei UI" w:eastAsia="Microsoft YaHei UI" w:hAnsi="Microsoft YaHei UI" w:cs="宋体"/>
+                <w:color w:val="000000"/>
+                <w:kern w:val="0"/>
+                <w:szCs w:val="21"/>
+                <w:shd w:val="clear" w:color="auto" w:fill="FFFFFF"/>
+              </w:rPr>
+            </w:pPr>
+          </w:p>
+        </w:tc>
+      </w:tr>
+      <w:tr>
+        <w:tc>
+          <w:tcPr>
+            <w:tcW w:w="3245" w:type="dxa"/>
+          </w:tcPr>
+          <w:p>
+            <w:pPr>
+              <w:widowControl/>
+              <w:spacing w:line="315" w:lineRule="atLeast"/>
+              <w:jc w:val="left"/>
+              <w:rPr>
+                <w:rFonts w:ascii="Microsoft YaHei UI" w:eastAsia="Microsoft YaHei UI" w:hAnsi="Microsoft YaHei UI" w:cs="宋体"/>
+                <w:color w:val="000000"/>
+                <w:kern w:val="0"/>
+                <w:szCs w:val="21"/>
+                <w:shd w:val="clear" w:color="auto" w:fill="FFFFFF"/>
+              </w:rPr>
+            </w:pPr>
+            <w:r>
+              <w:rPr>
+                <w:rFonts w:ascii="Microsoft YaHei UI" w:eastAsia="Microsoft YaHei UI" w:hAnsi="Microsoft YaHei UI" w:cs="宋体" w:hint="eastAsia"/>
+                <w:color w:val="000000"/>
+                <w:kern w:val="0"/>
+                <w:szCs w:val="21"/>
+                <w:shd w:val="clear" w:color="auto" w:fill="FFFFFF"/>
+              </w:rPr>
+              <w:t>ship_to_state</w:t>
+            </w:r>
+          </w:p>
+        </w:tc>
+        <w:tc>
+          <w:tcPr>
+            <w:tcW w:w="3245" w:type="dxa"/>
+          </w:tcPr>
+          <w:p>
+            <w:pPr>
+              <w:widowControl/>
+              <w:spacing w:line="315" w:lineRule="atLeast"/>
+              <w:jc w:val="left"/>
+              <w:rPr>
+                <w:rFonts w:ascii="Microsoft YaHei UI" w:eastAsia="Microsoft YaHei UI" w:hAnsi="Microsoft YaHei UI" w:cs="宋体"/>
+                <w:color w:val="000000"/>
+                <w:kern w:val="0"/>
+                <w:szCs w:val="21"/>
+                <w:shd w:val="clear" w:color="auto" w:fill="FFFFFF"/>
+              </w:rPr>
+            </w:pPr>
+            <w:r>
+              <w:rPr>
+                <w:rFonts w:ascii="Microsoft YaHei UI" w:eastAsia="Microsoft YaHei UI" w:hAnsi="Microsoft YaHei UI" w:cs="宋体" w:hint="eastAsia"/>
+                <w:color w:val="000000"/>
+                <w:kern w:val="0"/>
+                <w:szCs w:val="21"/>
+                <w:shd w:val="clear" w:color="auto" w:fill="FFFFFF"/>
+              </w:rPr>
+              <w:t>shipping_address.state</w:t>
+            </w:r>
+          </w:p>
+        </w:tc>
+        <w:tc>
+          <w:tcPr>
+            <w:tcW w:w="3246" w:type="dxa"/>
+          </w:tcPr>
+          <w:p>
+            <w:pPr>
+              <w:widowControl/>
+              <w:spacing w:line="315" w:lineRule="atLeast"/>
+              <w:jc w:val="left"/>
+              <w:rPr>
+                <w:rFonts w:ascii="Microsoft YaHei UI" w:eastAsia="Microsoft YaHei UI" w:hAnsi="Microsoft YaHei UI" w:cs="宋体"/>
+                <w:color w:val="000000"/>
+                <w:kern w:val="0"/>
+                <w:szCs w:val="21"/>
+                <w:shd w:val="clear" w:color="auto" w:fill="FFFFFF"/>
+              </w:rPr>
+            </w:pPr>
+          </w:p>
+        </w:tc>
+      </w:tr>
+      <w:tr>
+        <w:tc>
+          <w:tcPr>
+            <w:tcW w:w="3245" w:type="dxa"/>
+          </w:tcPr>
+          <w:p>
+            <w:pPr>
+              <w:widowControl/>
+              <w:spacing w:line="315" w:lineRule="atLeast"/>
+              <w:jc w:val="left"/>
+              <w:rPr>
+                <w:rFonts w:ascii="Microsoft YaHei UI" w:eastAsia="Microsoft YaHei UI" w:hAnsi="Microsoft YaHei UI" w:cs="宋体"/>
+                <w:color w:val="000000"/>
+                <w:kern w:val="0"/>
+                <w:szCs w:val="21"/>
+                <w:shd w:val="clear" w:color="auto" w:fill="FFFFFF"/>
+              </w:rPr>
+            </w:pPr>
+            <w:r>
+              <w:rPr>
+                <w:rFonts w:ascii="Microsoft YaHei UI" w:eastAsia="Microsoft YaHei UI" w:hAnsi="Microsoft YaHei UI" w:cs="宋体" w:hint="eastAsia"/>
+                <w:color w:val="000000"/>
+                <w:kern w:val="0"/>
+                <w:szCs w:val="21"/>
+                <w:shd w:val="clear" w:color="auto" w:fill="FFFFFF"/>
+              </w:rPr>
+              <w:t>ship_to_zip_code</w:t>
+            </w:r>
+          </w:p>
+        </w:tc>
+        <w:tc>
+          <w:tcPr>
+            <w:tcW w:w="3245" w:type="dxa"/>
+          </w:tcPr>
+          <w:p>
+            <w:pPr>
+              <w:widowControl/>
+              <w:spacing w:line="315" w:lineRule="atLeast"/>
+              <w:jc w:val="left"/>
+              <w:rPr>
+                <w:rFonts w:ascii="Microsoft YaHei UI" w:eastAsia="Microsoft YaHei UI" w:hAnsi="Microsoft YaHei UI" w:cs="宋体"/>
+                <w:color w:val="000000"/>
+                <w:kern w:val="0"/>
+                <w:szCs w:val="21"/>
+                <w:shd w:val="clear" w:color="auto" w:fill="FFFFFF"/>
+              </w:rPr>
+            </w:pPr>
+            <w:r>
+              <w:rPr>
+                <w:rFonts w:ascii="Microsoft YaHei UI" w:eastAsia="Microsoft YaHei UI" w:hAnsi="Microsoft YaHei UI" w:cs="宋体" w:hint="eastAsia"/>
+                <w:color w:val="000000"/>
+                <w:kern w:val="0"/>
+                <w:szCs w:val="21"/>
+                <w:shd w:val="clear" w:color="auto" w:fill="FFFFFF"/>
+              </w:rPr>
+              <w:t>shipping_address.postal_code</w:t>
+            </w:r>
+          </w:p>
+        </w:tc>
+        <w:tc>
+          <w:tcPr>
+            <w:tcW w:w="3246" w:type="dxa"/>
+          </w:tcPr>
+          <w:p>
+            <w:pPr>
+              <w:widowControl/>
+              <w:spacing w:line="315" w:lineRule="atLeast"/>
+              <w:jc w:val="left"/>
+              <w:rPr>
+                <w:rFonts w:ascii="Microsoft YaHei UI" w:eastAsia="Microsoft YaHei UI" w:hAnsi="Microsoft YaHei UI" w:cs="宋体"/>
+                <w:color w:val="000000"/>
+                <w:kern w:val="0"/>
+                <w:szCs w:val="21"/>
+                <w:shd w:val="clear" w:color="auto" w:fill="FFFFFF"/>
+              </w:rPr>
+            </w:pPr>
+          </w:p>
+        </w:tc>
+      </w:tr>
+      <w:tr>
+        <w:tc>
+          <w:tcPr>
+            <w:tcW w:w="3245" w:type="dxa"/>
+          </w:tcPr>
+          <w:p>
+            <w:pPr>
+              <w:widowControl/>
+              <w:spacing w:line="315" w:lineRule="atLeast"/>
+              <w:jc w:val="left"/>
+              <w:rPr>
+                <w:rFonts w:ascii="Microsoft YaHei UI" w:eastAsia="Microsoft YaHei UI" w:hAnsi="Microsoft YaHei UI" w:cs="宋体"/>
+                <w:color w:val="000000"/>
+                <w:kern w:val="0"/>
+                <w:szCs w:val="21"/>
+                <w:shd w:val="clear" w:color="auto" w:fill="FFFFFF"/>
+              </w:rPr>
+            </w:pPr>
+            <w:r>
+              <w:rPr>
+                <w:rFonts w:ascii="Microsoft YaHei UI" w:eastAsia="Microsoft YaHei UI" w:hAnsi="Microsoft YaHei UI" w:cs="宋体" w:hint="eastAsia"/>
+                <w:color w:val="000000"/>
+                <w:kern w:val="0"/>
+                <w:szCs w:val="21"/>
+                <w:shd w:val="clear" w:color="auto" w:fill="FFFFFF"/>
+              </w:rPr>
+              <w:t>ship_to_contact_phone_number</w:t>
+            </w:r>
+          </w:p>
+        </w:tc>
+        <w:tc>
+          <w:tcPr>
+            <w:tcW w:w="3245" w:type="dxa"/>
+          </w:tcPr>
+          <w:p>
+            <w:pPr>
+              <w:widowControl/>
+              <w:spacing w:line="315" w:lineRule="atLeast"/>
+              <w:jc w:val="left"/>
+              <w:rPr>
+                <w:rFonts w:ascii="Microsoft YaHei UI" w:eastAsia="Microsoft YaHei UI" w:hAnsi="Microsoft YaHei UI" w:cs="宋体"/>
+                <w:color w:val="000000"/>
+                <w:kern w:val="0"/>
+                <w:szCs w:val="21"/>
+                <w:shd w:val="clear" w:color="auto" w:fill="FFFFFF"/>
+              </w:rPr>
+            </w:pPr>
+            <w:r>
+              <w:rPr>
+                <w:rFonts w:ascii="Microsoft YaHei UI" w:eastAsia="Microsoft YaHei UI" w:hAnsi="Microsoft YaHei UI" w:cs="宋体" w:hint="eastAsia"/>
+                <w:color w:val="000000"/>
+                <w:kern w:val="0"/>
+                <w:szCs w:val="21"/>
+                <w:shd w:val="clear" w:color="auto" w:fill="FFFFFF"/>
+              </w:rPr>
+              <w:t>shipping_address.</w:t>
+            </w:r>
+            <w:r>
+              <w:rPr>
+                <w:rFonts w:ascii="Microsoft YaHei UI" w:eastAsia="Microsoft YaHei UI" w:hAnsi="Microsoft YaHei UI" w:cs="宋体" w:hint="eastAsia"/>
+                <w:color w:val="000000"/>
+                <w:kern w:val="0"/>
+                <w:szCs w:val="21"/>
+              </w:rPr>
+              <w:t>phone_number</w:t>
+            </w:r>
+          </w:p>
+        </w:tc>
+        <w:tc>
+          <w:tcPr>
+            <w:tcW w:w="3246" w:type="dxa"/>
+          </w:tcPr>
+          <w:p>
+            <w:pPr>
+              <w:widowControl/>
+              <w:spacing w:line="315" w:lineRule="atLeast"/>
+              <w:jc w:val="left"/>
+              <w:rPr>
+                <w:rFonts w:ascii="Microsoft YaHei UI" w:eastAsia="Microsoft YaHei UI" w:hAnsi="Microsoft YaHei UI" w:cs="宋体"/>
+                <w:color w:val="000000"/>
+                <w:kern w:val="0"/>
+                <w:szCs w:val="21"/>
+                <w:shd w:val="clear" w:color="auto" w:fill="FFFFFF"/>
+              </w:rPr>
+            </w:pPr>
+          </w:p>
+        </w:tc>
+      </w:tr>
+      <w:tr>
+        <w:tc>
+          <w:tcPr>
+            <w:tcW w:w="3245" w:type="dxa"/>
+          </w:tcPr>
+          <w:p>
+            <w:pPr>
+              <w:widowControl/>
+              <w:spacing w:line="315" w:lineRule="atLeast"/>
+              <w:jc w:val="left"/>
+              <w:rPr>
+                <w:rFonts w:ascii="Microsoft YaHei UI" w:eastAsia="Microsoft YaHei UI" w:hAnsi="Microsoft YaHei UI" w:cs="宋体"/>
+                <w:color w:val="000000"/>
+                <w:kern w:val="0"/>
+                <w:szCs w:val="21"/>
+                <w:shd w:val="clear" w:color="auto" w:fill="FFFFFF"/>
+              </w:rPr>
+            </w:pPr>
+            <w:r>
+              <w:rPr>
+                <w:rFonts w:ascii="Microsoft YaHei UI" w:eastAsia="Microsoft YaHei UI" w:hAnsi="Microsoft YaHei UI" w:cs="宋体" w:hint="eastAsia"/>
+                <w:color w:val="000000"/>
+                <w:kern w:val="0"/>
+                <w:szCs w:val="21"/>
+                <w:shd w:val="clear" w:color="auto" w:fill="FFFFFF"/>
+              </w:rPr>
+              <w:t>ship_to_contact_email</w:t>
+            </w:r>
+          </w:p>
+        </w:tc>
+        <w:tc>
+          <w:tcPr>
+            <w:tcW w:w="3245" w:type="dxa"/>
+          </w:tcPr>
+          <w:p>
+            <w:pPr>
+              <w:widowControl/>
+              <w:spacing w:line="315" w:lineRule="atLeast"/>
+              <w:jc w:val="left"/>
+              <w:rPr>
+                <w:rFonts w:ascii="Microsoft YaHei UI" w:eastAsia="Microsoft YaHei UI" w:hAnsi="Microsoft YaHei UI" w:cs="宋体"/>
+                <w:color w:val="000000"/>
+                <w:kern w:val="0"/>
+                <w:szCs w:val="21"/>
+                <w:shd w:val="clear" w:color="auto" w:fill="FFFFFF"/>
+              </w:rPr>
+            </w:pPr>
+            <w:r>
+              <w:rPr>
+                <w:rFonts w:ascii="Microsoft YaHei UI" w:eastAsia="Microsoft YaHei UI" w:hAnsi="Microsoft YaHei UI" w:cs="宋体" w:hint="eastAsia"/>
+                <w:color w:val="000000"/>
+                <w:kern w:val="0"/>
+                <w:szCs w:val="21"/>
+                <w:shd w:val="clear" w:color="auto" w:fill="FFFFFF"/>
+              </w:rPr>
+              <w:t>shipping_address.</w:t>
+            </w:r>
+            <w:r>
+              <w:rPr>
+                <w:rFonts w:ascii="Microsoft YaHei UI" w:eastAsia="Microsoft YaHei UI" w:hAnsi="Microsoft YaHei UI" w:cs="宋体" w:hint="eastAsia"/>
+                <w:color w:val="000000"/>
+                <w:kern w:val="0"/>
+                <w:szCs w:val="21"/>
+              </w:rPr>
+              <w:t>email</w:t>
+            </w:r>
+          </w:p>
+        </w:tc>
+        <w:tc>
+          <w:tcPr>
+            <w:tcW w:w="3246" w:type="dxa"/>
+          </w:tcPr>
+          <w:p>
+            <w:pPr>
+              <w:widowControl/>
+              <w:spacing w:line="315" w:lineRule="atLeast"/>
+              <w:jc w:val="left"/>
+              <w:rPr>
+                <w:rFonts w:ascii="Microsoft YaHei UI" w:eastAsia="Microsoft YaHei UI" w:hAnsi="Microsoft YaHei UI" w:cs="宋体"/>
+                <w:color w:val="000000"/>
+                <w:kern w:val="0"/>
+                <w:szCs w:val="21"/>
+                <w:shd w:val="clear" w:color="auto" w:fill="FFFFFF"/>
+              </w:rPr>
+            </w:pPr>
+          </w:p>
+        </w:tc>
+      </w:tr>
+      <w:tr>
+        <w:tc>
+          <w:tcPr>
+            <w:tcW w:w="3245" w:type="dxa"/>
+          </w:tcPr>
+          <w:p>
+            <w:pPr>
+              <w:widowControl/>
+              <w:spacing w:line="315" w:lineRule="atLeast"/>
+              <w:jc w:val="left"/>
+              <w:rPr>
+                <w:rFonts w:ascii="Microsoft YaHei UI" w:eastAsia="Microsoft YaHei UI" w:hAnsi="Microsoft YaHei UI" w:cs="宋体"/>
+                <w:color w:val="000000"/>
+                <w:kern w:val="0"/>
+                <w:szCs w:val="21"/>
+                <w:shd w:val="clear" w:color="auto" w:fill="FFFFFF"/>
+              </w:rPr>
+            </w:pPr>
+            <w:r>
+              <w:rPr>
+                <w:rFonts w:ascii="Microsoft YaHei UI" w:eastAsia="Microsoft YaHei UI" w:hAnsi="Microsoft YaHei UI" w:cs="宋体"/>
+                <w:color w:val="000000"/>
+                <w:kern w:val="0"/>
+                <w:szCs w:val="21"/>
+                <w:shd w:val="clear" w:color="auto" w:fill="FFFFFF"/>
+              </w:rPr>
+              <w:t>d</w:t>
+            </w:r>
+            <w:r>
+              <w:rPr>
+                <w:rFonts w:ascii="Microsoft YaHei UI" w:eastAsia="Microsoft YaHei UI" w:hAnsi="Microsoft YaHei UI" w:cs="宋体"/>
+                <w:color w:val="000000"/>
+                <w:kern w:val="0"/>
+                <w:szCs w:val="21"/>
+                <w:shd w:val="clear" w:color="auto" w:fill="FFFFFF"/>
+              </w:rPr>
+              <w:t>etail</w:t>
+            </w:r>
+            <w:r>
+              <w:rPr>
+                <w:rFonts w:ascii="Microsoft YaHei UI" w:eastAsia="Microsoft YaHei UI" w:hAnsi="Microsoft YaHei UI" w:cs="宋体" w:hint="eastAsia"/>
+                <w:color w:val="000000"/>
+                <w:kern w:val="0"/>
+                <w:szCs w:val="21"/>
+                <w:shd w:val="clear" w:color="auto" w:fill="FFFFFF"/>
+              </w:rPr>
+              <w:t>.</w:t>
+            </w:r>
+            <w:r>
+              <w:rPr>
+                <w:rFonts w:ascii="Microsoft YaHei UI" w:eastAsia="Microsoft YaHei UI" w:hAnsi="Microsoft YaHei UI" w:cs="宋体" w:hint="eastAsia"/>
+                <w:color w:val="000000"/>
+                <w:kern w:val="0"/>
+                <w:szCs w:val="21"/>
+                <w:shd w:val="clear" w:color="auto" w:fill="FFFFFF"/>
+              </w:rPr>
+              <w:t>sales_order_detail_id</w:t>
+            </w:r>
+          </w:p>
+        </w:tc>
+        <w:tc>
+          <w:tcPr>
+            <w:tcW w:w="3245" w:type="dxa"/>
+          </w:tcPr>
+          <w:p>
+            <w:pPr>
+              <w:widowControl/>
+              <w:spacing w:line="315" w:lineRule="atLeast"/>
+              <w:jc w:val="left"/>
+              <w:rPr>
+                <w:rFonts w:ascii="Microsoft YaHei UI" w:eastAsia="Microsoft YaHei UI" w:hAnsi="Microsoft YaHei UI" w:cs="宋体"/>
+                <w:color w:val="000000"/>
+                <w:kern w:val="0"/>
+                <w:szCs w:val="21"/>
+                <w:shd w:val="clear" w:color="auto" w:fill="FFFFFF"/>
+              </w:rPr>
+            </w:pPr>
+            <w:r>
+              <w:rPr>
+                <w:rFonts w:ascii="Microsoft YaHei UI" w:eastAsia="Microsoft YaHei UI" w:hAnsi="Microsoft YaHei UI" w:cs="宋体" w:hint="eastAsia"/>
+                <w:color w:val="000000"/>
+                <w:kern w:val="0"/>
+                <w:szCs w:val="21"/>
+                <w:shd w:val="clear" w:color="auto" w:fill="FFFFFF"/>
+              </w:rPr>
+              <w:t>order_lines.line_number</w:t>
+            </w:r>
+          </w:p>
+        </w:tc>
+        <w:tc>
+          <w:tcPr>
+            <w:tcW w:w="3246" w:type="dxa"/>
+          </w:tcPr>
+          <w:p>
+            <w:pPr>
+              <w:widowControl/>
+              <w:spacing w:line="315" w:lineRule="atLeast"/>
+              <w:jc w:val="left"/>
+              <w:rPr>
+                <w:rFonts w:ascii="Microsoft YaHei UI" w:eastAsia="Microsoft YaHei UI" w:hAnsi="Microsoft YaHei UI" w:cs="宋体"/>
+                <w:color w:val="000000"/>
+                <w:kern w:val="0"/>
+                <w:szCs w:val="21"/>
+                <w:shd w:val="clear" w:color="auto" w:fill="FFFFFF"/>
+              </w:rPr>
+            </w:pPr>
+          </w:p>
+        </w:tc>
+      </w:tr>
+      <w:tr>
+        <w:tc>
+          <w:tcPr>
+            <w:tcW w:w="3245" w:type="dxa"/>
+          </w:tcPr>
+          <w:p>
+            <w:pPr>
+              <w:widowControl/>
+              <w:spacing w:line="315" w:lineRule="atLeast"/>
+              <w:jc w:val="left"/>
+              <w:rPr>
+                <w:rFonts w:ascii="Microsoft YaHei UI" w:eastAsia="Microsoft YaHei UI" w:hAnsi="Microsoft YaHei UI" w:cs="宋体"/>
+                <w:color w:val="000000"/>
+                <w:kern w:val="0"/>
+                <w:szCs w:val="21"/>
+                <w:shd w:val="clear" w:color="auto" w:fill="FFFFFF"/>
+              </w:rPr>
+            </w:pPr>
+            <w:r>
+              <w:rPr>
+                <w:rFonts w:ascii="Microsoft YaHei UI" w:eastAsia="Microsoft YaHei UI" w:hAnsi="Microsoft YaHei UI" w:cs="宋体"/>
+                <w:color w:val="000000"/>
+                <w:kern w:val="0"/>
+                <w:szCs w:val="21"/>
+                <w:shd w:val="clear" w:color="auto" w:fill="FFFFFF"/>
+              </w:rPr>
+              <w:t>d</w:t>
+            </w:r>
+            <w:r>
+              <w:rPr>
+                <w:rFonts w:ascii="Microsoft YaHei UI" w:eastAsia="Microsoft YaHei UI" w:hAnsi="Microsoft YaHei UI" w:cs="宋体"/>
+                <w:color w:val="000000"/>
+                <w:kern w:val="0"/>
+                <w:szCs w:val="21"/>
+                <w:shd w:val="clear" w:color="auto" w:fill="FFFFFF"/>
+              </w:rPr>
+              <w:t>etail</w:t>
+            </w:r>
+            <w:r>
+              <w:rPr>
+                <w:rFonts w:ascii="Microsoft YaHei UI" w:eastAsia="Microsoft YaHei UI" w:hAnsi="Microsoft YaHei UI" w:cs="宋体" w:hint="eastAsia"/>
+                <w:color w:val="000000"/>
+                <w:kern w:val="0"/>
+                <w:szCs w:val="21"/>
+                <w:shd w:val="clear" w:color="auto" w:fill="FFFFFF"/>
+              </w:rPr>
+              <w:t>.</w:t>
+            </w:r>
+            <w:r>
+              <w:rPr>
+                <w:rFonts w:ascii="Microsoft YaHei UI" w:eastAsia="Microsoft YaHei UI" w:hAnsi="Microsoft YaHei UI" w:cs="宋体" w:hint="eastAsia"/>
+                <w:color w:val="000000"/>
+                <w:kern w:val="0"/>
+                <w:szCs w:val="21"/>
+                <w:shd w:val="clear" w:color="auto" w:fill="FFFFFF"/>
+              </w:rPr>
+              <w:t>note</w:t>
+            </w:r>
+          </w:p>
+        </w:tc>
+        <w:tc>
+          <w:tcPr>
+            <w:tcW w:w="3245" w:type="dxa"/>
+          </w:tcPr>
+          <w:p>
+            <w:pPr>
+              <w:widowControl/>
+              <w:spacing w:line="315" w:lineRule="atLeast"/>
+              <w:jc w:val="left"/>
+              <w:rPr>
+                <w:rFonts w:ascii="Microsoft YaHei UI" w:eastAsia="Microsoft YaHei UI" w:hAnsi="Microsoft YaHei UI" w:cs="宋体"/>
+                <w:color w:val="000000"/>
+                <w:kern w:val="0"/>
+                <w:szCs w:val="21"/>
+                <w:shd w:val="clear" w:color="auto" w:fill="FFFFFF"/>
+              </w:rPr>
+            </w:pPr>
+            <w:r>
+              <w:rPr>
+                <w:rFonts w:ascii="Microsoft YaHei UI" w:eastAsia="Microsoft YaHei UI" w:hAnsi="Microsoft YaHei UI" w:cs="宋体" w:hint="eastAsia"/>
+                <w:color w:val="000000"/>
+                <w:kern w:val="0"/>
+                <w:szCs w:val="21"/>
+                <w:shd w:val="clear" w:color="auto" w:fill="FFFFFF"/>
+              </w:rPr>
+              <w:t>order_lines.</w:t>
+            </w:r>
+            <w:r>
+              <w:rPr>
+                <w:rFonts w:ascii="Microsoft YaHei UI" w:eastAsia="Microsoft YaHei UI" w:hAnsi="Microsoft YaHei UI" w:cs="宋体" w:hint="eastAsia"/>
+                <w:color w:val="000000"/>
+                <w:kern w:val="0"/>
+                <w:szCs w:val="21"/>
+              </w:rPr>
+              <w:t>custom_description</w:t>
+            </w:r>
+          </w:p>
+        </w:tc>
+        <w:tc>
+          <w:tcPr>
+            <w:tcW w:w="3246" w:type="dxa"/>
+          </w:tcPr>
+          <w:p>
+            <w:pPr>
+              <w:widowControl/>
+              <w:spacing w:line="315" w:lineRule="atLeast"/>
+              <w:jc w:val="left"/>
+              <w:rPr>
+                <w:rFonts w:ascii="Microsoft YaHei UI" w:eastAsia="Microsoft YaHei UI" w:hAnsi="Microsoft YaHei UI" w:cs="宋体"/>
+                <w:color w:val="000000"/>
+                <w:kern w:val="0"/>
+                <w:szCs w:val="21"/>
+                <w:shd w:val="clear" w:color="auto" w:fill="FFFFFF"/>
+              </w:rPr>
+            </w:pPr>
+          </w:p>
+        </w:tc>
+      </w:tr>
+      <w:tr>
+        <w:tc>
+          <w:tcPr>
+            <w:tcW w:w="3245" w:type="dxa"/>
+          </w:tcPr>
+          <w:p>
+            <w:pPr>
+              <w:widowControl/>
+              <w:spacing w:line="315" w:lineRule="atLeast"/>
+              <w:jc w:val="left"/>
+              <w:rPr>
+                <w:rFonts w:ascii="Microsoft YaHei UI" w:eastAsia="Microsoft YaHei UI" w:hAnsi="Microsoft YaHei UI" w:cs="宋体"/>
+                <w:color w:val="000000"/>
+                <w:kern w:val="0"/>
+                <w:szCs w:val="21"/>
+                <w:shd w:val="clear" w:color="auto" w:fill="FFFFFF"/>
+              </w:rPr>
+            </w:pPr>
+            <w:r>
+              <w:rPr>
+                <w:rFonts w:ascii="Microsoft YaHei UI" w:eastAsia="Microsoft YaHei UI" w:hAnsi="Microsoft YaHei UI" w:cs="宋体"/>
+                <w:color w:val="000000"/>
+                <w:kern w:val="0"/>
+                <w:szCs w:val="21"/>
+                <w:shd w:val="clear" w:color="auto" w:fill="FFFFFF"/>
+              </w:rPr>
+              <w:t>d</w:t>
+            </w:r>
+            <w:r>
+              <w:rPr>
+                <w:rFonts w:ascii="Microsoft YaHei UI" w:eastAsia="Microsoft YaHei UI" w:hAnsi="Microsoft YaHei UI" w:cs="宋体"/>
+                <w:color w:val="000000"/>
+                <w:kern w:val="0"/>
+                <w:szCs w:val="21"/>
+                <w:shd w:val="clear" w:color="auto" w:fill="FFFFFF"/>
+              </w:rPr>
+              <w:t>etail</w:t>
+            </w:r>
+            <w:r>
+              <w:rPr>
+                <w:rFonts w:ascii="Microsoft YaHei UI" w:eastAsia="Microsoft YaHei UI" w:hAnsi="Microsoft YaHei UI" w:cs="宋体" w:hint="eastAsia"/>
+                <w:color w:val="000000"/>
+                <w:kern w:val="0"/>
+                <w:szCs w:val="21"/>
+                <w:shd w:val="clear" w:color="auto" w:fill="FFFFFF"/>
+              </w:rPr>
+              <w:t>.</w:t>
+            </w:r>
+            <w:r>
+              <w:rPr>
+                <w:rFonts w:ascii="Microsoft YaHei UI" w:eastAsia="Microsoft YaHei UI" w:hAnsi="Microsoft YaHei UI" w:cs="宋体" w:hint="eastAsia"/>
+                <w:color w:val="000000"/>
+                <w:kern w:val="0"/>
+                <w:szCs w:val="21"/>
+                <w:shd w:val="clear" w:color="auto" w:fill="FFFFFF"/>
+              </w:rPr>
+              <w:t>quantity</w:t>
+            </w:r>
+          </w:p>
+        </w:tc>
+        <w:tc>
+          <w:tcPr>
+            <w:tcW w:w="3245" w:type="dxa"/>
+          </w:tcPr>
+          <w:p>
+            <w:pPr>
+              <w:widowControl/>
+              <w:spacing w:line="315" w:lineRule="atLeast"/>
+              <w:jc w:val="left"/>
+              <w:rPr>
+                <w:rFonts w:ascii="Microsoft YaHei UI" w:eastAsia="Microsoft YaHei UI" w:hAnsi="Microsoft YaHei UI" w:cs="宋体"/>
+                <w:color w:val="000000"/>
+                <w:kern w:val="0"/>
+                <w:szCs w:val="21"/>
+                <w:shd w:val="clear" w:color="auto" w:fill="FFFFFF"/>
+              </w:rPr>
+            </w:pPr>
+            <w:r>
+              <w:rPr>
+                <w:rFonts w:ascii="Microsoft YaHei UI" w:eastAsia="Microsoft YaHei UI" w:hAnsi="Microsoft YaHei UI" w:cs="宋体" w:hint="eastAsia"/>
+                <w:color w:val="000000"/>
+                <w:kern w:val="0"/>
+                <w:szCs w:val="21"/>
+                <w:shd w:val="clear" w:color="auto" w:fill="FFFFFF"/>
+              </w:rPr>
+              <w:t>order_lines.</w:t>
+            </w:r>
+            <w:r>
+              <w:rPr>
+                <w:rFonts w:ascii="Microsoft YaHei UI" w:eastAsia="Microsoft YaHei UI" w:hAnsi="Microsoft YaHei UI" w:cs="宋体" w:hint="eastAsia"/>
+                <w:color w:val="000000"/>
+                <w:kern w:val="0"/>
+                <w:szCs w:val="21"/>
+              </w:rPr>
+              <w:t>quantity</w:t>
+            </w:r>
+          </w:p>
+        </w:tc>
+        <w:tc>
+          <w:tcPr>
+            <w:tcW w:w="3246" w:type="dxa"/>
+          </w:tcPr>
+          <w:p>
+            <w:pPr>
+              <w:widowControl/>
+              <w:spacing w:line="315" w:lineRule="atLeast"/>
+              <w:jc w:val="left"/>
+              <w:rPr>
+                <w:rFonts w:ascii="Microsoft YaHei UI" w:eastAsia="Microsoft YaHei UI" w:hAnsi="Microsoft YaHei UI" w:cs="宋体"/>
+                <w:color w:val="000000"/>
+                <w:kern w:val="0"/>
+                <w:szCs w:val="21"/>
+                <w:shd w:val="clear" w:color="auto" w:fill="FFFFFF"/>
+              </w:rPr>
+            </w:pPr>
+          </w:p>
+        </w:tc>
+      </w:tr>
+      <w:tr>
+        <w:tc>
+          <w:tcPr>
+            <w:tcW w:w="3245" w:type="dxa"/>
+          </w:tcPr>
+          <w:p>
+            <w:pPr>
+              <w:widowControl/>
+              <w:spacing w:line="315" w:lineRule="atLeast"/>
+              <w:jc w:val="left"/>
+              <w:rPr>
+                <w:rFonts w:ascii="Microsoft YaHei UI" w:eastAsia="Microsoft YaHei UI" w:hAnsi="Microsoft YaHei UI" w:cs="宋体"/>
+                <w:color w:val="000000"/>
+                <w:kern w:val="0"/>
+                <w:szCs w:val="21"/>
+                <w:shd w:val="clear" w:color="auto" w:fill="FFFFFF"/>
+              </w:rPr>
+            </w:pPr>
+            <w:r>
+              <w:rPr>
+                <w:rFonts w:ascii="Microsoft YaHei UI" w:eastAsia="Microsoft YaHei UI" w:hAnsi="Microsoft YaHei UI" w:cs="宋体"/>
+                <w:color w:val="000000"/>
+                <w:kern w:val="0"/>
+                <w:szCs w:val="21"/>
+                <w:shd w:val="clear" w:color="auto" w:fill="FFFFFF"/>
+              </w:rPr>
+              <w:t>d</w:t>
+            </w:r>
+            <w:r>
+              <w:rPr>
+                <w:rFonts w:ascii="Microsoft YaHei UI" w:eastAsia="Microsoft YaHei UI" w:hAnsi="Microsoft YaHei UI" w:cs="宋体"/>
+                <w:color w:val="000000"/>
+                <w:kern w:val="0"/>
+                <w:szCs w:val="21"/>
+                <w:shd w:val="clear" w:color="auto" w:fill="FFFFFF"/>
+              </w:rPr>
+              <w:t>etail</w:t>
+            </w:r>
+            <w:r>
+              <w:rPr>
+                <w:rFonts w:ascii="Microsoft YaHei UI" w:eastAsia="Microsoft YaHei UI" w:hAnsi="Microsoft YaHei UI" w:cs="宋体" w:hint="eastAsia"/>
+                <w:color w:val="000000"/>
+                <w:kern w:val="0"/>
+                <w:szCs w:val="21"/>
+                <w:shd w:val="clear" w:color="auto" w:fill="FFFFFF"/>
+              </w:rPr>
+              <w:t>.</w:t>
+            </w:r>
+            <w:r>
+              <w:rPr>
+                <w:rFonts w:ascii="Microsoft YaHei UI" w:eastAsia="Microsoft YaHei UI" w:hAnsi="Microsoft YaHei UI" w:cs="宋体" w:hint="eastAsia"/>
+                <w:color w:val="000000"/>
+                <w:kern w:val="0"/>
+                <w:szCs w:val="21"/>
+                <w:shd w:val="clear" w:color="auto" w:fill="FFFFFF"/>
+              </w:rPr>
+              <w:t>sub_discount</w:t>
+            </w:r>
+          </w:p>
+        </w:tc>
+        <w:tc>
+          <w:tcPr>
+            <w:tcW w:w="3245" w:type="dxa"/>
+          </w:tcPr>
+          <w:p>
+            <w:pPr>
+              <w:widowControl/>
+              <w:spacing w:line="315" w:lineRule="atLeast"/>
+              <w:jc w:val="left"/>
+              <w:rPr>
+                <w:rFonts w:ascii="Microsoft YaHei UI" w:eastAsia="Microsoft YaHei UI" w:hAnsi="Microsoft YaHei UI" w:cs="宋体"/>
+                <w:color w:val="000000"/>
+                <w:kern w:val="0"/>
+                <w:szCs w:val="21"/>
+                <w:shd w:val="clear" w:color="auto" w:fill="FFFFFF"/>
+              </w:rPr>
+            </w:pPr>
+            <w:r>
+              <w:rPr>
+                <w:rFonts w:ascii="Microsoft YaHei UI" w:eastAsia="Microsoft YaHei UI" w:hAnsi="Microsoft YaHei UI" w:cs="宋体" w:hint="eastAsia"/>
+                <w:color w:val="000000"/>
+                <w:kern w:val="0"/>
+                <w:szCs w:val="21"/>
+                <w:shd w:val="clear" w:color="auto" w:fill="FFFFFF"/>
+              </w:rPr>
+              <w:t>order_lines.</w:t>
+            </w:r>
+            <w:r>
+              <w:rPr>
+                <w:rFonts w:ascii="Microsoft YaHei UI" w:eastAsia="Microsoft YaHei UI" w:hAnsi="Microsoft YaHei UI" w:cs="宋体" w:hint="eastAsia"/>
+                <w:color w:val="000000"/>
+                <w:kern w:val="0"/>
+                <w:szCs w:val="21"/>
+              </w:rPr>
+              <w:t>product_discount</w:t>
+            </w:r>
+          </w:p>
+        </w:tc>
+        <w:tc>
+          <w:tcPr>
+            <w:tcW w:w="3246" w:type="dxa"/>
+          </w:tcPr>
+          <w:p>
+            <w:pPr>
+              <w:widowControl/>
+              <w:spacing w:line="315" w:lineRule="atLeast"/>
+              <w:jc w:val="left"/>
+              <w:rPr>
+                <w:rFonts w:ascii="Microsoft YaHei UI" w:eastAsia="Microsoft YaHei UI" w:hAnsi="Microsoft YaHei UI" w:cs="宋体"/>
+                <w:color w:val="000000"/>
+                <w:kern w:val="0"/>
+                <w:szCs w:val="21"/>
+                <w:shd w:val="clear" w:color="auto" w:fill="FFFFFF"/>
+              </w:rPr>
+            </w:pPr>
+          </w:p>
+        </w:tc>
+      </w:tr>
+      <w:tr>
+        <w:tc>
+          <w:tcPr>
+            <w:tcW w:w="3245" w:type="dxa"/>
+          </w:tcPr>
+          <w:p>
+            <w:pPr>
+              <w:widowControl/>
+              <w:spacing w:line="315" w:lineRule="atLeast"/>
+              <w:jc w:val="left"/>
+              <w:rPr>
+                <w:rFonts w:ascii="Microsoft YaHei UI" w:eastAsia="Microsoft YaHei UI" w:hAnsi="Microsoft YaHei UI" w:cs="宋体"/>
+                <w:color w:val="000000"/>
+                <w:kern w:val="0"/>
+                <w:szCs w:val="21"/>
+                <w:shd w:val="clear" w:color="auto" w:fill="FFFFFF"/>
+              </w:rPr>
+            </w:pPr>
+            <w:r>
+              <w:rPr>
+                <w:rFonts w:ascii="Microsoft YaHei UI" w:eastAsia="Microsoft YaHei UI" w:hAnsi="Microsoft YaHei UI" w:cs="宋体"/>
+                <w:color w:val="000000"/>
+                <w:kern w:val="0"/>
+                <w:szCs w:val="21"/>
+                <w:shd w:val="clear" w:color="auto" w:fill="FFFFFF"/>
+              </w:rPr>
+              <w:t>d</w:t>
+            </w:r>
+            <w:r>
+              <w:rPr>
+                <w:rFonts w:ascii="Microsoft YaHei UI" w:eastAsia="Microsoft YaHei UI" w:hAnsi="Microsoft YaHei UI" w:cs="宋体"/>
+                <w:color w:val="000000"/>
+                <w:kern w:val="0"/>
+                <w:szCs w:val="21"/>
+                <w:shd w:val="clear" w:color="auto" w:fill="FFFFFF"/>
+              </w:rPr>
+              <w:t>etail</w:t>
+            </w:r>
+            <w:r>
+              <w:rPr>
+                <w:rFonts w:ascii="Microsoft YaHei UI" w:eastAsia="Microsoft YaHei UI" w:hAnsi="Microsoft YaHei UI" w:cs="宋体" w:hint="eastAsia"/>
+                <w:color w:val="000000"/>
+                <w:kern w:val="0"/>
+                <w:szCs w:val="21"/>
+                <w:shd w:val="clear" w:color="auto" w:fill="FFFFFF"/>
+              </w:rPr>
+              <w:t>.</w:t>
             </w:r>
             <w:bookmarkStart w:id="6" w:name="_GoBack"/>
             <w:bookmarkEnd w:id="6"/>
+            <w:r>
+              <w:rPr>
+                <w:rFonts w:ascii="Microsoft YaHei UI" w:eastAsia="Microsoft YaHei UI" w:hAnsi="Microsoft YaHei UI" w:cs="宋体"/>
+                <w:color w:val="000000"/>
+                <w:kern w:val="0"/>
+                <w:szCs w:val="21"/>
+                <w:shd w:val="clear" w:color="auto" w:fill="FFFFFF"/>
+              </w:rPr>
+              <w:t>unit_price</w:t>
+            </w:r>
+          </w:p>
+        </w:tc>
+        <w:tc>
+          <w:tcPr>
+            <w:tcW w:w="3245" w:type="dxa"/>
+          </w:tcPr>
+          <w:p>
+            <w:pPr>
+              <w:widowControl/>
+              <w:spacing w:line="315" w:lineRule="atLeast"/>
+              <w:jc w:val="left"/>
+              <w:rPr>
+                <w:rFonts w:ascii="Microsoft YaHei UI" w:eastAsia="Microsoft YaHei UI" w:hAnsi="Microsoft YaHei UI" w:cs="宋体"/>
+                <w:color w:val="000000"/>
+                <w:kern w:val="0"/>
+                <w:szCs w:val="21"/>
+                <w:shd w:val="clear" w:color="auto" w:fill="FFFFFF"/>
+              </w:rPr>
+            </w:pPr>
+            <w:bookmarkStart w:id="7" w:name="OLE_LINK5"/>
+            <w:bookmarkStart w:id="8" w:name="OLE_LINK8"/>
+            <w:r>
+              <w:rPr>
+                <w:rFonts w:ascii="Microsoft YaHei UI" w:eastAsia="Microsoft YaHei UI" w:hAnsi="Microsoft YaHei UI" w:cs="宋体" w:hint="eastAsia"/>
+                <w:color w:val="000000"/>
+                <w:kern w:val="0"/>
+                <w:szCs w:val="21"/>
+                <w:shd w:val="clear" w:color="auto" w:fill="FFFFFF"/>
+              </w:rPr>
+              <w:t>order_lines.</w:t>
+            </w:r>
+            <w:bookmarkEnd w:id="7"/>
+            <w:bookmarkEnd w:id="8"/>
+            <w:r>
+              <w:rPr>
+                <w:rFonts w:ascii="Microsoft YaHei UI" w:eastAsia="Microsoft YaHei UI" w:hAnsi="Microsoft YaHei UI" w:cs="宋体" w:hint="eastAsia"/>
+                <w:color w:val="000000"/>
+                <w:kern w:val="0"/>
+                <w:szCs w:val="21"/>
+                <w:shd w:val="clear" w:color="auto" w:fill="FFFFFF"/>
+              </w:rPr>
+              <w:t>price</w:t>
+            </w:r>
           </w:p>
         </w:tc>
         <w:tc>
@@ -3685,18 +5835,9 @@
                 <w:color w:val="000000"/>
                 <w:kern w:val="0"/>
                 <w:szCs w:val="21"/>
-              </w:rPr>
-            </w:pPr>
-            <w:r>
-              <w:rPr>
-                <w:rFonts w:ascii="Microsoft YaHei UI" w:eastAsia="Microsoft YaHei UI" w:hAnsi="Microsoft YaHei UI" w:cs="宋体" w:hint="eastAsia"/>
-                <w:color w:val="000000"/>
-                <w:kern w:val="0"/>
-                <w:szCs w:val="21"/>
-                <w:shd w:val="clear" w:color="auto" w:fill="FFFFFF"/>
-              </w:rPr>
-              <w:t>格式：2015-08-26</w:t>
-            </w:r>
+                <w:shd w:val="clear" w:color="auto" w:fill="FFFFFF"/>
+              </w:rPr>
+            </w:pPr>
           </w:p>
         </w:tc>
       </w:tr>
@@ -3715,18 +5856,9 @@
                 <w:color w:val="000000"/>
                 <w:kern w:val="0"/>
                 <w:szCs w:val="21"/>
-              </w:rPr>
-            </w:pPr>
-            <w:r>
-              <w:rPr>
-                <w:rFonts w:ascii="Microsoft YaHei UI" w:eastAsia="Microsoft YaHei UI" w:hAnsi="Microsoft YaHei UI" w:cs="宋体" w:hint="eastAsia"/>
-                <w:color w:val="000000"/>
-                <w:kern w:val="0"/>
-                <w:szCs w:val="21"/>
-                <w:shd w:val="clear" w:color="auto" w:fill="FFFFFF"/>
-              </w:rPr>
-              <w:t>requested_delivery_date</w:t>
-            </w:r>
+                <w:shd w:val="clear" w:color="auto" w:fill="FFFFFF"/>
+              </w:rPr>
+            </w:pPr>
           </w:p>
         </w:tc>
         <w:tc>
@@ -3743,16 +5875,55 @@
                 <w:color w:val="000000"/>
                 <w:kern w:val="0"/>
                 <w:szCs w:val="21"/>
-              </w:rPr>
-            </w:pPr>
-            <w:r>
-              <w:rPr>
-                <w:rFonts w:ascii="Microsoft YaHei UI" w:eastAsia="Microsoft YaHei UI" w:hAnsi="Microsoft YaHei UI" w:cs="宋体" w:hint="eastAsia"/>
-                <w:color w:val="000000"/>
-                <w:kern w:val="0"/>
-                <w:szCs w:val="21"/>
-              </w:rPr>
-              <w:t xml:space="preserve">ship_date </w:t>
+                <w:shd w:val="clear" w:color="auto" w:fill="FFFFFF"/>
+              </w:rPr>
+            </w:pPr>
+            <w:bookmarkStart w:id="9" w:name="OLE_LINK9"/>
+            <w:bookmarkStart w:id="10" w:name="OLE_LINK10"/>
+            <w:r>
+              <w:rPr>
+                <w:rFonts w:ascii="Microsoft YaHei UI" w:eastAsia="Microsoft YaHei UI" w:hAnsi="Microsoft YaHei UI" w:cs="宋体" w:hint="eastAsia"/>
+                <w:color w:val="000000"/>
+                <w:kern w:val="0"/>
+                <w:szCs w:val="21"/>
+                <w:shd w:val="clear" w:color="auto" w:fill="FFFFFF"/>
+              </w:rPr>
+              <w:t>order_lines.</w:t>
+            </w:r>
+            <w:r>
+              <w:rPr>
+                <w:rFonts w:ascii="Microsoft YaHei UI" w:eastAsia="Microsoft YaHei UI" w:hAnsi="Microsoft YaHei UI" w:cs="宋体"/>
+                <w:color w:val="000000"/>
+                <w:kern w:val="0"/>
+                <w:szCs w:val="21"/>
+                <w:shd w:val="clear" w:color="auto" w:fill="FFFFFF"/>
+              </w:rPr>
+              <w:t>product_tax</w:t>
+            </w:r>
+            <w:r>
+              <w:rPr>
+                <w:rFonts w:ascii="Microsoft YaHei UI" w:eastAsia="Microsoft YaHei UI" w:hAnsi="Microsoft YaHei UI" w:cs="宋体"/>
+                <w:color w:val="000000"/>
+                <w:kern w:val="0"/>
+                <w:szCs w:val="21"/>
+                <w:shd w:val="clear" w:color="auto" w:fill="FFFFFF"/>
+              </w:rPr>
+              <w:t>.</w:t>
+            </w:r>
+            <w:bookmarkEnd w:id="9"/>
+            <w:bookmarkEnd w:id="10"/>
+            <w:r>
+              <w:t xml:space="preserve"> </w:t>
+            </w:r>
+            <w:r>
+              <w:rPr>
+                <w:rFonts w:ascii="Microsoft YaHei UI" w:eastAsia="Microsoft YaHei UI" w:hAnsi="Microsoft YaHei UI" w:cs="宋体"/>
+                <w:color w:val="000000"/>
+                <w:kern w:val="0"/>
+                <w:szCs w:val="21"/>
+                <w:shd w:val="clear" w:color="auto" w:fill="FFFFFF"/>
+              </w:rPr>
+              <w:t>tax_name</w:t>
             </w:r>
           </w:p>
         </w:tc>
@@ -3762,25 +5933,28 @@
           </w:tcPr>
           <w:p>
             <w:pPr>
-              <w:widowControl/>
-              <w:spacing w:line="315" w:lineRule="atLeast"/>
-              <w:jc w:val="left"/>
-              <w:rPr>
-                <w:rFonts w:ascii="Microsoft YaHei UI" w:eastAsia="Microsoft YaHei UI" w:hAnsi="Microsoft YaHei UI" w:cs="宋体"/>
-                <w:color w:val="000000"/>
-                <w:kern w:val="0"/>
-                <w:szCs w:val="21"/>
-              </w:rPr>
-            </w:pPr>
-            <w:r>
-              <w:rPr>
-                <w:rFonts w:ascii="Microsoft YaHei UI" w:eastAsia="Microsoft YaHei UI" w:hAnsi="Microsoft YaHei UI" w:cs="宋体" w:hint="eastAsia"/>
-                <w:color w:val="000000"/>
-                <w:kern w:val="0"/>
-                <w:szCs w:val="21"/>
-              </w:rPr>
-              <w:t>是否对应？</w:t>
-            </w:r>
+              <w:pStyle w:val="Default"/>
+            </w:pPr>
+            <w:r>
+              <w:t>设为</w:t>
+            </w:r>
+            <w:r>
+              <w:t xml:space="preserve">TAX </w:t>
+            </w:r>
+          </w:p>
+          <w:p>
+            <w:pPr>
+              <w:widowControl/>
+              <w:spacing w:line="315" w:lineRule="atLeast"/>
+              <w:jc w:val="left"/>
+              <w:rPr>
+                <w:rFonts w:ascii="Microsoft YaHei UI" w:eastAsia="Microsoft YaHei UI" w:hAnsi="Microsoft YaHei UI" w:cs="宋体"/>
+                <w:color w:val="000000"/>
+                <w:kern w:val="0"/>
+                <w:szCs w:val="21"/>
+                <w:shd w:val="clear" w:color="auto" w:fill="FFFFFF"/>
+              </w:rPr>
+            </w:pPr>
           </w:p>
         </w:tc>
       </w:tr>
@@ -3799,17 +5973,48 @@
                 <w:color w:val="000000"/>
                 <w:kern w:val="0"/>
                 <w:szCs w:val="21"/>
-              </w:rPr>
-            </w:pPr>
-            <w:r>
-              <w:rPr>
-                <w:rFonts w:ascii="Microsoft YaHei UI" w:eastAsia="Microsoft YaHei UI" w:hAnsi="Microsoft YaHei UI" w:cs="宋体" w:hint="eastAsia"/>
-                <w:color w:val="000000"/>
-                <w:kern w:val="0"/>
-                <w:szCs w:val="21"/>
-                <w:shd w:val="clear" w:color="auto" w:fill="FFFFFF"/>
-              </w:rPr>
-              <w:t>note</w:t>
+                <w:shd w:val="clear" w:color="auto" w:fill="FFFFFF"/>
+              </w:rPr>
+            </w:pPr>
+            <w:r>
+              <w:rPr>
+                <w:rFonts w:ascii="Microsoft YaHei UI" w:eastAsia="Microsoft YaHei UI" w:hAnsi="Microsoft YaHei UI" w:cs="宋体"/>
+                <w:color w:val="000000"/>
+                <w:kern w:val="0"/>
+                <w:szCs w:val="21"/>
+                <w:shd w:val="clear" w:color="auto" w:fill="FFFFFF"/>
+              </w:rPr>
+              <w:t>d</w:t>
+            </w:r>
+            <w:r>
+              <w:rPr>
+                <w:rFonts w:ascii="Microsoft YaHei UI" w:eastAsia="Microsoft YaHei UI" w:hAnsi="Microsoft YaHei UI" w:cs="宋体"/>
+                <w:color w:val="000000"/>
+                <w:kern w:val="0"/>
+                <w:szCs w:val="21"/>
+                <w:shd w:val="clear" w:color="auto" w:fill="FFFFFF"/>
+              </w:rPr>
+              <w:t>etail</w:t>
+            </w:r>
+            <w:r>
+              <w:rPr>
+                <w:rFonts w:ascii="Microsoft YaHei UI" w:eastAsia="Microsoft YaHei UI" w:hAnsi="Microsoft YaHei UI" w:cs="宋体"/>
+                <w:color w:val="000000"/>
+                <w:kern w:val="0"/>
+                <w:szCs w:val="21"/>
+                <w:shd w:val="clear" w:color="auto" w:fill="FFFFFF"/>
+              </w:rPr>
+              <w:t>.</w:t>
+            </w:r>
+            <w:r>
+              <w:rPr>
+                <w:rFonts w:ascii="Microsoft YaHei UI" w:eastAsia="Microsoft YaHei UI" w:hAnsi="Microsoft YaHei UI" w:cs="宋体"/>
+                <w:color w:val="000000"/>
+                <w:kern w:val="0"/>
+                <w:szCs w:val="21"/>
+                <w:shd w:val="clear" w:color="auto" w:fill="FFFFFF"/>
+              </w:rPr>
+              <w:t>sub_tax</w:t>
             </w:r>
           </w:p>
         </w:tc>
@@ -3820,2133 +6025,10 @@
           <w:p>
             <w:pPr>
               <w:widowControl/>
-              <w:shd w:val="clear" w:color="auto" w:fill="FFFFFF"/>
-              <w:spacing w:line="315" w:lineRule="atLeast"/>
-              <w:jc w:val="left"/>
-              <w:rPr>
-                <w:rFonts w:ascii="Microsoft YaHei UI" w:eastAsia="Microsoft YaHei UI" w:hAnsi="Microsoft YaHei UI" w:cs="宋体"/>
-                <w:color w:val="000000"/>
-                <w:kern w:val="0"/>
-                <w:szCs w:val="21"/>
-              </w:rPr>
-            </w:pPr>
-            <w:r>
-              <w:rPr>
-                <w:rFonts w:ascii="Microsoft YaHei UI" w:eastAsia="Microsoft YaHei UI" w:hAnsi="Microsoft YaHei UI" w:cs="宋体" w:hint="eastAsia"/>
-                <w:color w:val="000000"/>
-                <w:kern w:val="0"/>
-                <w:szCs w:val="21"/>
-                <w:shd w:val="clear" w:color="auto" w:fill="FFFFFF"/>
-              </w:rPr>
-              <w:t xml:space="preserve">order_notes </w:t>
-            </w:r>
-          </w:p>
-        </w:tc>
-        <w:tc>
-          <w:tcPr>
-            <w:tcW w:w="3246" w:type="dxa"/>
-          </w:tcPr>
-          <w:p>
-            <w:pPr>
-              <w:widowControl/>
-              <w:spacing w:line="315" w:lineRule="atLeast"/>
-              <w:jc w:val="left"/>
-              <w:rPr>
-                <w:rFonts w:ascii="Microsoft YaHei UI" w:eastAsia="Microsoft YaHei UI" w:hAnsi="Microsoft YaHei UI" w:cs="宋体"/>
-                <w:color w:val="000000"/>
-                <w:kern w:val="0"/>
-                <w:szCs w:val="21"/>
-              </w:rPr>
-            </w:pPr>
-            <w:r>
-              <w:rPr>
-                <w:rFonts w:ascii="Microsoft YaHei UI" w:eastAsia="Microsoft YaHei UI" w:hAnsi="Microsoft YaHei UI" w:cs="宋体" w:hint="eastAsia"/>
-                <w:color w:val="000000"/>
-                <w:kern w:val="0"/>
-                <w:szCs w:val="21"/>
-                <w:shd w:val="clear" w:color="auto" w:fill="FFFFFF"/>
-              </w:rPr>
-              <w:t>订单描述</w:t>
-            </w:r>
-          </w:p>
-        </w:tc>
-      </w:tr>
-      <w:tr>
-        <w:tc>
-          <w:tcPr>
-            <w:tcW w:w="3245" w:type="dxa"/>
-          </w:tcPr>
-          <w:p>
-            <w:pPr>
-              <w:widowControl/>
-              <w:spacing w:line="315" w:lineRule="atLeast"/>
-              <w:jc w:val="left"/>
-              <w:rPr>
-                <w:rFonts w:ascii="Microsoft YaHei UI" w:eastAsia="Microsoft YaHei UI" w:hAnsi="Microsoft YaHei UI" w:cs="宋体"/>
-                <w:color w:val="000000"/>
-                <w:kern w:val="0"/>
-                <w:szCs w:val="21"/>
-              </w:rPr>
-            </w:pPr>
-            <w:r>
-              <w:rPr>
-                <w:rFonts w:ascii="Microsoft YaHei UI" w:eastAsia="Microsoft YaHei UI" w:hAnsi="Microsoft YaHei UI" w:cs="宋体" w:hint="eastAsia"/>
-                <w:color w:val="000000"/>
-                <w:kern w:val="0"/>
-                <w:szCs w:val="21"/>
-                <w:shd w:val="clear" w:color="auto" w:fill="FFFFFF"/>
-              </w:rPr>
-              <w:t>note</w:t>
-            </w:r>
-          </w:p>
-        </w:tc>
-        <w:tc>
-          <w:tcPr>
-            <w:tcW w:w="3245" w:type="dxa"/>
-          </w:tcPr>
-          <w:p>
-            <w:pPr>
-              <w:widowControl/>
-              <w:shd w:val="clear" w:color="auto" w:fill="FFFFFF"/>
-              <w:spacing w:line="315" w:lineRule="atLeast"/>
-              <w:jc w:val="left"/>
-              <w:rPr>
-                <w:rFonts w:ascii="Microsoft YaHei UI" w:eastAsia="Microsoft YaHei UI" w:hAnsi="Microsoft YaHei UI" w:cs="宋体"/>
-                <w:color w:val="000000"/>
-                <w:kern w:val="0"/>
-                <w:szCs w:val="21"/>
-              </w:rPr>
-            </w:pPr>
-            <w:r>
-              <w:rPr>
-                <w:rFonts w:ascii="Microsoft YaHei UI" w:eastAsia="Microsoft YaHei UI" w:hAnsi="Microsoft YaHei UI" w:cs="宋体" w:hint="eastAsia"/>
-                <w:color w:val="000000"/>
-                <w:kern w:val="0"/>
-                <w:szCs w:val="21"/>
-                <w:shd w:val="clear" w:color="auto" w:fill="FFFFFF"/>
-              </w:rPr>
-              <w:t>internal_notes </w:t>
-            </w:r>
-            <w:r>
-              <w:rPr>
-                <w:rFonts w:ascii="Microsoft YaHei UI" w:eastAsia="Microsoft YaHei UI" w:hAnsi="Microsoft YaHei UI" w:cs="宋体"/>
-                <w:color w:val="000000"/>
-                <w:kern w:val="0"/>
-                <w:szCs w:val="21"/>
-              </w:rPr>
-              <w:t xml:space="preserve"> </w:t>
-            </w:r>
-          </w:p>
-          <w:p>
-            <w:pPr>
-              <w:widowControl/>
-              <w:spacing w:line="315" w:lineRule="atLeast"/>
-              <w:jc w:val="left"/>
-              <w:rPr>
-                <w:rFonts w:ascii="Microsoft YaHei UI" w:eastAsia="Microsoft YaHei UI" w:hAnsi="Microsoft YaHei UI" w:cs="宋体"/>
-                <w:color w:val="000000"/>
-                <w:kern w:val="0"/>
-                <w:szCs w:val="21"/>
-              </w:rPr>
-            </w:pPr>
-          </w:p>
-        </w:tc>
-        <w:tc>
-          <w:tcPr>
-            <w:tcW w:w="3246" w:type="dxa"/>
-          </w:tcPr>
-          <w:p>
-            <w:pPr>
-              <w:widowControl/>
-              <w:spacing w:line="315" w:lineRule="atLeast"/>
-              <w:jc w:val="left"/>
-              <w:rPr>
-                <w:rFonts w:ascii="Microsoft YaHei UI" w:eastAsia="Microsoft YaHei UI" w:hAnsi="Microsoft YaHei UI" w:cs="宋体"/>
-                <w:color w:val="000000"/>
-                <w:kern w:val="0"/>
-                <w:szCs w:val="21"/>
-              </w:rPr>
-            </w:pPr>
-            <w:r>
-              <w:rPr>
-                <w:rFonts w:ascii="Microsoft YaHei UI" w:eastAsia="Microsoft YaHei UI" w:hAnsi="Microsoft YaHei UI" w:cs="宋体" w:hint="eastAsia"/>
-                <w:color w:val="FF0000"/>
-                <w:kern w:val="0"/>
-                <w:szCs w:val="21"/>
-                <w:shd w:val="clear" w:color="auto" w:fill="FFFFFF"/>
-              </w:rPr>
-              <w:t>订单描述 是否填和上面一样的 还是不填</w:t>
-            </w:r>
-          </w:p>
-        </w:tc>
-      </w:tr>
-      <w:tr>
-        <w:tc>
-          <w:tcPr>
-            <w:tcW w:w="3245" w:type="dxa"/>
-          </w:tcPr>
-          <w:p>
-            <w:pPr>
-              <w:widowControl/>
-              <w:spacing w:line="315" w:lineRule="atLeast"/>
-              <w:jc w:val="left"/>
-              <w:rPr>
-                <w:rFonts w:ascii="Microsoft YaHei UI" w:eastAsia="Microsoft YaHei UI" w:hAnsi="Microsoft YaHei UI" w:cs="宋体"/>
-                <w:color w:val="000000"/>
-                <w:kern w:val="0"/>
-                <w:szCs w:val="21"/>
-                <w:shd w:val="clear" w:color="auto" w:fill="FFFFFF"/>
-              </w:rPr>
-            </w:pPr>
-            <w:r>
-              <w:rPr>
-                <w:rFonts w:ascii="Microsoft YaHei UI" w:eastAsia="Microsoft YaHei UI" w:hAnsi="Microsoft YaHei UI" w:cs="宋体"/>
-                <w:color w:val="000000"/>
-                <w:kern w:val="0"/>
-                <w:szCs w:val="21"/>
-                <w:shd w:val="clear" w:color="auto" w:fill="FFFFFF"/>
-              </w:rPr>
-              <w:t>S</w:t>
-            </w:r>
-            <w:r>
-              <w:rPr>
-                <w:rFonts w:ascii="Microsoft YaHei UI" w:eastAsia="Microsoft YaHei UI" w:hAnsi="Microsoft YaHei UI" w:cs="宋体" w:hint="eastAsia"/>
-                <w:color w:val="000000"/>
-                <w:kern w:val="0"/>
-                <w:szCs w:val="21"/>
-                <w:shd w:val="clear" w:color="auto" w:fill="FFFFFF"/>
-              </w:rPr>
-              <w:t>tatus</w:t>
-            </w:r>
-          </w:p>
-          <w:p>
-            <w:pPr>
-              <w:widowControl/>
-              <w:spacing w:line="315" w:lineRule="atLeast"/>
-              <w:jc w:val="left"/>
-              <w:rPr>
-                <w:rFonts w:ascii="Microsoft YaHei UI" w:eastAsia="Microsoft YaHei UI" w:hAnsi="Microsoft YaHei UI" w:cs="宋体"/>
-                <w:color w:val="000000"/>
-                <w:kern w:val="0"/>
-                <w:szCs w:val="21"/>
-                <w:shd w:val="clear" w:color="auto" w:fill="FFFFFF"/>
-              </w:rPr>
-            </w:pPr>
-            <w:r>
-              <w:rPr>
-                <w:rFonts w:ascii="Microsoft YaHei UI" w:eastAsia="Microsoft YaHei UI" w:hAnsi="Microsoft YaHei UI" w:cs="宋体" w:hint="eastAsia"/>
-                <w:color w:val="000000"/>
-                <w:kern w:val="0"/>
-                <w:szCs w:val="21"/>
-                <w:shd w:val="clear" w:color="auto" w:fill="FFFFFF"/>
-              </w:rPr>
-              <w:t>"0", "OrderByCustomer", </w:t>
-            </w:r>
-          </w:p>
-          <w:p>
-            <w:pPr>
-              <w:widowControl/>
-              <w:spacing w:line="315" w:lineRule="atLeast"/>
-              <w:jc w:val="left"/>
-              <w:rPr>
-                <w:rFonts w:ascii="Microsoft YaHei UI" w:eastAsia="Microsoft YaHei UI" w:hAnsi="Microsoft YaHei UI" w:cs="宋体"/>
-                <w:color w:val="000000"/>
-                <w:kern w:val="0"/>
-                <w:szCs w:val="21"/>
-                <w:shd w:val="clear" w:color="auto" w:fill="FFFFFF"/>
-              </w:rPr>
-            </w:pPr>
-            <w:r>
-              <w:rPr>
-                <w:rFonts w:ascii="Microsoft YaHei UI" w:eastAsia="Microsoft YaHei UI" w:hAnsi="Microsoft YaHei UI" w:cs="宋体" w:hint="eastAsia"/>
-                <w:color w:val="000000"/>
-                <w:kern w:val="0"/>
-                <w:szCs w:val="21"/>
-                <w:shd w:val="clear" w:color="auto" w:fill="FFFFFF"/>
-              </w:rPr>
-              <w:t>"1", "OrderBysales",</w:t>
-            </w:r>
-          </w:p>
-          <w:p>
-            <w:pPr>
-              <w:widowControl/>
-              <w:spacing w:line="315" w:lineRule="atLeast"/>
-              <w:jc w:val="left"/>
-              <w:rPr>
-                <w:rFonts w:ascii="Microsoft YaHei UI" w:eastAsia="Microsoft YaHei UI" w:hAnsi="Microsoft YaHei UI" w:cs="宋体"/>
-                <w:color w:val="000000"/>
-                <w:kern w:val="0"/>
-                <w:szCs w:val="21"/>
-                <w:shd w:val="clear" w:color="auto" w:fill="FFFFFF"/>
-              </w:rPr>
-            </w:pPr>
-            <w:r>
-              <w:rPr>
-                <w:rFonts w:ascii="Microsoft YaHei UI" w:eastAsia="Microsoft YaHei UI" w:hAnsi="Microsoft YaHei UI" w:cs="宋体" w:hint="eastAsia"/>
-                <w:color w:val="000000"/>
-                <w:kern w:val="0"/>
-                <w:szCs w:val="21"/>
-                <w:shd w:val="clear" w:color="auto" w:fill="FFFFFF"/>
-              </w:rPr>
-              <w:t>"2","Canceled",</w:t>
-            </w:r>
-          </w:p>
-          <w:p>
-            <w:pPr>
-              <w:widowControl/>
-              <w:spacing w:line="315" w:lineRule="atLeast"/>
-              <w:jc w:val="left"/>
-              <w:rPr>
-                <w:rFonts w:ascii="Microsoft YaHei UI" w:eastAsia="Microsoft YaHei UI" w:hAnsi="Microsoft YaHei UI" w:cs="宋体"/>
-                <w:color w:val="000000"/>
-                <w:kern w:val="0"/>
-                <w:szCs w:val="21"/>
-              </w:rPr>
-            </w:pPr>
-            <w:r>
-              <w:rPr>
-                <w:rFonts w:ascii="Microsoft YaHei UI" w:eastAsia="Microsoft YaHei UI" w:hAnsi="Microsoft YaHei UI" w:cs="宋体" w:hint="eastAsia"/>
-                <w:color w:val="000000"/>
-                <w:kern w:val="0"/>
-                <w:szCs w:val="21"/>
-                <w:shd w:val="clear" w:color="auto" w:fill="FFFFFF"/>
-              </w:rPr>
-              <w:t>"3","UnConfirmed"); </w:t>
-            </w:r>
-          </w:p>
-        </w:tc>
-        <w:tc>
-          <w:tcPr>
-            <w:tcW w:w="3245" w:type="dxa"/>
-          </w:tcPr>
-          <w:p>
-            <w:pPr>
-              <w:widowControl/>
-              <w:shd w:val="clear" w:color="auto" w:fill="FFFFFF"/>
-              <w:spacing w:line="315" w:lineRule="atLeast"/>
-              <w:jc w:val="left"/>
-              <w:rPr>
-                <w:rFonts w:ascii="Microsoft YaHei UI" w:eastAsia="Microsoft YaHei UI" w:hAnsi="Microsoft YaHei UI" w:cs="宋体"/>
-                <w:color w:val="000000"/>
-                <w:kern w:val="0"/>
-                <w:szCs w:val="21"/>
-              </w:rPr>
-            </w:pPr>
-            <w:r>
-              <w:rPr>
-                <w:rFonts w:ascii="Microsoft YaHei UI" w:eastAsia="Microsoft YaHei UI" w:hAnsi="Microsoft YaHei UI" w:cs="宋体" w:hint="eastAsia"/>
-                <w:color w:val="000000"/>
-                <w:kern w:val="0"/>
-                <w:szCs w:val="21"/>
-                <w:shd w:val="clear" w:color="auto" w:fill="FFFFFF"/>
-              </w:rPr>
-              <w:t xml:space="preserve">order_status </w:t>
-            </w:r>
-          </w:p>
-          <w:p>
-            <w:pPr>
-              <w:widowControl/>
-              <w:spacing w:line="315" w:lineRule="atLeast"/>
-              <w:jc w:val="left"/>
-              <w:rPr>
-                <w:rFonts w:ascii="Microsoft YaHei UI" w:eastAsia="Microsoft YaHei UI" w:hAnsi="Microsoft YaHei UI" w:cs="宋体"/>
-                <w:color w:val="000000"/>
-                <w:kern w:val="0"/>
-                <w:szCs w:val="21"/>
-                <w:shd w:val="clear" w:color="auto" w:fill="FFFFFF"/>
-              </w:rPr>
-            </w:pPr>
-            <w:r>
-              <w:rPr>
-                <w:rFonts w:ascii="Microsoft YaHei UI" w:eastAsia="Microsoft YaHei UI" w:hAnsi="Microsoft YaHei UI" w:cs="宋体" w:hint="eastAsia"/>
-                <w:color w:val="000000"/>
-                <w:kern w:val="0"/>
-                <w:szCs w:val="21"/>
-                <w:shd w:val="clear" w:color="auto" w:fill="FFFFFF"/>
-              </w:rPr>
-              <w:t xml:space="preserve">0||1为unshipped </w:t>
-            </w:r>
-          </w:p>
-          <w:p>
-            <w:pPr>
-              <w:widowControl/>
-              <w:spacing w:line="315" w:lineRule="atLeast"/>
-              <w:jc w:val="left"/>
-              <w:rPr>
-                <w:rFonts w:ascii="Microsoft YaHei UI" w:eastAsia="Microsoft YaHei UI" w:hAnsi="Microsoft YaHei UI" w:cs="宋体"/>
-                <w:color w:val="000000"/>
-                <w:kern w:val="0"/>
-                <w:szCs w:val="21"/>
-                <w:shd w:val="clear" w:color="auto" w:fill="FFFFFF"/>
-              </w:rPr>
-            </w:pPr>
-            <w:r>
-              <w:rPr>
-                <w:rFonts w:ascii="Microsoft YaHei UI" w:eastAsia="Microsoft YaHei UI" w:hAnsi="Microsoft YaHei UI" w:cs="宋体" w:hint="eastAsia"/>
-                <w:color w:val="000000"/>
-                <w:kern w:val="0"/>
-                <w:szCs w:val="21"/>
-                <w:shd w:val="clear" w:color="auto" w:fill="FFFFFF"/>
-              </w:rPr>
-              <w:t xml:space="preserve">2为do_not_ship </w:t>
-            </w:r>
-          </w:p>
-          <w:p>
-            <w:pPr>
-              <w:widowControl/>
-              <w:spacing w:line="315" w:lineRule="atLeast"/>
-              <w:jc w:val="left"/>
-              <w:rPr>
-                <w:rFonts w:ascii="Microsoft YaHei UI" w:eastAsia="Microsoft YaHei UI" w:hAnsi="Microsoft YaHei UI" w:cs="宋体"/>
-                <w:color w:val="000000"/>
-                <w:kern w:val="0"/>
-                <w:szCs w:val="21"/>
-              </w:rPr>
-            </w:pPr>
-            <w:r>
-              <w:rPr>
-                <w:rFonts w:ascii="Microsoft YaHei UI" w:eastAsia="Microsoft YaHei UI" w:hAnsi="Microsoft YaHei UI" w:cs="宋体" w:hint="eastAsia"/>
-                <w:color w:val="000000"/>
-                <w:kern w:val="0"/>
-                <w:szCs w:val="21"/>
-                <w:shd w:val="clear" w:color="auto" w:fill="FFFFFF"/>
-              </w:rPr>
-              <w:t>3为unconfirmed</w:t>
-            </w:r>
-          </w:p>
-        </w:tc>
-        <w:tc>
-          <w:tcPr>
-            <w:tcW w:w="3246" w:type="dxa"/>
-          </w:tcPr>
-          <w:p>
-            <w:pPr>
-              <w:widowControl/>
-              <w:spacing w:line="315" w:lineRule="atLeast"/>
-              <w:jc w:val="left"/>
-              <w:rPr>
-                <w:rFonts w:ascii="Microsoft YaHei UI" w:eastAsia="Microsoft YaHei UI" w:hAnsi="Microsoft YaHei UI" w:cs="宋体"/>
-                <w:color w:val="000000"/>
-                <w:kern w:val="0"/>
-                <w:szCs w:val="21"/>
-              </w:rPr>
-            </w:pPr>
-            <w:r>
-              <w:rPr>
-                <w:rFonts w:ascii="Microsoft YaHei UI" w:eastAsia="Microsoft YaHei UI" w:hAnsi="Microsoft YaHei UI" w:cs="宋体" w:hint="eastAsia"/>
-                <w:color w:val="FF0000"/>
-                <w:kern w:val="0"/>
-                <w:szCs w:val="21"/>
-                <w:shd w:val="clear" w:color="auto" w:fill="FFFFFF"/>
-              </w:rPr>
-              <w:t>对于订单状态下面处理逻辑是否合适？</w:t>
-            </w:r>
-          </w:p>
-        </w:tc>
-      </w:tr>
-      <w:tr>
-        <w:tc>
-          <w:tcPr>
-            <w:tcW w:w="3245" w:type="dxa"/>
-          </w:tcPr>
-          <w:p>
-            <w:pPr>
-              <w:widowControl/>
-              <w:spacing w:line="315" w:lineRule="atLeast"/>
-              <w:jc w:val="left"/>
-              <w:rPr>
-                <w:rFonts w:ascii="Microsoft YaHei UI" w:eastAsia="Microsoft YaHei UI" w:hAnsi="Microsoft YaHei UI" w:cs="宋体"/>
-                <w:color w:val="000000"/>
-                <w:kern w:val="0"/>
-                <w:szCs w:val="21"/>
-              </w:rPr>
-            </w:pPr>
-            <w:r>
-              <w:rPr>
-                <w:rFonts w:ascii="Microsoft YaHei UI" w:eastAsia="Microsoft YaHei UI" w:hAnsi="Microsoft YaHei UI" w:cs="宋体" w:hint="eastAsia"/>
-                <w:color w:val="000000"/>
-                <w:kern w:val="0"/>
-                <w:szCs w:val="21"/>
-                <w:shd w:val="clear" w:color="auto" w:fill="FFFFFF"/>
-              </w:rPr>
-              <w:t>customer_contact_id</w:t>
-            </w:r>
-          </w:p>
-        </w:tc>
-        <w:tc>
-          <w:tcPr>
-            <w:tcW w:w="3245" w:type="dxa"/>
-          </w:tcPr>
-          <w:p>
-            <w:pPr>
-              <w:widowControl/>
-              <w:spacing w:line="315" w:lineRule="atLeast"/>
-              <w:jc w:val="left"/>
-              <w:rPr>
-                <w:rFonts w:ascii="Microsoft YaHei UI" w:eastAsia="Microsoft YaHei UI" w:hAnsi="Microsoft YaHei UI" w:cs="宋体"/>
-                <w:color w:val="000000"/>
-                <w:kern w:val="0"/>
-                <w:szCs w:val="21"/>
-              </w:rPr>
-            </w:pPr>
-            <w:r>
-              <w:rPr>
-                <w:rFonts w:ascii="Microsoft YaHei UI" w:eastAsia="Microsoft YaHei UI" w:hAnsi="Microsoft YaHei UI" w:cs="宋体" w:hint="eastAsia"/>
-                <w:color w:val="000000"/>
-                <w:kern w:val="0"/>
-                <w:szCs w:val="21"/>
-              </w:rPr>
-              <w:t>reference_customer_id</w:t>
-            </w:r>
-          </w:p>
-        </w:tc>
-        <w:tc>
-          <w:tcPr>
-            <w:tcW w:w="3246" w:type="dxa"/>
-          </w:tcPr>
-          <w:p>
-            <w:pPr>
-              <w:widowControl/>
-              <w:spacing w:line="315" w:lineRule="atLeast"/>
-              <w:jc w:val="left"/>
-              <w:rPr>
-                <w:rFonts w:ascii="Microsoft YaHei UI" w:eastAsia="Microsoft YaHei UI" w:hAnsi="Microsoft YaHei UI" w:cs="宋体"/>
-                <w:color w:val="000000"/>
-                <w:kern w:val="0"/>
-                <w:szCs w:val="21"/>
-              </w:rPr>
-            </w:pPr>
-          </w:p>
-        </w:tc>
-      </w:tr>
-      <w:tr>
-        <w:tc>
-          <w:tcPr>
-            <w:tcW w:w="3245" w:type="dxa"/>
-          </w:tcPr>
-          <w:p>
-            <w:pPr>
-              <w:widowControl/>
-              <w:spacing w:line="315" w:lineRule="atLeast"/>
-              <w:jc w:val="left"/>
-              <w:rPr>
-                <w:rFonts w:ascii="Microsoft YaHei UI" w:eastAsia="Microsoft YaHei UI" w:hAnsi="Microsoft YaHei UI" w:cs="宋体"/>
-                <w:color w:val="000000"/>
-                <w:kern w:val="0"/>
-                <w:szCs w:val="21"/>
-              </w:rPr>
-            </w:pPr>
-            <w:r>
-              <w:rPr>
-                <w:rFonts w:ascii="Microsoft YaHei UI" w:eastAsia="Microsoft YaHei UI" w:hAnsi="Microsoft YaHei UI" w:cs="宋体" w:hint="eastAsia"/>
-                <w:color w:val="000000"/>
-                <w:kern w:val="0"/>
-                <w:szCs w:val="21"/>
-                <w:shd w:val="clear" w:color="auto" w:fill="FFFFFF"/>
-              </w:rPr>
-              <w:t>sales_order_id</w:t>
-            </w:r>
-          </w:p>
-        </w:tc>
-        <w:tc>
-          <w:tcPr>
-            <w:tcW w:w="3245" w:type="dxa"/>
-          </w:tcPr>
-          <w:p>
-            <w:pPr>
-              <w:widowControl/>
-              <w:spacing w:line="315" w:lineRule="atLeast"/>
-              <w:jc w:val="left"/>
-              <w:rPr>
-                <w:rFonts w:ascii="Microsoft YaHei UI" w:eastAsia="Microsoft YaHei UI" w:hAnsi="Microsoft YaHei UI" w:cs="宋体"/>
-                <w:color w:val="000000"/>
-                <w:kern w:val="0"/>
-                <w:szCs w:val="21"/>
-              </w:rPr>
-            </w:pPr>
-            <w:r>
-              <w:rPr>
-                <w:rFonts w:ascii="Microsoft YaHei UI" w:eastAsia="Microsoft YaHei UI" w:hAnsi="Microsoft YaHei UI" w:cs="宋体" w:hint="eastAsia"/>
-                <w:color w:val="000000"/>
-                <w:kern w:val="0"/>
-                <w:szCs w:val="21"/>
-              </w:rPr>
-              <w:t>reference_order_id</w:t>
-            </w:r>
-          </w:p>
-        </w:tc>
-        <w:tc>
-          <w:tcPr>
-            <w:tcW w:w="3246" w:type="dxa"/>
-          </w:tcPr>
-          <w:p>
-            <w:pPr>
-              <w:widowControl/>
-              <w:spacing w:line="315" w:lineRule="atLeast"/>
-              <w:jc w:val="left"/>
-              <w:rPr>
-                <w:rFonts w:ascii="Microsoft YaHei UI" w:eastAsia="Microsoft YaHei UI" w:hAnsi="Microsoft YaHei UI" w:cs="宋体"/>
-                <w:color w:val="000000"/>
-                <w:kern w:val="0"/>
-                <w:szCs w:val="21"/>
-              </w:rPr>
-            </w:pPr>
-          </w:p>
-        </w:tc>
-      </w:tr>
-      <w:tr>
-        <w:tc>
-          <w:tcPr>
-            <w:tcW w:w="3245" w:type="dxa"/>
-          </w:tcPr>
-          <w:p>
-            <w:pPr>
-              <w:widowControl/>
-              <w:spacing w:line="315" w:lineRule="atLeast"/>
-              <w:jc w:val="left"/>
-              <w:rPr>
-                <w:rFonts w:ascii="Microsoft YaHei UI" w:eastAsia="Microsoft YaHei UI" w:hAnsi="Microsoft YaHei UI" w:cs="宋体"/>
-                <w:color w:val="000000"/>
-                <w:kern w:val="0"/>
-                <w:szCs w:val="21"/>
-                <w:shd w:val="clear" w:color="auto" w:fill="FFFFFF"/>
-              </w:rPr>
-            </w:pPr>
-            <w:r>
-              <w:rPr>
-                <w:rFonts w:ascii="Microsoft YaHei UI" w:eastAsia="Microsoft YaHei UI" w:hAnsi="Microsoft YaHei UI" w:cs="宋体" w:hint="eastAsia"/>
-                <w:color w:val="000000"/>
-                <w:kern w:val="0"/>
-                <w:szCs w:val="21"/>
-                <w:shd w:val="clear" w:color="auto" w:fill="FFFFFF"/>
-              </w:rPr>
-              <w:t>dispatch_warehouse_id</w:t>
-            </w:r>
-          </w:p>
-        </w:tc>
-        <w:tc>
-          <w:tcPr>
-            <w:tcW w:w="3245" w:type="dxa"/>
-          </w:tcPr>
-          <w:p>
-            <w:pPr>
-              <w:widowControl/>
-              <w:spacing w:line="315" w:lineRule="atLeast"/>
-              <w:jc w:val="left"/>
-              <w:rPr>
-                <w:rFonts w:ascii="Microsoft YaHei UI" w:eastAsia="Microsoft YaHei UI" w:hAnsi="Microsoft YaHei UI" w:cs="宋体"/>
-                <w:color w:val="000000"/>
-                <w:kern w:val="0"/>
-                <w:szCs w:val="21"/>
-              </w:rPr>
-            </w:pPr>
-            <w:r>
-              <w:rPr>
-                <w:rFonts w:ascii="Microsoft YaHei UI" w:eastAsia="Microsoft YaHei UI" w:hAnsi="Microsoft YaHei UI" w:cs="宋体" w:hint="eastAsia"/>
-                <w:color w:val="000000"/>
-                <w:kern w:val="0"/>
-                <w:szCs w:val="21"/>
-                <w:shd w:val="clear" w:color="auto" w:fill="FFFFFF"/>
-              </w:rPr>
-              <w:t>distribution_center _id</w:t>
-            </w:r>
-          </w:p>
-        </w:tc>
-        <w:tc>
-          <w:tcPr>
-            <w:tcW w:w="3246" w:type="dxa"/>
-          </w:tcPr>
-          <w:p>
-            <w:pPr>
-              <w:widowControl/>
-              <w:spacing w:line="315" w:lineRule="atLeast"/>
-              <w:jc w:val="left"/>
-              <w:rPr>
-                <w:rFonts w:ascii="Microsoft YaHei UI" w:eastAsia="Microsoft YaHei UI" w:hAnsi="Microsoft YaHei UI" w:cs="宋体"/>
-                <w:color w:val="000000"/>
-                <w:kern w:val="0"/>
-                <w:szCs w:val="21"/>
-              </w:rPr>
-            </w:pPr>
-            <w:r>
-              <w:rPr>
-                <w:rFonts w:ascii="Microsoft YaHei UI" w:eastAsia="Microsoft YaHei UI" w:hAnsi="Microsoft YaHei UI" w:cs="宋体" w:hint="eastAsia"/>
-                <w:color w:val="000000"/>
-                <w:kern w:val="0"/>
-                <w:szCs w:val="21"/>
-                <w:shd w:val="clear" w:color="auto" w:fill="FFFFFF"/>
-              </w:rPr>
-              <w:t>是否值一样，若不一样需要从orderbot读取并保存一个对应关系</w:t>
-            </w:r>
-          </w:p>
-        </w:tc>
-      </w:tr>
-      <w:tr>
-        <w:tc>
-          <w:tcPr>
-            <w:tcW w:w="3245" w:type="dxa"/>
-          </w:tcPr>
-          <w:p>
-            <w:pPr>
-              <w:widowControl/>
-              <w:spacing w:line="315" w:lineRule="atLeast"/>
-              <w:jc w:val="left"/>
-              <w:rPr>
-                <w:rFonts w:ascii="Microsoft YaHei UI" w:eastAsia="Microsoft YaHei UI" w:hAnsi="Microsoft YaHei UI" w:cs="宋体"/>
-                <w:color w:val="000000"/>
-                <w:kern w:val="0"/>
-                <w:szCs w:val="21"/>
-                <w:shd w:val="clear" w:color="auto" w:fill="FFFFFF"/>
-              </w:rPr>
-            </w:pPr>
-            <w:r>
-              <w:rPr>
-                <w:rFonts w:ascii="Microsoft YaHei UI" w:eastAsia="Microsoft YaHei UI" w:hAnsi="Microsoft YaHei UI" w:cs="宋体" w:hint="eastAsia"/>
-                <w:color w:val="000000"/>
-                <w:kern w:val="0"/>
-                <w:szCs w:val="21"/>
-                <w:shd w:val="clear" w:color="auto" w:fill="FFFFFF"/>
-              </w:rPr>
-              <w:t>sub_total</w:t>
-            </w:r>
-          </w:p>
-        </w:tc>
-        <w:tc>
-          <w:tcPr>
-            <w:tcW w:w="3245" w:type="dxa"/>
-          </w:tcPr>
-          <w:p>
-            <w:pPr>
-              <w:widowControl/>
-              <w:spacing w:line="315" w:lineRule="atLeast"/>
-              <w:jc w:val="left"/>
-              <w:rPr>
-                <w:rFonts w:ascii="Microsoft YaHei UI" w:eastAsia="Microsoft YaHei UI" w:hAnsi="Microsoft YaHei UI" w:cs="宋体"/>
-                <w:color w:val="000000"/>
-                <w:kern w:val="0"/>
-                <w:szCs w:val="21"/>
-                <w:shd w:val="clear" w:color="auto" w:fill="FFFFFF"/>
-              </w:rPr>
-            </w:pPr>
-            <w:r>
-              <w:rPr>
-                <w:rFonts w:ascii="Microsoft YaHei UI" w:eastAsia="Microsoft YaHei UI" w:hAnsi="Microsoft YaHei UI" w:cs="宋体" w:hint="eastAsia"/>
-                <w:color w:val="000000"/>
-                <w:kern w:val="0"/>
-                <w:szCs w:val="21"/>
-                <w:shd w:val="clear" w:color="auto" w:fill="FFFFFF"/>
-              </w:rPr>
-              <w:t>subtotal</w:t>
-            </w:r>
-          </w:p>
-        </w:tc>
-        <w:tc>
-          <w:tcPr>
-            <w:tcW w:w="3246" w:type="dxa"/>
-          </w:tcPr>
-          <w:p>
-            <w:pPr>
-              <w:widowControl/>
-              <w:spacing w:line="315" w:lineRule="atLeast"/>
-              <w:jc w:val="left"/>
-              <w:rPr>
-                <w:rFonts w:ascii="Microsoft YaHei UI" w:eastAsia="Microsoft YaHei UI" w:hAnsi="Microsoft YaHei UI" w:cs="宋体"/>
-                <w:color w:val="000000"/>
-                <w:kern w:val="0"/>
-                <w:szCs w:val="21"/>
-                <w:shd w:val="clear" w:color="auto" w:fill="FFFFFF"/>
-              </w:rPr>
-            </w:pPr>
-          </w:p>
-        </w:tc>
-      </w:tr>
-      <w:tr>
-        <w:tc>
-          <w:tcPr>
-            <w:tcW w:w="3245" w:type="dxa"/>
-          </w:tcPr>
-          <w:p>
-            <w:pPr>
-              <w:widowControl/>
-              <w:spacing w:line="315" w:lineRule="atLeast"/>
-              <w:jc w:val="left"/>
-              <w:rPr>
-                <w:rFonts w:ascii="Microsoft YaHei UI" w:eastAsia="Microsoft YaHei UI" w:hAnsi="Microsoft YaHei UI" w:cs="宋体"/>
-                <w:color w:val="000000"/>
-                <w:kern w:val="0"/>
-                <w:szCs w:val="21"/>
-                <w:shd w:val="clear" w:color="auto" w:fill="FFFFFF"/>
-              </w:rPr>
-            </w:pPr>
-            <w:r>
-              <w:rPr>
-                <w:rFonts w:ascii="Microsoft YaHei UI" w:eastAsia="Microsoft YaHei UI" w:hAnsi="Microsoft YaHei UI" w:cs="宋体" w:hint="eastAsia"/>
-                <w:color w:val="000000"/>
-                <w:kern w:val="0"/>
-                <w:szCs w:val="21"/>
-                <w:shd w:val="clear" w:color="auto" w:fill="FFFFFF"/>
-              </w:rPr>
-              <w:t>shipping_cost_total</w:t>
-            </w:r>
-          </w:p>
-        </w:tc>
-        <w:tc>
-          <w:tcPr>
-            <w:tcW w:w="3245" w:type="dxa"/>
-          </w:tcPr>
-          <w:p>
-            <w:pPr>
-              <w:widowControl/>
-              <w:spacing w:line="315" w:lineRule="atLeast"/>
-              <w:jc w:val="left"/>
-              <w:rPr>
-                <w:rFonts w:ascii="Microsoft YaHei UI" w:eastAsia="Microsoft YaHei UI" w:hAnsi="Microsoft YaHei UI" w:cs="宋体"/>
-                <w:color w:val="000000"/>
-                <w:kern w:val="0"/>
-                <w:szCs w:val="21"/>
-                <w:shd w:val="clear" w:color="auto" w:fill="FFFFFF"/>
-              </w:rPr>
-            </w:pPr>
-            <w:r>
-              <w:rPr>
-                <w:rFonts w:ascii="Microsoft YaHei UI" w:eastAsia="Microsoft YaHei UI" w:hAnsi="Microsoft YaHei UI" w:cs="宋体" w:hint="eastAsia"/>
-                <w:color w:val="000000"/>
-                <w:kern w:val="0"/>
-                <w:szCs w:val="21"/>
-                <w:shd w:val="clear" w:color="auto" w:fill="FFFFFF"/>
-              </w:rPr>
-              <w:t>shipping</w:t>
-            </w:r>
-          </w:p>
-        </w:tc>
-        <w:tc>
-          <w:tcPr>
-            <w:tcW w:w="3246" w:type="dxa"/>
-          </w:tcPr>
-          <w:p>
-            <w:pPr>
-              <w:widowControl/>
-              <w:spacing w:line="315" w:lineRule="atLeast"/>
-              <w:jc w:val="left"/>
-              <w:rPr>
-                <w:rFonts w:ascii="Microsoft YaHei UI" w:eastAsia="Microsoft YaHei UI" w:hAnsi="Microsoft YaHei UI" w:cs="宋体"/>
-                <w:color w:val="000000"/>
-                <w:kern w:val="0"/>
-                <w:szCs w:val="21"/>
-                <w:shd w:val="clear" w:color="auto" w:fill="FFFFFF"/>
-              </w:rPr>
-            </w:pPr>
-          </w:p>
-        </w:tc>
-      </w:tr>
-      <w:tr>
-        <w:tc>
-          <w:tcPr>
-            <w:tcW w:w="3245" w:type="dxa"/>
-          </w:tcPr>
-          <w:p>
-            <w:pPr>
-              <w:widowControl/>
-              <w:spacing w:line="315" w:lineRule="atLeast"/>
-              <w:jc w:val="left"/>
-              <w:rPr>
-                <w:rFonts w:ascii="Microsoft YaHei UI" w:eastAsia="Microsoft YaHei UI" w:hAnsi="Microsoft YaHei UI" w:cs="宋体"/>
-                <w:color w:val="000000"/>
-                <w:kern w:val="0"/>
-                <w:szCs w:val="21"/>
-                <w:shd w:val="clear" w:color="auto" w:fill="FFFFFF"/>
-              </w:rPr>
-            </w:pPr>
-            <w:r>
-              <w:rPr>
-                <w:rFonts w:ascii="Microsoft YaHei UI" w:eastAsia="Microsoft YaHei UI" w:hAnsi="Microsoft YaHei UI" w:cs="宋体" w:hint="eastAsia"/>
-                <w:color w:val="000000"/>
-                <w:kern w:val="0"/>
-                <w:szCs w:val="21"/>
-                <w:shd w:val="clear" w:color="auto" w:fill="FFFFFF"/>
-              </w:rPr>
-              <w:t>grand_total</w:t>
-            </w:r>
-          </w:p>
-        </w:tc>
-        <w:tc>
-          <w:tcPr>
-            <w:tcW w:w="3245" w:type="dxa"/>
-          </w:tcPr>
-          <w:p>
-            <w:pPr>
-              <w:widowControl/>
-              <w:spacing w:line="315" w:lineRule="atLeast"/>
-              <w:jc w:val="left"/>
-              <w:rPr>
-                <w:rFonts w:ascii="Microsoft YaHei UI" w:eastAsia="Microsoft YaHei UI" w:hAnsi="Microsoft YaHei UI" w:cs="宋体"/>
-                <w:color w:val="000000"/>
-                <w:kern w:val="0"/>
-                <w:szCs w:val="21"/>
-                <w:shd w:val="clear" w:color="auto" w:fill="FFFFFF"/>
-              </w:rPr>
-            </w:pPr>
-            <w:r>
-              <w:rPr>
-                <w:rFonts w:ascii="Microsoft YaHei UI" w:eastAsia="Microsoft YaHei UI" w:hAnsi="Microsoft YaHei UI" w:cs="宋体" w:hint="eastAsia"/>
-                <w:color w:val="000000"/>
-                <w:kern w:val="0"/>
-                <w:szCs w:val="21"/>
-                <w:shd w:val="clear" w:color="auto" w:fill="FFFFFF"/>
-              </w:rPr>
-              <w:t>order_total</w:t>
-            </w:r>
-          </w:p>
-        </w:tc>
-        <w:tc>
-          <w:tcPr>
-            <w:tcW w:w="3246" w:type="dxa"/>
-          </w:tcPr>
-          <w:p>
-            <w:pPr>
-              <w:widowControl/>
-              <w:spacing w:line="315" w:lineRule="atLeast"/>
-              <w:jc w:val="left"/>
-              <w:rPr>
-                <w:rFonts w:ascii="Microsoft YaHei UI" w:eastAsia="Microsoft YaHei UI" w:hAnsi="Microsoft YaHei UI" w:cs="宋体"/>
-                <w:color w:val="000000"/>
-                <w:kern w:val="0"/>
-                <w:szCs w:val="21"/>
-                <w:shd w:val="clear" w:color="auto" w:fill="FFFFFF"/>
-              </w:rPr>
-            </w:pPr>
-          </w:p>
-        </w:tc>
-      </w:tr>
-      <w:tr>
-        <w:tc>
-          <w:tcPr>
-            <w:tcW w:w="3245" w:type="dxa"/>
-          </w:tcPr>
-          <w:p>
-            <w:pPr>
-              <w:widowControl/>
-              <w:spacing w:line="315" w:lineRule="atLeast"/>
-              <w:jc w:val="left"/>
-              <w:rPr>
-                <w:rFonts w:ascii="Microsoft YaHei UI" w:eastAsia="Microsoft YaHei UI" w:hAnsi="Microsoft YaHei UI" w:cs="宋体"/>
-                <w:color w:val="000000"/>
-                <w:kern w:val="0"/>
-                <w:szCs w:val="21"/>
-                <w:shd w:val="clear" w:color="auto" w:fill="FFFFFF"/>
-              </w:rPr>
-            </w:pPr>
-            <w:r>
-              <w:rPr>
-                <w:rFonts w:ascii="Microsoft YaHei UI" w:eastAsia="Microsoft YaHei UI" w:hAnsi="Microsoft YaHei UI" w:cs="宋体" w:hint="eastAsia"/>
-                <w:color w:val="000000"/>
-                <w:kern w:val="0"/>
-                <w:szCs w:val="21"/>
-                <w:shd w:val="clear" w:color="auto" w:fill="FFFFFF"/>
-              </w:rPr>
-              <w:lastRenderedPageBreak/>
-              <w:t>ship_to_contact_name</w:t>
-            </w:r>
-          </w:p>
-        </w:tc>
-        <w:tc>
-          <w:tcPr>
-            <w:tcW w:w="3245" w:type="dxa"/>
-          </w:tcPr>
-          <w:p>
-            <w:pPr>
-              <w:widowControl/>
-              <w:spacing w:line="315" w:lineRule="atLeast"/>
-              <w:jc w:val="left"/>
-              <w:rPr>
-                <w:rFonts w:ascii="Microsoft YaHei UI" w:eastAsia="Microsoft YaHei UI" w:hAnsi="Microsoft YaHei UI" w:cs="宋体"/>
-                <w:color w:val="000000"/>
-                <w:kern w:val="0"/>
-                <w:szCs w:val="21"/>
-                <w:shd w:val="clear" w:color="auto" w:fill="FFFFFF"/>
-              </w:rPr>
-            </w:pPr>
-            <w:r>
-              <w:rPr>
-                <w:rFonts w:ascii="Microsoft YaHei UI" w:eastAsia="Microsoft YaHei UI" w:hAnsi="Microsoft YaHei UI" w:cs="宋体" w:hint="eastAsia"/>
-                <w:color w:val="000000"/>
-                <w:kern w:val="0"/>
-                <w:szCs w:val="21"/>
-              </w:rPr>
-              <w:t>shipping_address.</w:t>
-            </w:r>
-            <w:r>
-              <w:rPr>
-                <w:rFonts w:ascii="Microsoft YaHei UI" w:eastAsia="Microsoft YaHei UI" w:hAnsi="Microsoft YaHei UI" w:cs="宋体" w:hint="eastAsia"/>
-                <w:color w:val="000000"/>
-                <w:kern w:val="0"/>
-                <w:szCs w:val="21"/>
-                <w:shd w:val="clear" w:color="auto" w:fill="FFFFFF"/>
-              </w:rPr>
-              <w:t>first_name</w:t>
-            </w:r>
-          </w:p>
-        </w:tc>
-        <w:tc>
-          <w:tcPr>
-            <w:tcW w:w="3246" w:type="dxa"/>
-          </w:tcPr>
-          <w:p>
-            <w:pPr>
-              <w:widowControl/>
-              <w:spacing w:line="315" w:lineRule="atLeast"/>
-              <w:jc w:val="left"/>
-              <w:rPr>
-                <w:rFonts w:ascii="Microsoft YaHei UI" w:eastAsia="Microsoft YaHei UI" w:hAnsi="Microsoft YaHei UI" w:cs="宋体"/>
-                <w:color w:val="000000"/>
-                <w:kern w:val="0"/>
-                <w:szCs w:val="21"/>
-                <w:shd w:val="clear" w:color="auto" w:fill="FFFFFF"/>
-              </w:rPr>
-            </w:pPr>
-            <w:r>
-              <w:rPr>
-                <w:rFonts w:ascii="Microsoft YaHei UI" w:eastAsia="Microsoft YaHei UI" w:hAnsi="Microsoft YaHei UI" w:cs="宋体" w:hint="eastAsia"/>
-                <w:color w:val="000000"/>
-                <w:kern w:val="0"/>
-                <w:szCs w:val="21"/>
-              </w:rPr>
-              <w:t>还有一个字段</w:t>
-            </w:r>
-            <w:r>
-              <w:rPr>
-                <w:rFonts w:ascii="Microsoft YaHei UI" w:eastAsia="Microsoft YaHei UI" w:hAnsi="Microsoft YaHei UI" w:cs="宋体" w:hint="eastAsia"/>
-                <w:color w:val="000000"/>
-                <w:kern w:val="0"/>
-                <w:szCs w:val="21"/>
-              </w:rPr>
-              <w:t>ship_to_customer_name</w:t>
-            </w:r>
-            <w:r>
-              <w:rPr>
-                <w:rFonts w:ascii="Microsoft YaHei UI" w:eastAsia="Microsoft YaHei UI" w:hAnsi="Microsoft YaHei UI" w:cs="宋体" w:hint="eastAsia"/>
-                <w:color w:val="000000"/>
-                <w:kern w:val="0"/>
-                <w:szCs w:val="21"/>
-              </w:rPr>
-              <w:t>用哪个？</w:t>
-            </w:r>
-          </w:p>
-        </w:tc>
-      </w:tr>
-      <w:tr>
-        <w:tc>
-          <w:tcPr>
-            <w:tcW w:w="3245" w:type="dxa"/>
-          </w:tcPr>
-          <w:p>
-            <w:pPr>
-              <w:widowControl/>
-              <w:spacing w:line="315" w:lineRule="atLeast"/>
-              <w:jc w:val="left"/>
-              <w:rPr>
-                <w:rFonts w:ascii="Microsoft YaHei UI" w:eastAsia="Microsoft YaHei UI" w:hAnsi="Microsoft YaHei UI" w:cs="宋体"/>
-                <w:color w:val="000000"/>
-                <w:kern w:val="0"/>
-                <w:szCs w:val="21"/>
-                <w:shd w:val="clear" w:color="auto" w:fill="FFFFFF"/>
-              </w:rPr>
-            </w:pPr>
-            <w:r>
-              <w:rPr>
-                <w:rFonts w:ascii="Microsoft YaHei UI" w:eastAsia="Microsoft YaHei UI" w:hAnsi="Microsoft YaHei UI" w:cs="宋体" w:hint="eastAsia"/>
-                <w:color w:val="000000"/>
-                <w:kern w:val="0"/>
-                <w:szCs w:val="21"/>
-              </w:rPr>
-              <w:t>ship_to_address</w:t>
-            </w:r>
-          </w:p>
-        </w:tc>
-        <w:tc>
-          <w:tcPr>
-            <w:tcW w:w="3245" w:type="dxa"/>
-          </w:tcPr>
-          <w:p>
-            <w:pPr>
-              <w:widowControl/>
-              <w:spacing w:line="315" w:lineRule="atLeast"/>
-              <w:jc w:val="left"/>
-              <w:rPr>
-                <w:rFonts w:ascii="Microsoft YaHei UI" w:eastAsia="Microsoft YaHei UI" w:hAnsi="Microsoft YaHei UI" w:cs="宋体"/>
-                <w:color w:val="000000"/>
-                <w:kern w:val="0"/>
-                <w:szCs w:val="21"/>
-              </w:rPr>
-            </w:pPr>
-            <w:r>
-              <w:rPr>
-                <w:rFonts w:ascii="Microsoft YaHei UI" w:eastAsia="Microsoft YaHei UI" w:hAnsi="Microsoft YaHei UI" w:cs="宋体" w:hint="eastAsia"/>
-                <w:color w:val="000000"/>
-                <w:kern w:val="0"/>
-                <w:szCs w:val="21"/>
-                <w:shd w:val="clear" w:color="auto" w:fill="FFFFFF"/>
-              </w:rPr>
-              <w:t>shipping_address.address1</w:t>
-            </w:r>
-          </w:p>
-        </w:tc>
-        <w:tc>
-          <w:tcPr>
-            <w:tcW w:w="3246" w:type="dxa"/>
-          </w:tcPr>
-          <w:p>
-            <w:pPr>
-              <w:widowControl/>
-              <w:spacing w:line="315" w:lineRule="atLeast"/>
-              <w:jc w:val="left"/>
-              <w:rPr>
-                <w:rFonts w:ascii="Microsoft YaHei UI" w:eastAsia="Microsoft YaHei UI" w:hAnsi="Microsoft YaHei UI" w:cs="宋体"/>
-                <w:color w:val="000000"/>
-                <w:kern w:val="0"/>
-                <w:szCs w:val="21"/>
-                <w:shd w:val="clear" w:color="auto" w:fill="FFFFFF"/>
-              </w:rPr>
-            </w:pPr>
-          </w:p>
-        </w:tc>
-      </w:tr>
-      <w:tr>
-        <w:tc>
-          <w:tcPr>
-            <w:tcW w:w="3245" w:type="dxa"/>
-          </w:tcPr>
-          <w:p>
-            <w:pPr>
-              <w:widowControl/>
-              <w:spacing w:line="315" w:lineRule="atLeast"/>
-              <w:jc w:val="left"/>
-              <w:rPr>
-                <w:rFonts w:ascii="Microsoft YaHei UI" w:eastAsia="Microsoft YaHei UI" w:hAnsi="Microsoft YaHei UI" w:cs="宋体"/>
-                <w:color w:val="000000"/>
-                <w:kern w:val="0"/>
-                <w:szCs w:val="21"/>
-              </w:rPr>
-            </w:pPr>
-            <w:r>
-              <w:rPr>
-                <w:rFonts w:ascii="Microsoft YaHei UI" w:eastAsia="Microsoft YaHei UI" w:hAnsi="Microsoft YaHei UI" w:cs="宋体" w:hint="eastAsia"/>
-                <w:color w:val="000000"/>
-                <w:kern w:val="0"/>
-                <w:szCs w:val="21"/>
-                <w:shd w:val="clear" w:color="auto" w:fill="FFFFFF"/>
-              </w:rPr>
-              <w:t>ship_to_city</w:t>
-            </w:r>
-          </w:p>
-        </w:tc>
-        <w:tc>
-          <w:tcPr>
-            <w:tcW w:w="3245" w:type="dxa"/>
-          </w:tcPr>
-          <w:p>
-            <w:pPr>
-              <w:widowControl/>
-              <w:spacing w:line="315" w:lineRule="atLeast"/>
-              <w:jc w:val="left"/>
-              <w:rPr>
-                <w:rFonts w:ascii="Microsoft YaHei UI" w:eastAsia="Microsoft YaHei UI" w:hAnsi="Microsoft YaHei UI" w:cs="宋体"/>
-                <w:color w:val="000000"/>
-                <w:kern w:val="0"/>
-                <w:szCs w:val="21"/>
-                <w:shd w:val="clear" w:color="auto" w:fill="FFFFFF"/>
-              </w:rPr>
-            </w:pPr>
-            <w:r>
-              <w:rPr>
-                <w:rFonts w:ascii="Microsoft YaHei UI" w:eastAsia="Microsoft YaHei UI" w:hAnsi="Microsoft YaHei UI" w:cs="宋体" w:hint="eastAsia"/>
-                <w:color w:val="000000"/>
-                <w:kern w:val="0"/>
-                <w:szCs w:val="21"/>
-                <w:shd w:val="clear" w:color="auto" w:fill="FFFFFF"/>
-              </w:rPr>
-              <w:t>shipping_address.city</w:t>
-            </w:r>
-          </w:p>
-        </w:tc>
-        <w:tc>
-          <w:tcPr>
-            <w:tcW w:w="3246" w:type="dxa"/>
-          </w:tcPr>
-          <w:p>
-            <w:pPr>
-              <w:widowControl/>
-              <w:spacing w:line="315" w:lineRule="atLeast"/>
-              <w:jc w:val="left"/>
-              <w:rPr>
-                <w:rFonts w:ascii="Microsoft YaHei UI" w:eastAsia="Microsoft YaHei UI" w:hAnsi="Microsoft YaHei UI" w:cs="宋体"/>
-                <w:color w:val="000000"/>
-                <w:kern w:val="0"/>
-                <w:szCs w:val="21"/>
-                <w:shd w:val="clear" w:color="auto" w:fill="FFFFFF"/>
-              </w:rPr>
-            </w:pPr>
-          </w:p>
-        </w:tc>
-      </w:tr>
-      <w:tr>
-        <w:tc>
-          <w:tcPr>
-            <w:tcW w:w="3245" w:type="dxa"/>
-          </w:tcPr>
-          <w:p>
-            <w:pPr>
-              <w:widowControl/>
-              <w:spacing w:line="315" w:lineRule="atLeast"/>
-              <w:jc w:val="left"/>
-              <w:rPr>
-                <w:rFonts w:ascii="Microsoft YaHei UI" w:eastAsia="Microsoft YaHei UI" w:hAnsi="Microsoft YaHei UI" w:cs="宋体"/>
-                <w:color w:val="000000"/>
-                <w:kern w:val="0"/>
-                <w:szCs w:val="21"/>
-                <w:shd w:val="clear" w:color="auto" w:fill="FFFFFF"/>
-              </w:rPr>
-            </w:pPr>
-            <w:r>
-              <w:rPr>
-                <w:rFonts w:ascii="Microsoft YaHei UI" w:eastAsia="Microsoft YaHei UI" w:hAnsi="Microsoft YaHei UI" w:cs="宋体" w:hint="eastAsia"/>
-                <w:color w:val="000000"/>
-                <w:kern w:val="0"/>
-                <w:szCs w:val="21"/>
-                <w:shd w:val="clear" w:color="auto" w:fill="FFFFFF"/>
-              </w:rPr>
-              <w:t>ship_to_state</w:t>
-            </w:r>
-          </w:p>
-        </w:tc>
-        <w:tc>
-          <w:tcPr>
-            <w:tcW w:w="3245" w:type="dxa"/>
-          </w:tcPr>
-          <w:p>
-            <w:pPr>
-              <w:widowControl/>
-              <w:spacing w:line="315" w:lineRule="atLeast"/>
-              <w:jc w:val="left"/>
-              <w:rPr>
-                <w:rFonts w:ascii="Microsoft YaHei UI" w:eastAsia="Microsoft YaHei UI" w:hAnsi="Microsoft YaHei UI" w:cs="宋体"/>
-                <w:color w:val="000000"/>
-                <w:kern w:val="0"/>
-                <w:szCs w:val="21"/>
-                <w:shd w:val="clear" w:color="auto" w:fill="FFFFFF"/>
-              </w:rPr>
-            </w:pPr>
-            <w:r>
-              <w:rPr>
-                <w:rFonts w:ascii="Microsoft YaHei UI" w:eastAsia="Microsoft YaHei UI" w:hAnsi="Microsoft YaHei UI" w:cs="宋体" w:hint="eastAsia"/>
-                <w:color w:val="000000"/>
-                <w:kern w:val="0"/>
-                <w:szCs w:val="21"/>
-                <w:shd w:val="clear" w:color="auto" w:fill="FFFFFF"/>
-              </w:rPr>
-              <w:t>shipping_address.state</w:t>
-            </w:r>
-          </w:p>
-        </w:tc>
-        <w:tc>
-          <w:tcPr>
-            <w:tcW w:w="3246" w:type="dxa"/>
-          </w:tcPr>
-          <w:p>
-            <w:pPr>
-              <w:widowControl/>
-              <w:spacing w:line="315" w:lineRule="atLeast"/>
-              <w:jc w:val="left"/>
-              <w:rPr>
-                <w:rFonts w:ascii="Microsoft YaHei UI" w:eastAsia="Microsoft YaHei UI" w:hAnsi="Microsoft YaHei UI" w:cs="宋体"/>
-                <w:color w:val="000000"/>
-                <w:kern w:val="0"/>
-                <w:szCs w:val="21"/>
-                <w:shd w:val="clear" w:color="auto" w:fill="FFFFFF"/>
-              </w:rPr>
-            </w:pPr>
-          </w:p>
-        </w:tc>
-      </w:tr>
-      <w:tr>
-        <w:tc>
-          <w:tcPr>
-            <w:tcW w:w="3245" w:type="dxa"/>
-          </w:tcPr>
-          <w:p>
-            <w:pPr>
-              <w:widowControl/>
-              <w:spacing w:line="315" w:lineRule="atLeast"/>
-              <w:jc w:val="left"/>
-              <w:rPr>
-                <w:rFonts w:ascii="Microsoft YaHei UI" w:eastAsia="Microsoft YaHei UI" w:hAnsi="Microsoft YaHei UI" w:cs="宋体"/>
-                <w:color w:val="000000"/>
-                <w:kern w:val="0"/>
-                <w:szCs w:val="21"/>
-                <w:shd w:val="clear" w:color="auto" w:fill="FFFFFF"/>
-              </w:rPr>
-            </w:pPr>
-            <w:r>
-              <w:rPr>
-                <w:rFonts w:ascii="Microsoft YaHei UI" w:eastAsia="Microsoft YaHei UI" w:hAnsi="Microsoft YaHei UI" w:cs="宋体" w:hint="eastAsia"/>
-                <w:color w:val="000000"/>
-                <w:kern w:val="0"/>
-                <w:szCs w:val="21"/>
-                <w:shd w:val="clear" w:color="auto" w:fill="FFFFFF"/>
-              </w:rPr>
-              <w:t>ship_to_zip_code</w:t>
-            </w:r>
-          </w:p>
-        </w:tc>
-        <w:tc>
-          <w:tcPr>
-            <w:tcW w:w="3245" w:type="dxa"/>
-          </w:tcPr>
-          <w:p>
-            <w:pPr>
-              <w:widowControl/>
-              <w:spacing w:line="315" w:lineRule="atLeast"/>
-              <w:jc w:val="left"/>
-              <w:rPr>
-                <w:rFonts w:ascii="Microsoft YaHei UI" w:eastAsia="Microsoft YaHei UI" w:hAnsi="Microsoft YaHei UI" w:cs="宋体"/>
-                <w:color w:val="000000"/>
-                <w:kern w:val="0"/>
-                <w:szCs w:val="21"/>
-                <w:shd w:val="clear" w:color="auto" w:fill="FFFFFF"/>
-              </w:rPr>
-            </w:pPr>
-            <w:r>
-              <w:rPr>
-                <w:rFonts w:ascii="Microsoft YaHei UI" w:eastAsia="Microsoft YaHei UI" w:hAnsi="Microsoft YaHei UI" w:cs="宋体" w:hint="eastAsia"/>
-                <w:color w:val="000000"/>
-                <w:kern w:val="0"/>
-                <w:szCs w:val="21"/>
-                <w:shd w:val="clear" w:color="auto" w:fill="FFFFFF"/>
-              </w:rPr>
-              <w:t>shipping_address.postal_code</w:t>
-            </w:r>
-          </w:p>
-        </w:tc>
-        <w:tc>
-          <w:tcPr>
-            <w:tcW w:w="3246" w:type="dxa"/>
-          </w:tcPr>
-          <w:p>
-            <w:pPr>
-              <w:widowControl/>
-              <w:spacing w:line="315" w:lineRule="atLeast"/>
-              <w:jc w:val="left"/>
-              <w:rPr>
-                <w:rFonts w:ascii="Microsoft YaHei UI" w:eastAsia="Microsoft YaHei UI" w:hAnsi="Microsoft YaHei UI" w:cs="宋体"/>
-                <w:color w:val="000000"/>
-                <w:kern w:val="0"/>
-                <w:szCs w:val="21"/>
-                <w:shd w:val="clear" w:color="auto" w:fill="FFFFFF"/>
-              </w:rPr>
-            </w:pPr>
-          </w:p>
-        </w:tc>
-      </w:tr>
-      <w:tr>
-        <w:tc>
-          <w:tcPr>
-            <w:tcW w:w="3245" w:type="dxa"/>
-          </w:tcPr>
-          <w:p>
-            <w:pPr>
-              <w:widowControl/>
-              <w:spacing w:line="315" w:lineRule="atLeast"/>
-              <w:jc w:val="left"/>
-              <w:rPr>
-                <w:rFonts w:ascii="Microsoft YaHei UI" w:eastAsia="Microsoft YaHei UI" w:hAnsi="Microsoft YaHei UI" w:cs="宋体"/>
-                <w:color w:val="000000"/>
-                <w:kern w:val="0"/>
-                <w:szCs w:val="21"/>
-                <w:shd w:val="clear" w:color="auto" w:fill="FFFFFF"/>
-              </w:rPr>
-            </w:pPr>
-            <w:r>
-              <w:rPr>
-                <w:rFonts w:ascii="Microsoft YaHei UI" w:eastAsia="Microsoft YaHei UI" w:hAnsi="Microsoft YaHei UI" w:cs="宋体" w:hint="eastAsia"/>
-                <w:color w:val="000000"/>
-                <w:kern w:val="0"/>
-                <w:szCs w:val="21"/>
-                <w:shd w:val="clear" w:color="auto" w:fill="FFFFFF"/>
-              </w:rPr>
-              <w:t>ship_to_contact_phone_number</w:t>
-            </w:r>
-          </w:p>
-        </w:tc>
-        <w:tc>
-          <w:tcPr>
-            <w:tcW w:w="3245" w:type="dxa"/>
-          </w:tcPr>
-          <w:p>
-            <w:pPr>
-              <w:widowControl/>
-              <w:spacing w:line="315" w:lineRule="atLeast"/>
-              <w:jc w:val="left"/>
-              <w:rPr>
-                <w:rFonts w:ascii="Microsoft YaHei UI" w:eastAsia="Microsoft YaHei UI" w:hAnsi="Microsoft YaHei UI" w:cs="宋体"/>
-                <w:color w:val="000000"/>
-                <w:kern w:val="0"/>
-                <w:szCs w:val="21"/>
-                <w:shd w:val="clear" w:color="auto" w:fill="FFFFFF"/>
-              </w:rPr>
-            </w:pPr>
-            <w:r>
-              <w:rPr>
-                <w:rFonts w:ascii="Microsoft YaHei UI" w:eastAsia="Microsoft YaHei UI" w:hAnsi="Microsoft YaHei UI" w:cs="宋体" w:hint="eastAsia"/>
-                <w:color w:val="000000"/>
-                <w:kern w:val="0"/>
-                <w:szCs w:val="21"/>
-                <w:shd w:val="clear" w:color="auto" w:fill="FFFFFF"/>
-              </w:rPr>
-              <w:t>shipping_address.</w:t>
-            </w:r>
-            <w:r>
-              <w:rPr>
-                <w:rFonts w:ascii="Microsoft YaHei UI" w:eastAsia="Microsoft YaHei UI" w:hAnsi="Microsoft YaHei UI" w:cs="宋体" w:hint="eastAsia"/>
-                <w:color w:val="000000"/>
-                <w:kern w:val="0"/>
-                <w:szCs w:val="21"/>
-              </w:rPr>
-              <w:t>phone_number</w:t>
-            </w:r>
-          </w:p>
-        </w:tc>
-        <w:tc>
-          <w:tcPr>
-            <w:tcW w:w="3246" w:type="dxa"/>
-          </w:tcPr>
-          <w:p>
-            <w:pPr>
-              <w:widowControl/>
-              <w:spacing w:line="315" w:lineRule="atLeast"/>
-              <w:jc w:val="left"/>
-              <w:rPr>
-                <w:rFonts w:ascii="Microsoft YaHei UI" w:eastAsia="Microsoft YaHei UI" w:hAnsi="Microsoft YaHei UI" w:cs="宋体"/>
-                <w:color w:val="000000"/>
-                <w:kern w:val="0"/>
-                <w:szCs w:val="21"/>
-                <w:shd w:val="clear" w:color="auto" w:fill="FFFFFF"/>
-              </w:rPr>
-            </w:pPr>
-          </w:p>
-        </w:tc>
-      </w:tr>
-      <w:tr>
-        <w:tc>
-          <w:tcPr>
-            <w:tcW w:w="3245" w:type="dxa"/>
-          </w:tcPr>
-          <w:p>
-            <w:pPr>
-              <w:widowControl/>
-              <w:spacing w:line="315" w:lineRule="atLeast"/>
-              <w:jc w:val="left"/>
-              <w:rPr>
-                <w:rFonts w:ascii="Microsoft YaHei UI" w:eastAsia="Microsoft YaHei UI" w:hAnsi="Microsoft YaHei UI" w:cs="宋体"/>
-                <w:color w:val="000000"/>
-                <w:kern w:val="0"/>
-                <w:szCs w:val="21"/>
-                <w:shd w:val="clear" w:color="auto" w:fill="FFFFFF"/>
-              </w:rPr>
-            </w:pPr>
-            <w:r>
-              <w:rPr>
-                <w:rFonts w:ascii="Microsoft YaHei UI" w:eastAsia="Microsoft YaHei UI" w:hAnsi="Microsoft YaHei UI" w:cs="宋体" w:hint="eastAsia"/>
-                <w:color w:val="000000"/>
-                <w:kern w:val="0"/>
-                <w:szCs w:val="21"/>
-                <w:shd w:val="clear" w:color="auto" w:fill="FFFFFF"/>
-              </w:rPr>
-              <w:t>ship_to_contact_email</w:t>
-            </w:r>
-          </w:p>
-        </w:tc>
-        <w:tc>
-          <w:tcPr>
-            <w:tcW w:w="3245" w:type="dxa"/>
-          </w:tcPr>
-          <w:p>
-            <w:pPr>
-              <w:widowControl/>
-              <w:spacing w:line="315" w:lineRule="atLeast"/>
-              <w:jc w:val="left"/>
-              <w:rPr>
-                <w:rFonts w:ascii="Microsoft YaHei UI" w:eastAsia="Microsoft YaHei UI" w:hAnsi="Microsoft YaHei UI" w:cs="宋体"/>
-                <w:color w:val="000000"/>
-                <w:kern w:val="0"/>
-                <w:szCs w:val="21"/>
-                <w:shd w:val="clear" w:color="auto" w:fill="FFFFFF"/>
-              </w:rPr>
-            </w:pPr>
-            <w:r>
-              <w:rPr>
-                <w:rFonts w:ascii="Microsoft YaHei UI" w:eastAsia="Microsoft YaHei UI" w:hAnsi="Microsoft YaHei UI" w:cs="宋体" w:hint="eastAsia"/>
-                <w:color w:val="000000"/>
-                <w:kern w:val="0"/>
-                <w:szCs w:val="21"/>
-                <w:shd w:val="clear" w:color="auto" w:fill="FFFFFF"/>
-              </w:rPr>
-              <w:t>shipping_address.</w:t>
-            </w:r>
-            <w:r>
-              <w:rPr>
-                <w:rFonts w:ascii="Microsoft YaHei UI" w:eastAsia="Microsoft YaHei UI" w:hAnsi="Microsoft YaHei UI" w:cs="宋体" w:hint="eastAsia"/>
-                <w:color w:val="000000"/>
-                <w:kern w:val="0"/>
-                <w:szCs w:val="21"/>
-              </w:rPr>
-              <w:t>email</w:t>
-            </w:r>
-          </w:p>
-        </w:tc>
-        <w:tc>
-          <w:tcPr>
-            <w:tcW w:w="3246" w:type="dxa"/>
-          </w:tcPr>
-          <w:p>
-            <w:pPr>
-              <w:widowControl/>
-              <w:spacing w:line="315" w:lineRule="atLeast"/>
-              <w:jc w:val="left"/>
-              <w:rPr>
-                <w:rFonts w:ascii="Microsoft YaHei UI" w:eastAsia="Microsoft YaHei UI" w:hAnsi="Microsoft YaHei UI" w:cs="宋体"/>
-                <w:color w:val="000000"/>
-                <w:kern w:val="0"/>
-                <w:szCs w:val="21"/>
-                <w:shd w:val="clear" w:color="auto" w:fill="FFFFFF"/>
-              </w:rPr>
-            </w:pPr>
-          </w:p>
-        </w:tc>
-      </w:tr>
-      <w:tr>
-        <w:tc>
-          <w:tcPr>
-            <w:tcW w:w="3245" w:type="dxa"/>
-          </w:tcPr>
-          <w:p>
-            <w:pPr>
-              <w:widowControl/>
-              <w:spacing w:line="315" w:lineRule="atLeast"/>
-              <w:jc w:val="left"/>
-              <w:rPr>
-                <w:rFonts w:ascii="Microsoft YaHei UI" w:eastAsia="Microsoft YaHei UI" w:hAnsi="Microsoft YaHei UI" w:cs="宋体"/>
-                <w:color w:val="000000"/>
-                <w:kern w:val="0"/>
-                <w:szCs w:val="21"/>
-                <w:shd w:val="clear" w:color="auto" w:fill="FFFFFF"/>
-              </w:rPr>
-            </w:pPr>
-            <w:r>
-              <w:rPr>
-                <w:rFonts w:ascii="Microsoft YaHei UI" w:eastAsia="Microsoft YaHei UI" w:hAnsi="Microsoft YaHei UI" w:cs="宋体" w:hint="eastAsia"/>
-                <w:color w:val="000000"/>
-                <w:kern w:val="0"/>
-                <w:szCs w:val="21"/>
-                <w:shd w:val="clear" w:color="auto" w:fill="FFFFFF"/>
-              </w:rPr>
-              <w:t>sales_order_detail_id</w:t>
-            </w:r>
-          </w:p>
-        </w:tc>
-        <w:tc>
-          <w:tcPr>
-            <w:tcW w:w="3245" w:type="dxa"/>
-          </w:tcPr>
-          <w:p>
-            <w:pPr>
-              <w:widowControl/>
-              <w:spacing w:line="315" w:lineRule="atLeast"/>
-              <w:jc w:val="left"/>
-              <w:rPr>
-                <w:rFonts w:ascii="Microsoft YaHei UI" w:eastAsia="Microsoft YaHei UI" w:hAnsi="Microsoft YaHei UI" w:cs="宋体"/>
-                <w:color w:val="000000"/>
-                <w:kern w:val="0"/>
-                <w:szCs w:val="21"/>
-                <w:shd w:val="clear" w:color="auto" w:fill="FFFFFF"/>
-              </w:rPr>
-            </w:pPr>
-            <w:r>
-              <w:rPr>
-                <w:rFonts w:ascii="Microsoft YaHei UI" w:eastAsia="Microsoft YaHei UI" w:hAnsi="Microsoft YaHei UI" w:cs="宋体" w:hint="eastAsia"/>
-                <w:color w:val="000000"/>
-                <w:kern w:val="0"/>
-                <w:szCs w:val="21"/>
-                <w:shd w:val="clear" w:color="auto" w:fill="FFFFFF"/>
-              </w:rPr>
-              <w:t>order_lines.line_number</w:t>
-            </w:r>
-          </w:p>
-        </w:tc>
-        <w:tc>
-          <w:tcPr>
-            <w:tcW w:w="3246" w:type="dxa"/>
-          </w:tcPr>
-          <w:p>
-            <w:pPr>
-              <w:widowControl/>
-              <w:spacing w:line="315" w:lineRule="atLeast"/>
-              <w:jc w:val="left"/>
-              <w:rPr>
-                <w:rFonts w:ascii="Microsoft YaHei UI" w:eastAsia="Microsoft YaHei UI" w:hAnsi="Microsoft YaHei UI" w:cs="宋体"/>
-                <w:color w:val="000000"/>
-                <w:kern w:val="0"/>
-                <w:szCs w:val="21"/>
-                <w:shd w:val="clear" w:color="auto" w:fill="FFFFFF"/>
-              </w:rPr>
-            </w:pPr>
-          </w:p>
-        </w:tc>
-      </w:tr>
-      <w:tr>
-        <w:tc>
-          <w:tcPr>
-            <w:tcW w:w="3245" w:type="dxa"/>
-          </w:tcPr>
-          <w:p>
-            <w:pPr>
-              <w:widowControl/>
-              <w:spacing w:line="315" w:lineRule="atLeast"/>
-              <w:jc w:val="left"/>
-              <w:rPr>
-                <w:rFonts w:ascii="Microsoft YaHei UI" w:eastAsia="Microsoft YaHei UI" w:hAnsi="Microsoft YaHei UI" w:cs="宋体"/>
-                <w:color w:val="000000"/>
-                <w:kern w:val="0"/>
-                <w:szCs w:val="21"/>
-                <w:shd w:val="clear" w:color="auto" w:fill="FFFFFF"/>
-              </w:rPr>
-            </w:pPr>
-            <w:r>
-              <w:rPr>
-                <w:rFonts w:ascii="Microsoft YaHei UI" w:eastAsia="Microsoft YaHei UI" w:hAnsi="Microsoft YaHei UI" w:cs="宋体" w:hint="eastAsia"/>
-                <w:color w:val="000000"/>
-                <w:kern w:val="0"/>
-                <w:szCs w:val="21"/>
-                <w:shd w:val="clear" w:color="auto" w:fill="FFFFFF"/>
-              </w:rPr>
-              <w:t>note</w:t>
-            </w:r>
-          </w:p>
-        </w:tc>
-        <w:tc>
-          <w:tcPr>
-            <w:tcW w:w="3245" w:type="dxa"/>
-          </w:tcPr>
-          <w:p>
-            <w:pPr>
-              <w:widowControl/>
-              <w:spacing w:line="315" w:lineRule="atLeast"/>
-              <w:jc w:val="left"/>
-              <w:rPr>
-                <w:rFonts w:ascii="Microsoft YaHei UI" w:eastAsia="Microsoft YaHei UI" w:hAnsi="Microsoft YaHei UI" w:cs="宋体"/>
-                <w:color w:val="000000"/>
-                <w:kern w:val="0"/>
-                <w:szCs w:val="21"/>
-                <w:shd w:val="clear" w:color="auto" w:fill="FFFFFF"/>
-              </w:rPr>
-            </w:pPr>
-            <w:r>
-              <w:rPr>
-                <w:rFonts w:ascii="Microsoft YaHei UI" w:eastAsia="Microsoft YaHei UI" w:hAnsi="Microsoft YaHei UI" w:cs="宋体" w:hint="eastAsia"/>
-                <w:color w:val="000000"/>
-                <w:kern w:val="0"/>
-                <w:szCs w:val="21"/>
-                <w:shd w:val="clear" w:color="auto" w:fill="FFFFFF"/>
-              </w:rPr>
-              <w:t>order_lines.</w:t>
-            </w:r>
-            <w:r>
-              <w:rPr>
-                <w:rFonts w:ascii="Microsoft YaHei UI" w:eastAsia="Microsoft YaHei UI" w:hAnsi="Microsoft YaHei UI" w:cs="宋体" w:hint="eastAsia"/>
-                <w:color w:val="000000"/>
-                <w:kern w:val="0"/>
-                <w:szCs w:val="21"/>
-              </w:rPr>
-              <w:t>custom_description</w:t>
-            </w:r>
-          </w:p>
-        </w:tc>
-        <w:tc>
-          <w:tcPr>
-            <w:tcW w:w="3246" w:type="dxa"/>
-          </w:tcPr>
-          <w:p>
-            <w:pPr>
-              <w:widowControl/>
-              <w:spacing w:line="315" w:lineRule="atLeast"/>
-              <w:jc w:val="left"/>
-              <w:rPr>
-                <w:rFonts w:ascii="Microsoft YaHei UI" w:eastAsia="Microsoft YaHei UI" w:hAnsi="Microsoft YaHei UI" w:cs="宋体"/>
-                <w:color w:val="000000"/>
-                <w:kern w:val="0"/>
-                <w:szCs w:val="21"/>
-                <w:shd w:val="clear" w:color="auto" w:fill="FFFFFF"/>
-              </w:rPr>
-            </w:pPr>
-          </w:p>
-        </w:tc>
-      </w:tr>
-      <w:tr>
-        <w:tc>
-          <w:tcPr>
-            <w:tcW w:w="3245" w:type="dxa"/>
-          </w:tcPr>
-          <w:p>
-            <w:pPr>
-              <w:widowControl/>
-              <w:spacing w:line="315" w:lineRule="atLeast"/>
-              <w:jc w:val="left"/>
-              <w:rPr>
-                <w:rFonts w:ascii="Microsoft YaHei UI" w:eastAsia="Microsoft YaHei UI" w:hAnsi="Microsoft YaHei UI" w:cs="宋体"/>
-                <w:color w:val="000000"/>
-                <w:kern w:val="0"/>
-                <w:szCs w:val="21"/>
-                <w:shd w:val="clear" w:color="auto" w:fill="FFFFFF"/>
-              </w:rPr>
-            </w:pPr>
-            <w:r>
-              <w:rPr>
-                <w:rFonts w:ascii="Microsoft YaHei UI" w:eastAsia="Microsoft YaHei UI" w:hAnsi="Microsoft YaHei UI" w:cs="宋体" w:hint="eastAsia"/>
-                <w:color w:val="000000"/>
-                <w:kern w:val="0"/>
-                <w:szCs w:val="21"/>
-                <w:shd w:val="clear" w:color="auto" w:fill="FFFFFF"/>
-              </w:rPr>
-              <w:t>quantity</w:t>
-            </w:r>
-          </w:p>
-        </w:tc>
-        <w:tc>
-          <w:tcPr>
-            <w:tcW w:w="3245" w:type="dxa"/>
-          </w:tcPr>
-          <w:p>
-            <w:pPr>
-              <w:widowControl/>
-              <w:spacing w:line="315" w:lineRule="atLeast"/>
-              <w:jc w:val="left"/>
-              <w:rPr>
-                <w:rFonts w:ascii="Microsoft YaHei UI" w:eastAsia="Microsoft YaHei UI" w:hAnsi="Microsoft YaHei UI" w:cs="宋体"/>
-                <w:color w:val="000000"/>
-                <w:kern w:val="0"/>
-                <w:szCs w:val="21"/>
-                <w:shd w:val="clear" w:color="auto" w:fill="FFFFFF"/>
-              </w:rPr>
-            </w:pPr>
-            <w:r>
-              <w:rPr>
-                <w:rFonts w:ascii="Microsoft YaHei UI" w:eastAsia="Microsoft YaHei UI" w:hAnsi="Microsoft YaHei UI" w:cs="宋体" w:hint="eastAsia"/>
-                <w:color w:val="000000"/>
-                <w:kern w:val="0"/>
-                <w:szCs w:val="21"/>
-                <w:shd w:val="clear" w:color="auto" w:fill="FFFFFF"/>
-              </w:rPr>
-              <w:t>order_lines.</w:t>
-            </w:r>
-            <w:r>
-              <w:rPr>
-                <w:rFonts w:ascii="Microsoft YaHei UI" w:eastAsia="Microsoft YaHei UI" w:hAnsi="Microsoft YaHei UI" w:cs="宋体" w:hint="eastAsia"/>
-                <w:color w:val="000000"/>
-                <w:kern w:val="0"/>
-                <w:szCs w:val="21"/>
-              </w:rPr>
-              <w:t>quantity</w:t>
-            </w:r>
-          </w:p>
-        </w:tc>
-        <w:tc>
-          <w:tcPr>
-            <w:tcW w:w="3246" w:type="dxa"/>
-          </w:tcPr>
-          <w:p>
-            <w:pPr>
-              <w:widowControl/>
-              <w:spacing w:line="315" w:lineRule="atLeast"/>
-              <w:jc w:val="left"/>
-              <w:rPr>
-                <w:rFonts w:ascii="Microsoft YaHei UI" w:eastAsia="Microsoft YaHei UI" w:hAnsi="Microsoft YaHei UI" w:cs="宋体"/>
-                <w:color w:val="000000"/>
-                <w:kern w:val="0"/>
-                <w:szCs w:val="21"/>
-                <w:shd w:val="clear" w:color="auto" w:fill="FFFFFF"/>
-              </w:rPr>
-            </w:pPr>
-          </w:p>
-        </w:tc>
-      </w:tr>
-      <w:tr>
-        <w:tc>
-          <w:tcPr>
-            <w:tcW w:w="3245" w:type="dxa"/>
-          </w:tcPr>
-          <w:p>
-            <w:pPr>
-              <w:widowControl/>
-              <w:spacing w:line="315" w:lineRule="atLeast"/>
-              <w:jc w:val="left"/>
-              <w:rPr>
-                <w:rFonts w:ascii="Microsoft YaHei UI" w:eastAsia="Microsoft YaHei UI" w:hAnsi="Microsoft YaHei UI" w:cs="宋体"/>
-                <w:color w:val="000000"/>
-                <w:kern w:val="0"/>
-                <w:szCs w:val="21"/>
-                <w:shd w:val="clear" w:color="auto" w:fill="FFFFFF"/>
-              </w:rPr>
-            </w:pPr>
-            <w:r>
-              <w:rPr>
-                <w:rFonts w:ascii="Microsoft YaHei UI" w:eastAsia="Microsoft YaHei UI" w:hAnsi="Microsoft YaHei UI" w:cs="宋体" w:hint="eastAsia"/>
-                <w:color w:val="000000"/>
-                <w:kern w:val="0"/>
-                <w:szCs w:val="21"/>
-                <w:shd w:val="clear" w:color="auto" w:fill="FFFFFF"/>
-              </w:rPr>
-              <w:t>sub_discount</w:t>
-            </w:r>
-          </w:p>
-        </w:tc>
-        <w:tc>
-          <w:tcPr>
-            <w:tcW w:w="3245" w:type="dxa"/>
-          </w:tcPr>
-          <w:p>
-            <w:pPr>
-              <w:widowControl/>
-              <w:spacing w:line="315" w:lineRule="atLeast"/>
-              <w:jc w:val="left"/>
-              <w:rPr>
-                <w:rFonts w:ascii="Microsoft YaHei UI" w:eastAsia="Microsoft YaHei UI" w:hAnsi="Microsoft YaHei UI" w:cs="宋体"/>
-                <w:color w:val="000000"/>
-                <w:kern w:val="0"/>
-                <w:szCs w:val="21"/>
-                <w:shd w:val="clear" w:color="auto" w:fill="FFFFFF"/>
-              </w:rPr>
-            </w:pPr>
-            <w:r>
-              <w:rPr>
-                <w:rFonts w:ascii="Microsoft YaHei UI" w:eastAsia="Microsoft YaHei UI" w:hAnsi="Microsoft YaHei UI" w:cs="宋体" w:hint="eastAsia"/>
-                <w:color w:val="000000"/>
-                <w:kern w:val="0"/>
-                <w:szCs w:val="21"/>
-                <w:shd w:val="clear" w:color="auto" w:fill="FFFFFF"/>
-              </w:rPr>
-              <w:t>order_lines.</w:t>
-            </w:r>
-            <w:r>
-              <w:rPr>
-                <w:rFonts w:ascii="Microsoft YaHei UI" w:eastAsia="Microsoft YaHei UI" w:hAnsi="Microsoft YaHei UI" w:cs="宋体" w:hint="eastAsia"/>
-                <w:color w:val="000000"/>
-                <w:kern w:val="0"/>
-                <w:szCs w:val="21"/>
-              </w:rPr>
-              <w:t>product_discount</w:t>
-            </w:r>
-          </w:p>
-        </w:tc>
-        <w:tc>
-          <w:tcPr>
-            <w:tcW w:w="3246" w:type="dxa"/>
-          </w:tcPr>
-          <w:p>
-            <w:pPr>
-              <w:widowControl/>
-              <w:spacing w:line="315" w:lineRule="atLeast"/>
-              <w:jc w:val="left"/>
-              <w:rPr>
-                <w:rFonts w:ascii="Microsoft YaHei UI" w:eastAsia="Microsoft YaHei UI" w:hAnsi="Microsoft YaHei UI" w:cs="宋体"/>
-                <w:color w:val="000000"/>
-                <w:kern w:val="0"/>
-                <w:szCs w:val="21"/>
-                <w:shd w:val="clear" w:color="auto" w:fill="FFFFFF"/>
-              </w:rPr>
-            </w:pPr>
-          </w:p>
-        </w:tc>
-      </w:tr>
-      <w:tr>
-        <w:tc>
-          <w:tcPr>
-            <w:tcW w:w="3245" w:type="dxa"/>
-          </w:tcPr>
-          <w:p>
-            <w:pPr>
-              <w:widowControl/>
-              <w:spacing w:line="315" w:lineRule="atLeast"/>
-              <w:jc w:val="left"/>
-              <w:rPr>
-                <w:rFonts w:ascii="Microsoft YaHei UI" w:eastAsia="Microsoft YaHei UI" w:hAnsi="Microsoft YaHei UI" w:cs="宋体"/>
-                <w:color w:val="000000"/>
-                <w:kern w:val="0"/>
-                <w:szCs w:val="21"/>
-                <w:shd w:val="clear" w:color="auto" w:fill="FFFFFF"/>
-              </w:rPr>
-            </w:pPr>
-            <w:r>
-              <w:rPr>
-                <w:rFonts w:ascii="Microsoft YaHei UI" w:eastAsia="Microsoft YaHei UI" w:hAnsi="Microsoft YaHei UI" w:cs="宋体"/>
-                <w:color w:val="000000"/>
-                <w:kern w:val="0"/>
-                <w:szCs w:val="21"/>
-                <w:shd w:val="clear" w:color="auto" w:fill="FFFFFF"/>
-              </w:rPr>
-              <w:t>unit_price</w:t>
-            </w:r>
-          </w:p>
-        </w:tc>
-        <w:tc>
-          <w:tcPr>
-            <w:tcW w:w="3245" w:type="dxa"/>
-          </w:tcPr>
-          <w:p>
-            <w:pPr>
-              <w:widowControl/>
-              <w:spacing w:line="315" w:lineRule="atLeast"/>
-              <w:jc w:val="left"/>
-              <w:rPr>
-                <w:rFonts w:ascii="Microsoft YaHei UI" w:eastAsia="Microsoft YaHei UI" w:hAnsi="Microsoft YaHei UI" w:cs="宋体"/>
-                <w:color w:val="000000"/>
-                <w:kern w:val="0"/>
-                <w:szCs w:val="21"/>
-                <w:shd w:val="clear" w:color="auto" w:fill="FFFFFF"/>
-              </w:rPr>
-            </w:pPr>
-            <w:bookmarkStart w:id="7" w:name="OLE_LINK5"/>
-            <w:bookmarkStart w:id="8" w:name="OLE_LINK8"/>
-            <w:r>
-              <w:rPr>
-                <w:rFonts w:ascii="Microsoft YaHei UI" w:eastAsia="Microsoft YaHei UI" w:hAnsi="Microsoft YaHei UI" w:cs="宋体" w:hint="eastAsia"/>
-                <w:color w:val="000000"/>
-                <w:kern w:val="0"/>
-                <w:szCs w:val="21"/>
-                <w:shd w:val="clear" w:color="auto" w:fill="FFFFFF"/>
-              </w:rPr>
-              <w:t>order_lines.</w:t>
-            </w:r>
-            <w:bookmarkEnd w:id="7"/>
-            <w:bookmarkEnd w:id="8"/>
-            <w:r>
-              <w:rPr>
-                <w:rFonts w:ascii="Microsoft YaHei UI" w:eastAsia="Microsoft YaHei UI" w:hAnsi="Microsoft YaHei UI" w:cs="宋体" w:hint="eastAsia"/>
-                <w:color w:val="000000"/>
-                <w:kern w:val="0"/>
-                <w:szCs w:val="21"/>
-                <w:shd w:val="clear" w:color="auto" w:fill="FFFFFF"/>
-              </w:rPr>
-              <w:t>price</w:t>
-            </w:r>
-          </w:p>
-        </w:tc>
-        <w:tc>
-          <w:tcPr>
-            <w:tcW w:w="3246" w:type="dxa"/>
-          </w:tcPr>
-          <w:p>
-            <w:pPr>
-              <w:widowControl/>
-              <w:spacing w:line="315" w:lineRule="atLeast"/>
-              <w:jc w:val="left"/>
-              <w:rPr>
-                <w:rFonts w:ascii="Microsoft YaHei UI" w:eastAsia="Microsoft YaHei UI" w:hAnsi="Microsoft YaHei UI" w:cs="宋体"/>
-                <w:color w:val="000000"/>
-                <w:kern w:val="0"/>
-                <w:szCs w:val="21"/>
-                <w:shd w:val="clear" w:color="auto" w:fill="FFFFFF"/>
-              </w:rPr>
-            </w:pPr>
-          </w:p>
-        </w:tc>
-      </w:tr>
-      <w:tr>
-        <w:tc>
-          <w:tcPr>
-            <w:tcW w:w="3245" w:type="dxa"/>
-          </w:tcPr>
-          <w:p>
-            <w:pPr>
-              <w:widowControl/>
-              <w:spacing w:line="315" w:lineRule="atLeast"/>
-              <w:jc w:val="left"/>
-              <w:rPr>
-                <w:rFonts w:ascii="Microsoft YaHei UI" w:eastAsia="Microsoft YaHei UI" w:hAnsi="Microsoft YaHei UI" w:cs="宋体"/>
-                <w:color w:val="000000"/>
-                <w:kern w:val="0"/>
-                <w:szCs w:val="21"/>
-                <w:shd w:val="clear" w:color="auto" w:fill="FFFFFF"/>
-              </w:rPr>
-            </w:pPr>
-          </w:p>
-        </w:tc>
-        <w:tc>
-          <w:tcPr>
-            <w:tcW w:w="3245" w:type="dxa"/>
-          </w:tcPr>
-          <w:p>
-            <w:pPr>
-              <w:widowControl/>
-              <w:spacing w:line="315" w:lineRule="atLeast"/>
-              <w:jc w:val="left"/>
-              <w:rPr>
-                <w:rFonts w:ascii="Microsoft YaHei UI" w:eastAsia="Microsoft YaHei UI" w:hAnsi="Microsoft YaHei UI" w:cs="宋体" w:hint="eastAsia"/>
-                <w:color w:val="000000"/>
-                <w:kern w:val="0"/>
-                <w:szCs w:val="21"/>
-                <w:shd w:val="clear" w:color="auto" w:fill="FFFFFF"/>
-              </w:rPr>
-            </w:pPr>
-            <w:bookmarkStart w:id="9" w:name="OLE_LINK9"/>
-            <w:bookmarkStart w:id="10" w:name="OLE_LINK10"/>
-            <w:r>
-              <w:rPr>
-                <w:rFonts w:ascii="Microsoft YaHei UI" w:eastAsia="Microsoft YaHei UI" w:hAnsi="Microsoft YaHei UI" w:cs="宋体" w:hint="eastAsia"/>
-                <w:color w:val="000000"/>
-                <w:kern w:val="0"/>
-                <w:szCs w:val="21"/>
-                <w:shd w:val="clear" w:color="auto" w:fill="FFFFFF"/>
-              </w:rPr>
-              <w:t>order_lines.</w:t>
-            </w:r>
-            <w:r>
-              <w:rPr>
-                <w:rFonts w:ascii="Microsoft YaHei UI" w:eastAsia="Microsoft YaHei UI" w:hAnsi="Microsoft YaHei UI" w:cs="宋体"/>
-                <w:color w:val="000000"/>
-                <w:kern w:val="0"/>
-                <w:szCs w:val="21"/>
-                <w:shd w:val="clear" w:color="auto" w:fill="FFFFFF"/>
-              </w:rPr>
-              <w:t>product_tax</w:t>
-            </w:r>
-            <w:r>
-              <w:rPr>
-                <w:rFonts w:ascii="Microsoft YaHei UI" w:eastAsia="Microsoft YaHei UI" w:hAnsi="Microsoft YaHei UI" w:cs="宋体"/>
-                <w:color w:val="000000"/>
-                <w:kern w:val="0"/>
-                <w:szCs w:val="21"/>
-                <w:shd w:val="clear" w:color="auto" w:fill="FFFFFF"/>
-              </w:rPr>
-              <w:t>.</w:t>
-            </w:r>
-            <w:bookmarkEnd w:id="9"/>
-            <w:bookmarkEnd w:id="10"/>
-            <w:r>
-              <w:t xml:space="preserve"> </w:t>
-            </w:r>
-            <w:r>
-              <w:rPr>
-                <w:rFonts w:ascii="Microsoft YaHei UI" w:eastAsia="Microsoft YaHei UI" w:hAnsi="Microsoft YaHei UI" w:cs="宋体"/>
-                <w:color w:val="000000"/>
-                <w:kern w:val="0"/>
-                <w:szCs w:val="21"/>
-                <w:shd w:val="clear" w:color="auto" w:fill="FFFFFF"/>
-              </w:rPr>
-              <w:t>tax_name</w:t>
-            </w:r>
-          </w:p>
-        </w:tc>
-        <w:tc>
-          <w:tcPr>
-            <w:tcW w:w="3246" w:type="dxa"/>
-          </w:tcPr>
-          <w:p>
-            <w:pPr>
-              <w:pStyle w:val="Default"/>
-            </w:pPr>
-            <w:r>
-              <w:t>设为</w:t>
-            </w:r>
-            <w:r>
-              <w:t xml:space="preserve">TAX </w:t>
-            </w:r>
-          </w:p>
-          <w:p>
-            <w:pPr>
-              <w:widowControl/>
-              <w:spacing w:line="315" w:lineRule="atLeast"/>
-              <w:jc w:val="left"/>
-              <w:rPr>
-                <w:rFonts w:ascii="Microsoft YaHei UI" w:eastAsia="Microsoft YaHei UI" w:hAnsi="Microsoft YaHei UI" w:cs="宋体"/>
-                <w:color w:val="000000"/>
-                <w:kern w:val="0"/>
-                <w:szCs w:val="21"/>
-                <w:shd w:val="clear" w:color="auto" w:fill="FFFFFF"/>
-              </w:rPr>
-            </w:pPr>
-          </w:p>
-        </w:tc>
-      </w:tr>
-      <w:tr>
-        <w:tc>
-          <w:tcPr>
-            <w:tcW w:w="3245" w:type="dxa"/>
-          </w:tcPr>
-          <w:p>
-            <w:pPr>
-              <w:widowControl/>
-              <w:spacing w:line="315" w:lineRule="atLeast"/>
-              <w:jc w:val="left"/>
-              <w:rPr>
-                <w:rFonts w:ascii="Microsoft YaHei UI" w:eastAsia="Microsoft YaHei UI" w:hAnsi="Microsoft YaHei UI" w:cs="宋体"/>
-                <w:color w:val="000000"/>
-                <w:kern w:val="0"/>
-                <w:szCs w:val="21"/>
-                <w:shd w:val="clear" w:color="auto" w:fill="FFFFFF"/>
-              </w:rPr>
-            </w:pPr>
-            <w:r>
-              <w:rPr>
-                <w:rFonts w:ascii="Microsoft YaHei UI" w:eastAsia="Microsoft YaHei UI" w:hAnsi="Microsoft YaHei UI" w:cs="宋体"/>
-                <w:color w:val="000000"/>
-                <w:kern w:val="0"/>
-                <w:szCs w:val="21"/>
-                <w:shd w:val="clear" w:color="auto" w:fill="FFFFFF"/>
-              </w:rPr>
-              <w:t>d</w:t>
-            </w:r>
-            <w:r>
-              <w:rPr>
-                <w:rFonts w:ascii="Microsoft YaHei UI" w:eastAsia="Microsoft YaHei UI" w:hAnsi="Microsoft YaHei UI" w:cs="宋体"/>
-                <w:color w:val="000000"/>
-                <w:kern w:val="0"/>
-                <w:szCs w:val="21"/>
-                <w:shd w:val="clear" w:color="auto" w:fill="FFFFFF"/>
-              </w:rPr>
-              <w:t>etail</w:t>
-            </w:r>
-            <w:r>
-              <w:rPr>
-                <w:rFonts w:ascii="Microsoft YaHei UI" w:eastAsia="Microsoft YaHei UI" w:hAnsi="Microsoft YaHei UI" w:cs="宋体"/>
-                <w:color w:val="000000"/>
-                <w:kern w:val="0"/>
-                <w:szCs w:val="21"/>
-                <w:shd w:val="clear" w:color="auto" w:fill="FFFFFF"/>
-              </w:rPr>
-              <w:t>.</w:t>
-            </w:r>
-            <w:r>
-              <w:rPr>
-                <w:rFonts w:ascii="Microsoft YaHei UI" w:eastAsia="Microsoft YaHei UI" w:hAnsi="Microsoft YaHei UI" w:cs="宋体"/>
-                <w:color w:val="000000"/>
-                <w:kern w:val="0"/>
-                <w:szCs w:val="21"/>
-                <w:shd w:val="clear" w:color="auto" w:fill="FFFFFF"/>
-              </w:rPr>
-              <w:t>sub_tax</w:t>
-            </w:r>
-          </w:p>
-        </w:tc>
-        <w:tc>
-          <w:tcPr>
-            <w:tcW w:w="3245" w:type="dxa"/>
-          </w:tcPr>
-          <w:p>
-            <w:pPr>
-              <w:widowControl/>
-              <w:spacing w:line="315" w:lineRule="atLeast"/>
-              <w:jc w:val="left"/>
-              <w:rPr>
-                <w:rFonts w:ascii="Microsoft YaHei UI" w:eastAsia="Microsoft YaHei UI" w:hAnsi="Microsoft YaHei UI" w:cs="宋体" w:hint="eastAsia"/>
+              <w:spacing w:line="315" w:lineRule="atLeast"/>
+              <w:jc w:val="left"/>
+              <w:rPr>
+                <w:rFonts w:ascii="Microsoft YaHei UI" w:eastAsia="Microsoft YaHei UI" w:hAnsi="Microsoft YaHei UI" w:cs="宋体"/>
                 <w:color w:val="000000"/>
                 <w:kern w:val="0"/>
                 <w:szCs w:val="21"/>

</xml_diff>